<commit_message>
added more stuff to report
</commit_message>
<xml_diff>
--- a/1º Trabalho Laboratorial.docx
+++ b/1º Trabalho Laboratorial.docx
@@ -1124,51 +1124,7 @@
           <w:szCs w:val="21"/>
           <w:lang w:eastAsia="pt-PT"/>
         </w:rPr>
-        <w:t>    </w:t>
-      </w:r>
-      <w:proofErr w:type="spellStart"/>
-      <w:r>
-        <w:rPr>
-          <w:rFonts w:ascii="Consolas" w:eastAsia="Times New Roman" w:hAnsi="Consolas" w:cs="Times New Roman"/>
-          <w:color w:val="D4D4D4"/>
-          <w:sz w:val="21"/>
-          <w:szCs w:val="21"/>
-          <w:lang w:eastAsia="pt-PT"/>
-        </w:rPr>
-        <w:t>int</w:t>
-      </w:r>
-      <w:proofErr w:type="spellEnd"/>
-      <w:r>
-        <w:rPr>
-          <w:rFonts w:ascii="Consolas" w:eastAsia="Times New Roman" w:hAnsi="Consolas" w:cs="Times New Roman"/>
-          <w:color w:val="D4D4D4"/>
-          <w:sz w:val="21"/>
-          <w:szCs w:val="21"/>
-          <w:lang w:eastAsia="pt-PT"/>
-        </w:rPr>
-        <w:t> </w:t>
-      </w:r>
-      <w:proofErr w:type="spellStart"/>
-      <w:r>
-        <w:rPr>
-          <w:rFonts w:ascii="Consolas" w:eastAsia="Times New Roman" w:hAnsi="Consolas" w:cs="Times New Roman"/>
-          <w:color w:val="D4D4D4"/>
-          <w:sz w:val="21"/>
-          <w:szCs w:val="21"/>
-          <w:lang w:eastAsia="pt-PT"/>
-        </w:rPr>
-        <w:t>fileDescriptor</w:t>
-      </w:r>
-      <w:proofErr w:type="spellEnd"/>
-      <w:r>
-        <w:rPr>
-          <w:rFonts w:ascii="Consolas" w:eastAsia="Times New Roman" w:hAnsi="Consolas" w:cs="Times New Roman"/>
-          <w:color w:val="D4D4D4"/>
-          <w:sz w:val="21"/>
-          <w:szCs w:val="21"/>
-          <w:lang w:eastAsia="pt-PT"/>
-        </w:rPr>
-        <w:t>; /*</w:t>
+        <w:t>    int fileDescriptor; /*</w:t>
       </w:r>
       <w:proofErr w:type="gramStart"/>
       <w:r>
@@ -1423,13 +1379,7 @@
     </w:p>
     <w:p>
       <w:r>
-        <w:t xml:space="preserve"> * Estab</w:t>
-      </w:r>
-      <w:r>
-        <w:t>e</w:t>
-      </w:r>
-      <w:r>
-        <w:t>lecer a conexão entre as duas portas série</w:t>
+        <w:t xml:space="preserve"> * Estabelecer a conexão entre as duas portas série</w:t>
       </w:r>
     </w:p>
     <w:p>
@@ -1505,10 +1455,7 @@
     </w:p>
     <w:p>
       <w:r>
-        <w:t>Estas funções</w:t>
-      </w:r>
-      <w:r>
-        <w:t xml:space="preserve"> recebem como argumento a porta séria com a qual será estabelecida uma ligação</w:t>
+        <w:t>Estas funções recebem como argumento a porta séria com a qual será estabelecida uma ligação</w:t>
       </w:r>
       <w:r>
         <w:t xml:space="preserve"> e são invocadas na função na função </w:t>
@@ -1539,7 +1486,13 @@
         <w:t>)</w:t>
       </w:r>
       <w:r>
-        <w:t xml:space="preserve"> sendo que esta função consegue distinguir qual a função do programa (</w:t>
+        <w:t xml:space="preserve"> sendo que esta função consegue distinguir qual </w:t>
+      </w:r>
+      <w:r>
+        <w:t>o estado</w:t>
+      </w:r>
+      <w:r>
+        <w:t xml:space="preserve"> do programa (</w:t>
       </w:r>
       <w:proofErr w:type="spellStart"/>
       <w:r>
@@ -1590,10 +1543,7 @@
     <w:p/>
     <w:p>
       <w:r>
-        <w:t xml:space="preserve">4.2 </w:t>
-      </w:r>
-      <w:r>
-        <w:t>Estabelecer a conexão entre as duas portas série</w:t>
+        <w:t>4.2 Estabelecer a conexão entre as duas portas série</w:t>
       </w:r>
     </w:p>
     <w:p>
@@ -1649,13 +1599,11 @@
         <w:t>)</w:t>
       </w:r>
       <w:r>
-        <w:t xml:space="preserve"> que lhes fornece o file </w:t>
-      </w:r>
-      <w:proofErr w:type="spellStart"/>
-      <w:r>
-        <w:t>descriptor</w:t>
-      </w:r>
-      <w:proofErr w:type="spellEnd"/>
+        <w:t xml:space="preserve"> que lhes fornece o </w:t>
+      </w:r>
+      <w:r>
+        <w:t>descritor</w:t>
+      </w:r>
       <w:r>
         <w:t xml:space="preserve"> das portas abertas pelas funções </w:t>
       </w:r>
@@ -1732,15 +1680,7 @@
       </w:r>
       <w:proofErr w:type="spellEnd"/>
       <w:r>
-        <w:t xml:space="preserve"> ao </w:t>
-      </w:r>
-      <w:proofErr w:type="spellStart"/>
-      <w:r>
-        <w:t>ao</w:t>
-      </w:r>
-      <w:proofErr w:type="spellEnd"/>
-      <w:r>
-        <w:t xml:space="preserve"> sinal de </w:t>
+        <w:t xml:space="preserve"> ao sinal de </w:t>
       </w:r>
       <w:proofErr w:type="spellStart"/>
       <w:r>
@@ -1759,16 +1699,19 @@
         <w:t xml:space="preserve"> serve como controlo nas comunicações, fazendo o emissor reenviar a última mensagem </w:t>
       </w:r>
       <w:r>
-        <w:t>escrita caso este não receba resposta por parte do recetor. Existe uma ocasião em que os papei estão invertidos, sendo esta quando os programas se estão a desconectar da porta série.</w:t>
+        <w:t>escrita caso este não receba resposta por parte do recetor. Existe uma ocasião em que os papei</w:t>
+      </w:r>
+      <w:r>
+        <w:t>s</w:t>
+      </w:r>
+      <w:r>
+        <w:t xml:space="preserve"> estão invertidos, sendo esta quando os programas se estão a desconectar da porta série.</w:t>
       </w:r>
     </w:p>
     <w:p/>
     <w:p>
       <w:r>
-        <w:t xml:space="preserve">4.3 </w:t>
-      </w:r>
-      <w:r>
-        <w:t>Transferência dos pacotes de dados</w:t>
+        <w:t>4.3 Transferência dos pacotes de dados</w:t>
       </w:r>
       <w:r>
         <w:t xml:space="preserve"> </w:t>
@@ -1903,15 +1846,13 @@
         <w:t xml:space="preserve"> da camada de protocolo recebe</w:t>
       </w:r>
       <w:r>
-        <w:t xml:space="preserve"> o file </w:t>
-      </w:r>
-      <w:proofErr w:type="spellStart"/>
-      <w:r>
-        <w:t>descriptor</w:t>
-      </w:r>
-      <w:proofErr w:type="spellEnd"/>
-      <w:r>
-        <w:t xml:space="preserve"> da porta série, a mensagem e o seu tamanho, e</w:t>
+        <w:t xml:space="preserve"> o </w:t>
+      </w:r>
+      <w:r>
+        <w:t xml:space="preserve">descritor </w:t>
+      </w:r>
+      <w:r>
+        <w:t>da porta série, a mensagem e o seu tamanho, e</w:t>
       </w:r>
       <w:r>
         <w:t xml:space="preserve"> retorna o número de bytes escritos. Nesta função são feitas operações de </w:t>
@@ -1922,7 +1863,21 @@
           <w:i/>
           <w:iCs/>
         </w:rPr>
-        <w:t>stufing</w:t>
+        <w:t>stuf</w:t>
+      </w:r>
+      <w:r>
+        <w:rPr>
+          <w:i/>
+          <w:iCs/>
+        </w:rPr>
+        <w:t>f</w:t>
+      </w:r>
+      <w:r>
+        <w:rPr>
+          <w:i/>
+          <w:iCs/>
+        </w:rPr>
+        <w:t>ing</w:t>
       </w:r>
       <w:proofErr w:type="spellEnd"/>
       <w:r>
@@ -1966,7 +1921,13 @@
         <w:t xml:space="preserve"> </w:t>
       </w:r>
       <w:r>
-        <w:t xml:space="preserve">é invocada, fazendo o emissor esperar por uma mensagem enviada pelo recetor. Se esta mensagem recebida for uma mensagem </w:t>
+        <w:t xml:space="preserve">é invocada, fazendo o emissor esperar por uma </w:t>
+      </w:r>
+      <w:r>
+        <w:t>resposta</w:t>
+      </w:r>
+      <w:r>
+        <w:t xml:space="preserve"> enviada pelo recetor. Se esta mensagem recebida for uma mensagem </w:t>
       </w:r>
       <w:proofErr w:type="spellStart"/>
       <w:r>
@@ -2003,13 +1964,246 @@
       <w:r>
         <w:t xml:space="preserve">o programa passa para o tratamento do próximo conjunto de dados que tem </w:t>
       </w:r>
+      <w:r>
+        <w:t>de</w:t>
+      </w:r>
+      <w:r>
+        <w:t xml:space="preserve"> enviar, caso seja de </w:t>
+      </w:r>
+      <w:proofErr w:type="spellStart"/>
+      <w:r>
+        <w:rPr>
+          <w:i/>
+          <w:iCs/>
+        </w:rPr>
+        <w:t>reject</w:t>
+      </w:r>
+      <w:proofErr w:type="spellEnd"/>
+      <w:r>
+        <w:rPr>
+          <w:i/>
+          <w:iCs/>
+        </w:rPr>
+        <w:t xml:space="preserve"> </w:t>
+      </w:r>
+      <w:r>
+        <w:t>o programa reenvia a última mensagem e volta a ficar à espera de uma mensagem.</w:t>
+      </w:r>
+    </w:p>
+    <w:p>
+      <w:r>
+        <w:t>A</w:t>
+      </w:r>
+      <w:r>
+        <w:t xml:space="preserve"> </w:t>
+      </w:r>
+      <w:r>
+        <w:t xml:space="preserve">função </w:t>
+      </w:r>
+      <w:proofErr w:type="spellStart"/>
       <w:proofErr w:type="gramStart"/>
       <w:r>
-        <w:t>que</w:t>
+        <w:rPr>
+          <w:b/>
+          <w:bCs/>
+        </w:rPr>
+        <w:t>readInfo</w:t>
+      </w:r>
+      <w:proofErr w:type="spellEnd"/>
+      <w:r>
+        <w:rPr>
+          <w:b/>
+          <w:bCs/>
+        </w:rPr>
+        <w:t>(</w:t>
       </w:r>
       <w:proofErr w:type="gramEnd"/>
       <w:r>
-        <w:t xml:space="preserve"> enviar, caso seja de </w:t>
+        <w:rPr>
+          <w:b/>
+          <w:bCs/>
+        </w:rPr>
+        <w:t>)</w:t>
+      </w:r>
+      <w:r>
+        <w:rPr>
+          <w:b/>
+          <w:bCs/>
+        </w:rPr>
+        <w:t xml:space="preserve"> </w:t>
+      </w:r>
+      <w:r>
+        <w:t>responsabiliza-se por fazer</w:t>
+      </w:r>
+      <w:r>
+        <w:t xml:space="preserve"> a leitura da informação da porta série e </w:t>
+      </w:r>
+      <w:r>
+        <w:t>de</w:t>
+      </w:r>
+      <w:r>
+        <w:t xml:space="preserve"> envia</w:t>
+      </w:r>
+      <w:r>
+        <w:t>r</w:t>
+      </w:r>
+      <w:r>
+        <w:t xml:space="preserve"> a resposta correta ao programa emissor. Na função </w:t>
+      </w:r>
+      <w:proofErr w:type="spellStart"/>
+      <w:proofErr w:type="gramStart"/>
+      <w:r>
+        <w:rPr>
+          <w:b/>
+          <w:bCs/>
+        </w:rPr>
+        <w:t>readInfo</w:t>
+      </w:r>
+      <w:proofErr w:type="spellEnd"/>
+      <w:r>
+        <w:rPr>
+          <w:b/>
+          <w:bCs/>
+        </w:rPr>
+        <w:t>(</w:t>
+      </w:r>
+      <w:proofErr w:type="gramEnd"/>
+      <w:r>
+        <w:rPr>
+          <w:b/>
+          <w:bCs/>
+        </w:rPr>
+        <w:t xml:space="preserve">) </w:t>
+      </w:r>
+      <w:r>
+        <w:t xml:space="preserve">são feitas operações de </w:t>
+      </w:r>
+      <w:proofErr w:type="spellStart"/>
+      <w:r>
+        <w:rPr>
+          <w:i/>
+          <w:iCs/>
+        </w:rPr>
+        <w:t>destuffing</w:t>
+      </w:r>
+      <w:proofErr w:type="spellEnd"/>
+      <w:r>
+        <w:rPr>
+          <w:i/>
+          <w:iCs/>
+        </w:rPr>
+        <w:t xml:space="preserve"> </w:t>
+      </w:r>
+      <w:r>
+        <w:t xml:space="preserve">de forma a restaurar a mensagem recebida para o estado anterior ao </w:t>
+      </w:r>
+      <w:proofErr w:type="spellStart"/>
+      <w:r>
+        <w:rPr>
+          <w:i/>
+          <w:iCs/>
+        </w:rPr>
+        <w:t>stuffing</w:t>
+      </w:r>
+      <w:proofErr w:type="spellEnd"/>
+      <w:r>
+        <w:rPr>
+          <w:i/>
+          <w:iCs/>
+        </w:rPr>
+        <w:t xml:space="preserve"> </w:t>
+      </w:r>
+      <w:r>
+        <w:t xml:space="preserve"> que esta sofreu.</w:t>
+      </w:r>
+    </w:p>
+    <w:p/>
+    <w:p>
+      <w:r>
+        <w:t>4.4 Deteção de erros nas transmissões</w:t>
+      </w:r>
+    </w:p>
+    <w:p>
+      <w:r>
+        <w:t xml:space="preserve">A deteção de erros é feita ao mesmo tempo que a leitura da mensagem é feita, comparando a mensagem recebida com o </w:t>
+      </w:r>
+      <w:r>
+        <w:rPr>
+          <w:b/>
+          <w:bCs/>
+        </w:rPr>
+        <w:t>BCC</w:t>
+      </w:r>
+      <w:r>
+        <w:t xml:space="preserve"> final (o </w:t>
+      </w:r>
+      <w:r>
+        <w:rPr>
+          <w:b/>
+          <w:bCs/>
+        </w:rPr>
+        <w:t>BCC</w:t>
+      </w:r>
+      <w:r>
+        <w:t xml:space="preserve"> é igual à operação lógica ou ex</w:t>
+      </w:r>
+      <w:r>
+        <w:t>c</w:t>
+      </w:r>
+      <w:r>
+        <w:t xml:space="preserve">lusivo entre todos os bytes da informação), e verificando o </w:t>
+      </w:r>
+      <w:r>
+        <w:rPr>
+          <w:b/>
+          <w:bCs/>
+        </w:rPr>
+        <w:t>numero de série</w:t>
+      </w:r>
+      <w:r>
+        <w:t xml:space="preserve"> da mensagem (varia entre 0 e 1 quando a mensagem recebida conter a informação correta).</w:t>
+      </w:r>
+    </w:p>
+    <w:p>
+      <w:r>
+        <w:t>No c</w:t>
+      </w:r>
+      <w:r>
+        <w:t xml:space="preserve">aso </w:t>
+      </w:r>
+      <w:r>
+        <w:t>em que</w:t>
+      </w:r>
+      <w:r>
+        <w:t xml:space="preserve"> </w:t>
+      </w:r>
+      <w:r>
+        <w:rPr>
+          <w:b/>
+          <w:bCs/>
+        </w:rPr>
+        <w:t>BCC</w:t>
+      </w:r>
+      <w:r>
+        <w:t xml:space="preserve"> es</w:t>
+      </w:r>
+      <w:r>
+        <w:t>tá</w:t>
+      </w:r>
+      <w:r>
+        <w:t xml:space="preserve"> errado é enviad</w:t>
+      </w:r>
+      <w:r>
+        <w:t>a</w:t>
+      </w:r>
+      <w:r>
+        <w:t xml:space="preserve"> um</w:t>
+      </w:r>
+      <w:r>
+        <w:t>a</w:t>
+      </w:r>
+      <w:r>
+        <w:t xml:space="preserve"> resposta </w:t>
       </w:r>
       <w:proofErr w:type="spellStart"/>
       <w:r>
@@ -2025,41 +2219,198 @@
           <w:i/>
           <w:iCs/>
         </w:rPr>
+        <w:t>.</w:t>
+      </w:r>
+      <w:r>
+        <w:rPr>
+          <w:i/>
+          <w:iCs/>
+        </w:rPr>
         <w:t xml:space="preserve"> </w:t>
       </w:r>
       <w:r>
-        <w:t>o programa reenvia a última mensagem e volta a ficar à espera de uma mensagem.</w:t>
-      </w:r>
-    </w:p>
-    <w:p>
-      <w:r>
-        <w:t>A</w:t>
+        <w:t>Caso</w:t>
+      </w:r>
+      <w:r>
+        <w:t xml:space="preserve"> o </w:t>
+      </w:r>
+      <w:r>
+        <w:rPr>
+          <w:b/>
+          <w:bCs/>
+        </w:rPr>
+        <w:t>número de</w:t>
       </w:r>
       <w:r>
         <w:t xml:space="preserve"> </w:t>
       </w:r>
       <w:r>
-        <w:t xml:space="preserve">função </w:t>
+        <w:rPr>
+          <w:b/>
+          <w:bCs/>
+        </w:rPr>
+        <w:t xml:space="preserve">série </w:t>
+      </w:r>
+      <w:r>
+        <w:t>est</w:t>
+      </w:r>
+      <w:r>
+        <w:t>eja</w:t>
+      </w:r>
+      <w:r>
+        <w:t xml:space="preserve"> errado a informação recebida é considerada repetida e é enviada uma resposta </w:t>
+      </w:r>
+      <w:proofErr w:type="spellStart"/>
+      <w:r>
+        <w:rPr>
+          <w:i/>
+          <w:iCs/>
+        </w:rPr>
+        <w:t>receiver</w:t>
+      </w:r>
+      <w:proofErr w:type="spellEnd"/>
+      <w:r>
+        <w:rPr>
+          <w:i/>
+          <w:iCs/>
+        </w:rPr>
+        <w:t xml:space="preserve"> </w:t>
+      </w:r>
+      <w:proofErr w:type="spellStart"/>
+      <w:r>
+        <w:rPr>
+          <w:i/>
+          <w:iCs/>
+        </w:rPr>
+        <w:t>ready</w:t>
+      </w:r>
+      <w:proofErr w:type="spellEnd"/>
+      <w:r>
+        <w:rPr>
+          <w:i/>
+          <w:iCs/>
+        </w:rPr>
+        <w:t xml:space="preserve"> </w:t>
+      </w:r>
+      <w:r>
+        <w:t>para o emissor enviar o próximo pacote de informação.</w:t>
+      </w:r>
+    </w:p>
+    <w:p/>
+    <w:p>
+      <w:r>
+        <w:t>5</w:t>
+      </w:r>
+      <w:r>
+        <w:t xml:space="preserve">.Protocolo de </w:t>
+      </w:r>
+      <w:r>
+        <w:t>aplicação</w:t>
+      </w:r>
+    </w:p>
+    <w:p>
+      <w:r>
+        <w:t xml:space="preserve"> O protocolo de </w:t>
+      </w:r>
+      <w:r>
+        <w:t>aplicação</w:t>
+      </w:r>
+      <w:r>
+        <w:t xml:space="preserve"> tem como objetivos:</w:t>
+      </w:r>
+    </w:p>
+    <w:p>
+      <w:r>
+        <w:t xml:space="preserve"> * </w:t>
+      </w:r>
+      <w:r>
+        <w:t>Gerar pacotes de controlo e de informação a partir da leitura do ficheiro</w:t>
+      </w:r>
+    </w:p>
+    <w:p>
+      <w:r>
+        <w:t xml:space="preserve"> *</w:t>
+      </w:r>
+      <w:r>
+        <w:t xml:space="preserve"> Leitura e escrita do ficheiro </w:t>
+      </w:r>
+    </w:p>
+    <w:p>
+      <w:r>
+        <w:t xml:space="preserve"> * Controlo do programa através das funções </w:t>
       </w:r>
       <w:proofErr w:type="spellStart"/>
       <w:proofErr w:type="gramStart"/>
       <w:r>
-        <w:rPr>
-          <w:b/>
-          <w:bCs/>
-        </w:rPr>
-        <w:t>readInfo</w:t>
-      </w:r>
-      <w:proofErr w:type="spellEnd"/>
-      <w:r>
-        <w:rPr>
-          <w:b/>
-          <w:bCs/>
-        </w:rPr>
+        <w:t>llread</w:t>
+      </w:r>
+      <w:proofErr w:type="spellEnd"/>
+      <w:r>
         <w:t>(</w:t>
       </w:r>
       <w:proofErr w:type="gramEnd"/>
       <w:r>
+        <w:t xml:space="preserve">), </w:t>
+      </w:r>
+      <w:proofErr w:type="spellStart"/>
+      <w:r>
+        <w:t>llwrite</w:t>
+      </w:r>
+      <w:proofErr w:type="spellEnd"/>
+      <w:r>
+        <w:t>() ,</w:t>
+      </w:r>
+      <w:proofErr w:type="spellStart"/>
+      <w:r>
+        <w:t>llopen</w:t>
+      </w:r>
+      <w:proofErr w:type="spellEnd"/>
+      <w:r>
+        <w:t xml:space="preserve">() e </w:t>
+      </w:r>
+      <w:proofErr w:type="spellStart"/>
+      <w:r>
+        <w:t>llclose</w:t>
+      </w:r>
+      <w:proofErr w:type="spellEnd"/>
+      <w:r>
+        <w:t>();</w:t>
+      </w:r>
+    </w:p>
+    <w:p>
+      <w:r>
+        <w:t xml:space="preserve"> </w:t>
+      </w:r>
+    </w:p>
+    <w:p>
+      <w:r>
+        <w:t>5.1. Criação pacotes de controlo e de informação a partir da leitura do ficheiro</w:t>
+      </w:r>
+    </w:p>
+    <w:p>
+      <w:r>
+        <w:lastRenderedPageBreak/>
+        <w:t xml:space="preserve">A criação de pacotes de controlo é realizada na função </w:t>
+      </w:r>
+      <w:proofErr w:type="spellStart"/>
+      <w:proofErr w:type="gramStart"/>
+      <w:r>
+        <w:rPr>
+          <w:b/>
+          <w:bCs/>
+        </w:rPr>
+        <w:t>buildControlPacket</w:t>
+      </w:r>
+      <w:proofErr w:type="spellEnd"/>
+      <w:r>
+        <w:rPr>
+          <w:b/>
+          <w:bCs/>
+        </w:rPr>
+        <w:t>(</w:t>
+      </w:r>
+      <w:proofErr w:type="gramEnd"/>
+      <w:r>
         <w:rPr>
           <w:b/>
           <w:bCs/>
@@ -2071,26 +2422,63 @@
           <w:b/>
           <w:bCs/>
         </w:rPr>
+        <w:t xml:space="preserve">, </w:t>
+      </w:r>
+      <w:r>
+        <w:t>função</w:t>
+      </w:r>
+      <w:r>
+        <w:t xml:space="preserve"> essa que recebe como argumentos o nome do ficheiro e o seu tamanho, bem como o byte do controlo (CONTROL_START E CONTROL_END no ficheiro </w:t>
+      </w:r>
+      <w:proofErr w:type="spellStart"/>
+      <w:r>
+        <w:t>application.h</w:t>
+      </w:r>
+      <w:proofErr w:type="spellEnd"/>
+      <w:r>
+        <w:t>) e um buffer a preencher que corresponderá ao pacote completo. Este pacote será codificado no formato TLV (</w:t>
+      </w:r>
+      <w:proofErr w:type="spellStart"/>
+      <w:r>
+        <w:t>Type</w:t>
+      </w:r>
+      <w:proofErr w:type="spellEnd"/>
+      <w:r>
+        <w:t xml:space="preserve">, </w:t>
+      </w:r>
+      <w:proofErr w:type="spellStart"/>
+      <w:r>
+        <w:t>length</w:t>
+      </w:r>
+      <w:proofErr w:type="spellEnd"/>
+      <w:r>
+        <w:t xml:space="preserve">, </w:t>
+      </w:r>
+      <w:proofErr w:type="spellStart"/>
+      <w:r>
+        <w:t>value</w:t>
+      </w:r>
+      <w:proofErr w:type="spellEnd"/>
+      <w:r>
+        <w:t>).</w:t>
+      </w:r>
+    </w:p>
+    <w:p>
+      <w:r>
+        <w:t xml:space="preserve">A criação de pacotes de informação é realizada na </w:t>
+      </w:r>
+      <w:proofErr w:type="spellStart"/>
+      <w:r>
+        <w:t>funcão</w:t>
+      </w:r>
+      <w:proofErr w:type="spellEnd"/>
+      <w:r>
+        <w:rPr>
+          <w:b/>
+          <w:bCs/>
+        </w:rPr>
         <w:t xml:space="preserve"> </w:t>
       </w:r>
-      <w:r>
-        <w:t>responsabiliza-se por fazer</w:t>
-      </w:r>
-      <w:r>
-        <w:t xml:space="preserve"> a leitura da informação da porta série e </w:t>
-      </w:r>
-      <w:r>
-        <w:t>de</w:t>
-      </w:r>
-      <w:r>
-        <w:t xml:space="preserve"> envia</w:t>
-      </w:r>
-      <w:r>
-        <w:t>r</w:t>
-      </w:r>
-      <w:r>
-        <w:t xml:space="preserve"> a resposta correta ao programa emissor. Na função </w:t>
-      </w:r>
       <w:proofErr w:type="spellStart"/>
       <w:proofErr w:type="gramStart"/>
       <w:r>
@@ -2098,7 +2486,21 @@
           <w:b/>
           <w:bCs/>
         </w:rPr>
-        <w:t>readInfo</w:t>
+        <w:t>build</w:t>
+      </w:r>
+      <w:r>
+        <w:rPr>
+          <w:b/>
+          <w:bCs/>
+        </w:rPr>
+        <w:t>Data</w:t>
+      </w:r>
+      <w:r>
+        <w:rPr>
+          <w:b/>
+          <w:bCs/>
+        </w:rPr>
+        <w:t>Packet</w:t>
       </w:r>
       <w:proofErr w:type="spellEnd"/>
       <w:r>
@@ -2114,20 +2516,11 @@
           <w:b/>
           <w:bCs/>
         </w:rPr>
-        <w:t xml:space="preserve">) </w:t>
-      </w:r>
-      <w:r>
-        <w:t xml:space="preserve">são feitas operações de </w:t>
-      </w:r>
-      <w:proofErr w:type="spellStart"/>
-      <w:r>
-        <w:rPr>
-          <w:i/>
-          <w:iCs/>
-        </w:rPr>
-        <w:t>destuffing</w:t>
-      </w:r>
-      <w:proofErr w:type="spellEnd"/>
+        <w:t xml:space="preserve">), </w:t>
+      </w:r>
+      <w:r>
+        <w:t>que receberá como parâmetros um</w:t>
+      </w:r>
       <w:r>
         <w:rPr>
           <w:i/>
@@ -2135,16 +2528,13 @@
         </w:rPr>
         <w:t xml:space="preserve"> </w:t>
       </w:r>
-      <w:r>
-        <w:t xml:space="preserve">de forma a restaurar a mensagem recebida para o estado anterior ao </w:t>
-      </w:r>
-      <w:proofErr w:type="spellStart"/>
-      <w:r>
-        <w:rPr>
-          <w:i/>
-          <w:iCs/>
-        </w:rPr>
-        <w:t>stuffing</w:t>
+      <w:proofErr w:type="spellStart"/>
+      <w:r>
+        <w:rPr>
+          <w:i/>
+          <w:iCs/>
+        </w:rPr>
+        <w:t>chunk</w:t>
       </w:r>
       <w:proofErr w:type="spellEnd"/>
       <w:r>
@@ -2155,80 +2545,251 @@
         <w:t xml:space="preserve"> </w:t>
       </w:r>
       <w:r>
-        <w:t xml:space="preserve"> que esta sofreu.</w:t>
-      </w:r>
-    </w:p>
-    <w:p>
-      <w:r>
-        <w:t xml:space="preserve">4.4 </w:t>
-      </w:r>
-      <w:r>
-        <w:t>Deteção de erros nas transmissões</w:t>
-      </w:r>
-    </w:p>
-    <w:p>
-      <w:r>
-        <w:t xml:space="preserve">A deteção de erros é feita ao mesmo tempo que a leitura da mensagem é feita, comparando a mensagem recebida com o </w:t>
-      </w:r>
-      <w:r>
-        <w:rPr>
-          <w:b/>
-          <w:bCs/>
-        </w:rPr>
-        <w:t>BCC</w:t>
-      </w:r>
-      <w:r>
-        <w:t xml:space="preserve"> final (o </w:t>
-      </w:r>
-      <w:r>
-        <w:rPr>
-          <w:b/>
-          <w:bCs/>
-        </w:rPr>
-        <w:t>BCC</w:t>
-      </w:r>
-      <w:r>
-        <w:t xml:space="preserve"> é igual à operação lógica ou </w:t>
-      </w:r>
-      <w:proofErr w:type="spellStart"/>
-      <w:r>
-        <w:t>exlusivo</w:t>
-      </w:r>
-      <w:proofErr w:type="spellEnd"/>
-      <w:r>
-        <w:t xml:space="preserve"> entre todos os bytes da informação), e verificando o </w:t>
-      </w:r>
-      <w:r>
-        <w:rPr>
-          <w:b/>
-          <w:bCs/>
-        </w:rPr>
-        <w:t>numero de série</w:t>
-      </w:r>
-      <w:r>
-        <w:t xml:space="preserve"> da mensagem (varia entre 0 e 1 quando a mensagem recebida conter a informação correta).</w:t>
-      </w:r>
-    </w:p>
-    <w:p>
-      <w:r>
-        <w:t xml:space="preserve">Caso o </w:t>
-      </w:r>
-      <w:r>
-        <w:rPr>
-          <w:b/>
-          <w:bCs/>
-        </w:rPr>
-        <w:t>BCC</w:t>
-      </w:r>
-      <w:r>
-        <w:t xml:space="preserve"> estiver errado é enviado </w:t>
-      </w:r>
+        <w:t xml:space="preserve">de tamanho MAX_SIZE – 4 de modo a reservar 4 bytes para o byte de controlo, </w:t>
+      </w:r>
+      <w:r>
+        <w:t>número de série</w:t>
+      </w:r>
+      <w:r>
+        <w:t xml:space="preserve"> e tamanho </w:t>
+      </w:r>
+      <w:r>
+        <w:t xml:space="preserve">de bytes de informação. Este tamanho MAX_SIZE corresponde ao tamanho que será lido de cada vez no ficheiro e está definido no ficheiro </w:t>
+      </w:r>
+      <w:proofErr w:type="spellStart"/>
+      <w:r>
+        <w:t>common.h</w:t>
+      </w:r>
+      <w:proofErr w:type="spellEnd"/>
+    </w:p>
+    <w:p>
+      <w:r>
+        <w:t>5.</w:t>
+      </w:r>
+      <w:r>
+        <w:t>2</w:t>
+      </w:r>
+      <w:r>
+        <w:t>. Leitura e escrita do ficheiro</w:t>
+      </w:r>
+    </w:p>
+    <w:p>
+      <w:r>
+        <w:t xml:space="preserve">A leitura do ficheiro só é realizada nos casos em que a aplicação é inicializada com o valor </w:t>
+      </w:r>
+      <w:proofErr w:type="spellStart"/>
+      <w:r>
+        <w:t>transmitter</w:t>
+      </w:r>
+      <w:proofErr w:type="spellEnd"/>
+      <w:r>
+        <w:t xml:space="preserve"> e é realizada num </w:t>
+      </w:r>
+      <w:proofErr w:type="spellStart"/>
+      <w:r>
+        <w:t>loop</w:t>
+      </w:r>
+      <w:proofErr w:type="spellEnd"/>
+      <w:r>
+        <w:t xml:space="preserve"> até o ficheiro ser inteiramente lido. Posteriormente a cada iteração do </w:t>
+      </w:r>
+      <w:proofErr w:type="spellStart"/>
+      <w:r>
+        <w:t>loop</w:t>
+      </w:r>
+      <w:proofErr w:type="spellEnd"/>
+      <w:r>
+        <w:t xml:space="preserve">, é construído um pacote com esta informação e enviada para o protocolo de dados através da função </w:t>
+      </w:r>
+      <w:proofErr w:type="spellStart"/>
       <w:proofErr w:type="gramStart"/>
       <w:r>
-        <w:t>um resposta</w:t>
+        <w:rPr>
+          <w:b/>
+          <w:bCs/>
+        </w:rPr>
+        <w:t>llwrite</w:t>
+      </w:r>
+      <w:proofErr w:type="spellEnd"/>
+      <w:r>
+        <w:rPr>
+          <w:b/>
+          <w:bCs/>
+        </w:rPr>
+        <w:t>(</w:t>
       </w:r>
       <w:proofErr w:type="gramEnd"/>
       <w:r>
+        <w:rPr>
+          <w:b/>
+          <w:bCs/>
+        </w:rPr>
+        <w:t>)</w:t>
+      </w:r>
+      <w:r>
+        <w:rPr>
+          <w:b/>
+          <w:bCs/>
+        </w:rPr>
+        <w:t xml:space="preserve">. </w:t>
+      </w:r>
+      <w:r>
+        <w:t xml:space="preserve">Do lado do recetor, a informação é lida e guardada num </w:t>
+      </w:r>
+      <w:proofErr w:type="spellStart"/>
+      <w:r>
+        <w:t>array</w:t>
+      </w:r>
+      <w:proofErr w:type="spellEnd"/>
+      <w:r>
+        <w:t xml:space="preserve"> com o tamanho do ficheiro alocado aquando da leitura do primeiro pacote de controlo, visto que neste pacote é recebida a informação do nome e tamanho do ficheiro.</w:t>
+      </w:r>
+    </w:p>
+    <w:p>
+      <w:r>
+        <w:t xml:space="preserve">No final do programa este </w:t>
+      </w:r>
+      <w:proofErr w:type="spellStart"/>
+      <w:r>
+        <w:t>array</w:t>
+      </w:r>
+      <w:proofErr w:type="spellEnd"/>
+      <w:r>
+        <w:t xml:space="preserve"> é inteiramente escrito para o ficheiro usando </w:t>
+      </w:r>
+      <w:proofErr w:type="spellStart"/>
+      <w:proofErr w:type="gramStart"/>
+      <w:r>
+        <w:rPr>
+          <w:b/>
+          <w:bCs/>
+        </w:rPr>
+        <w:t>fwrite</w:t>
+      </w:r>
+      <w:proofErr w:type="spellEnd"/>
+      <w:r>
+        <w:rPr>
+          <w:b/>
+          <w:bCs/>
+        </w:rPr>
+        <w:t>(</w:t>
+      </w:r>
+      <w:proofErr w:type="gramEnd"/>
+      <w:r>
+        <w:rPr>
+          <w:b/>
+          <w:bCs/>
+        </w:rPr>
+        <w:t>)</w:t>
+      </w:r>
+      <w:r>
+        <w:rPr>
+          <w:b/>
+          <w:bCs/>
+        </w:rPr>
+        <w:t>,</w:t>
+      </w:r>
+      <w:r>
+        <w:t xml:space="preserve"> criando assim o ficheiro com toda a informação recebida.</w:t>
+      </w:r>
+    </w:p>
+    <w:p>
+      <w:r>
+        <w:t xml:space="preserve">5.3. </w:t>
+      </w:r>
+      <w:r>
+        <w:t xml:space="preserve">Controlo do programa através das funções </w:t>
+      </w:r>
+      <w:proofErr w:type="spellStart"/>
+      <w:proofErr w:type="gramStart"/>
+      <w:r>
+        <w:t>llread</w:t>
+      </w:r>
+      <w:proofErr w:type="spellEnd"/>
+      <w:r>
+        <w:t>(</w:t>
+      </w:r>
+      <w:proofErr w:type="gramEnd"/>
+      <w:r>
+        <w:t xml:space="preserve">), </w:t>
+      </w:r>
+      <w:proofErr w:type="spellStart"/>
+      <w:r>
+        <w:t>llwrite</w:t>
+      </w:r>
+      <w:proofErr w:type="spellEnd"/>
+      <w:r>
+        <w:t>() ,</w:t>
+      </w:r>
+      <w:proofErr w:type="spellStart"/>
+      <w:r>
+        <w:t>llopen</w:t>
+      </w:r>
+      <w:proofErr w:type="spellEnd"/>
+      <w:r>
+        <w:t xml:space="preserve">() e </w:t>
+      </w:r>
+      <w:proofErr w:type="spellStart"/>
+      <w:r>
+        <w:t>llclose</w:t>
+      </w:r>
+      <w:proofErr w:type="spellEnd"/>
+      <w:r>
+        <w:t>();</w:t>
+      </w:r>
+    </w:p>
+    <w:p>
+      <w:proofErr w:type="spellStart"/>
+      <w:r>
+        <w:t>Incialmente</w:t>
+      </w:r>
+      <w:proofErr w:type="spellEnd"/>
+      <w:r>
+        <w:t xml:space="preserve">, ambos os programas invocam </w:t>
+      </w:r>
+      <w:proofErr w:type="spellStart"/>
+      <w:proofErr w:type="gramStart"/>
+      <w:r>
+        <w:rPr>
+          <w:b/>
+          <w:bCs/>
+        </w:rPr>
+        <w:t>llopen</w:t>
+      </w:r>
+      <w:proofErr w:type="spellEnd"/>
+      <w:r>
+        <w:rPr>
+          <w:b/>
+          <w:bCs/>
+        </w:rPr>
+        <w:t>(</w:t>
+      </w:r>
+      <w:proofErr w:type="gramEnd"/>
+      <w:r>
+        <w:rPr>
+          <w:b/>
+          <w:bCs/>
+        </w:rPr>
+        <w:t>)</w:t>
+      </w:r>
+      <w:r>
+        <w:t xml:space="preserve">, de modo a abrir a porta série e iniciar a comunicação destas através das sequências </w:t>
+      </w:r>
+      <w:r>
+        <w:rPr>
+          <w:i/>
+          <w:iCs/>
+        </w:rPr>
+        <w:t xml:space="preserve">set </w:t>
+      </w:r>
+      <w:r>
+        <w:t>e</w:t>
+      </w:r>
+      <w:r>
+        <w:rPr>
+          <w:i/>
+          <w:iCs/>
+        </w:rPr>
         <w:t xml:space="preserve"> </w:t>
       </w:r>
       <w:proofErr w:type="spellStart"/>
@@ -2237,78 +2798,166 @@
           <w:i/>
           <w:iCs/>
         </w:rPr>
-        <w:t>reject</w:t>
-      </w:r>
-      <w:proofErr w:type="spellEnd"/>
-      <w:r>
-        <w:rPr>
-          <w:i/>
-          <w:iCs/>
-        </w:rPr>
-        <w:t xml:space="preserve">, </w:t>
-      </w:r>
-      <w:r>
-        <w:t xml:space="preserve">se o </w:t>
-      </w:r>
-      <w:r>
-        <w:rPr>
-          <w:b/>
-          <w:bCs/>
-        </w:rPr>
-        <w:t>número de</w:t>
-      </w:r>
+        <w:t>ua</w:t>
+      </w:r>
+      <w:proofErr w:type="spellEnd"/>
+      <w:r>
+        <w:t xml:space="preserve">. Posteriormente é feito um </w:t>
+      </w:r>
+      <w:proofErr w:type="spellStart"/>
+      <w:r>
+        <w:t>loop</w:t>
+      </w:r>
+      <w:proofErr w:type="spellEnd"/>
+      <w:r>
+        <w:t xml:space="preserve"> na qual o transmissor lê o ficheiro e invoca </w:t>
+      </w:r>
+      <w:proofErr w:type="spellStart"/>
+      <w:proofErr w:type="gramStart"/>
+      <w:r>
+        <w:rPr>
+          <w:b/>
+          <w:bCs/>
+        </w:rPr>
+        <w:t>llwrite</w:t>
+      </w:r>
+      <w:proofErr w:type="spellEnd"/>
+      <w:r>
+        <w:rPr>
+          <w:b/>
+          <w:bCs/>
+        </w:rPr>
+        <w:t>(</w:t>
+      </w:r>
+      <w:proofErr w:type="gramEnd"/>
+      <w:r>
+        <w:rPr>
+          <w:b/>
+          <w:bCs/>
+        </w:rPr>
+        <w:t>)</w:t>
+      </w:r>
+      <w:r>
+        <w:rPr>
+          <w:u w:val="single"/>
+        </w:rPr>
+        <w:t>,</w:t>
+      </w:r>
+      <w:r>
+        <w:t xml:space="preserve"> enquanto que o recetor apenas invoca </w:t>
+      </w:r>
+      <w:proofErr w:type="spellStart"/>
+      <w:r>
+        <w:rPr>
+          <w:b/>
+          <w:bCs/>
+        </w:rPr>
+        <w:t>llread</w:t>
+      </w:r>
+      <w:proofErr w:type="spellEnd"/>
+      <w:r>
+        <w:rPr>
+          <w:b/>
+          <w:bCs/>
+        </w:rPr>
+        <w:t>()</w:t>
+      </w:r>
+      <w:r>
+        <w:t xml:space="preserve"> também num </w:t>
+      </w:r>
+      <w:proofErr w:type="spellStart"/>
+      <w:r>
+        <w:t>loop</w:t>
+      </w:r>
+      <w:proofErr w:type="spellEnd"/>
+      <w:r>
+        <w:t xml:space="preserve"> controlado pela </w:t>
+      </w:r>
+      <w:proofErr w:type="spellStart"/>
+      <w:r>
+        <w:t>flag</w:t>
+      </w:r>
+      <w:proofErr w:type="spellEnd"/>
       <w:r>
         <w:t xml:space="preserve"> </w:t>
       </w:r>
-      <w:r>
-        <w:rPr>
-          <w:b/>
-          <w:bCs/>
-        </w:rPr>
-        <w:t xml:space="preserve">série </w:t>
-      </w:r>
-      <w:r>
-        <w:t>estiver</w:t>
-      </w:r>
-      <w:r>
-        <w:t xml:space="preserve"> errado a informação recebida é considerada repetida e é enviada uma resposta </w:t>
-      </w:r>
-      <w:proofErr w:type="spellStart"/>
-      <w:r>
-        <w:rPr>
-          <w:i/>
-          <w:iCs/>
-        </w:rPr>
-        <w:t>receiver</w:t>
-      </w:r>
-      <w:proofErr w:type="spellEnd"/>
-      <w:r>
-        <w:rPr>
-          <w:i/>
-          <w:iCs/>
-        </w:rPr>
+      <w:proofErr w:type="spellStart"/>
+      <w:r>
+        <w:t>finished</w:t>
+      </w:r>
+      <w:proofErr w:type="spellEnd"/>
+      <w:r>
+        <w:t xml:space="preserve">. Aquando da leitura do pacote de controlo final, verifica-se que este pacote é igual ao pacote controlo inicial e caso seja, a </w:t>
+      </w:r>
+      <w:proofErr w:type="spellStart"/>
+      <w:r>
+        <w:t>flag</w:t>
+      </w:r>
+      <w:proofErr w:type="spellEnd"/>
+      <w:r>
         <w:t xml:space="preserve"> </w:t>
       </w:r>
       <w:proofErr w:type="spellStart"/>
       <w:r>
-        <w:rPr>
-          <w:i/>
-          <w:iCs/>
-        </w:rPr>
-        <w:t>ready</w:t>
-      </w:r>
-      <w:proofErr w:type="spellEnd"/>
-      <w:r>
-        <w:rPr>
-          <w:i/>
-          <w:iCs/>
-        </w:rPr>
-        <w:t xml:space="preserve"> </w:t>
-      </w:r>
-      <w:r>
-        <w:t>para o emissor enviar o próximo pacote de informação.</w:t>
-      </w:r>
-    </w:p>
+        <w:t>finished</w:t>
+      </w:r>
+      <w:proofErr w:type="spellEnd"/>
+      <w:r>
+        <w:t xml:space="preserve"> será posta a </w:t>
+      </w:r>
+      <w:proofErr w:type="spellStart"/>
+      <w:r>
+        <w:t>true</w:t>
+      </w:r>
+      <w:proofErr w:type="spellEnd"/>
+      <w:r>
+        <w:t xml:space="preserve">, acabando o </w:t>
+      </w:r>
+      <w:proofErr w:type="spellStart"/>
+      <w:r>
+        <w:t>loop</w:t>
+      </w:r>
+      <w:proofErr w:type="spellEnd"/>
+      <w:r>
+        <w:t xml:space="preserve"> de leitura.</w:t>
+      </w:r>
+    </w:p>
+    <w:p>
+      <w:r>
+        <w:t xml:space="preserve">Posteriormente, é invocado </w:t>
+      </w:r>
+      <w:proofErr w:type="spellStart"/>
+      <w:proofErr w:type="gramStart"/>
+      <w:r>
+        <w:rPr>
+          <w:b/>
+          <w:bCs/>
+        </w:rPr>
+        <w:t>llclose</w:t>
+      </w:r>
+      <w:proofErr w:type="spellEnd"/>
+      <w:r>
+        <w:rPr>
+          <w:b/>
+          <w:bCs/>
+        </w:rPr>
+        <w:t>(</w:t>
+      </w:r>
+      <w:proofErr w:type="gramEnd"/>
+      <w:r>
+        <w:rPr>
+          <w:b/>
+          <w:bCs/>
+        </w:rPr>
+        <w:t>)</w:t>
+      </w:r>
+      <w:r>
+        <w:t xml:space="preserve"> nos 2 lados da aplicação, desconectando a porta série e escrevendo o ficheiro recebido do lado do recetor.</w:t>
+      </w:r>
+    </w:p>
+    <w:p/>
+    <w:p/>
+    <w:p/>
     <w:sectPr>
       <w:pgSz w:w="11906" w:h="16838"/>
       <w:pgMar w:top="1417" w:right="1701" w:bottom="1417" w:left="1701" w:header="708" w:footer="708" w:gutter="0"/>
@@ -2442,6 +3091,7 @@
     <w:lsdException w:name="HTML Sample" w:semiHidden="1" w:unhideWhenUsed="1"/>
     <w:lsdException w:name="HTML Typewriter" w:semiHidden="1" w:unhideWhenUsed="1"/>
     <w:lsdException w:name="HTML Variable" w:semiHidden="1" w:unhideWhenUsed="1"/>
+    <w:lsdException w:name="Normal Table" w:semiHidden="1" w:unhideWhenUsed="1"/>
     <w:lsdException w:name="annotation subject" w:semiHidden="1" w:unhideWhenUsed="1"/>
     <w:lsdException w:name="No List" w:semiHidden="1" w:unhideWhenUsed="1"/>
     <w:lsdException w:name="Outline List 1" w:semiHidden="1" w:unhideWhenUsed="1"/>
@@ -2488,8 +3138,10 @@
     <w:lsdException w:name="Table Subtle 2" w:semiHidden="1" w:unhideWhenUsed="1"/>
     <w:lsdException w:name="Table Web 1" w:semiHidden="1" w:unhideWhenUsed="1"/>
     <w:lsdException w:name="Table Web 2" w:semiHidden="1" w:unhideWhenUsed="1"/>
+    <w:lsdException w:name="Table Web 3" w:semiHidden="1" w:unhideWhenUsed="1"/>
     <w:lsdException w:name="Balloon Text" w:semiHidden="1" w:unhideWhenUsed="1"/>
     <w:lsdException w:name="Table Grid" w:uiPriority="39"/>
+    <w:lsdException w:name="Table Theme" w:semiHidden="1" w:unhideWhenUsed="1"/>
     <w:lsdException w:name="Placeholder Text" w:semiHidden="1"/>
     <w:lsdException w:name="No Spacing" w:uiPriority="1" w:qFormat="1"/>
     <w:lsdException w:name="Light Shading" w:uiPriority="60"/>

</xml_diff>

<commit_message>
Added tests to the baud rate
</commit_message>
<xml_diff>
--- a/1º Trabalho Laboratorial.docx
+++ b/1º Trabalho Laboratorial.docx
@@ -37,7 +37,7 @@
                           <a14:useLocalDpi xmlns:a14="http://schemas.microsoft.com/office/drawing/2010/main" val="0"/>
                         </a:ext>
                         <a:ext uri="{837473B0-CC2E-450A-ABE3-18F120FF3D39}">
-                          <a1611:picAttrSrcUrl xmlns:a1611="http://schemas.microsoft.com/office/drawing/2016/11/main" xmlns:w16se="http://schemas.microsoft.com/office/word/2015/wordml/symex" xmlns:w16="http://schemas.microsoft.com/office/word/2018/wordml" xmlns:w16cid="http://schemas.microsoft.com/office/word/2016/wordml/cid" xmlns:w16cex="http://schemas.microsoft.com/office/word/2018/wordml/cex" xmlns:w="http://schemas.openxmlformats.org/wordprocessingml/2006/main" xmlns:w10="urn:schemas-microsoft-com:office:word" xmlns:v="urn:schemas-microsoft-com:vml" xmlns:o="urn:schemas-microsoft-com:office:office" xmlns:am3d="http://schemas.microsoft.com/office/drawing/2017/model3d" xmlns:aink="http://schemas.microsoft.com/office/drawing/2016/ink" xmlns:cx8="http://schemas.microsoft.com/office/drawing/2016/5/14/chartex" xmlns:cx7="http://schemas.microsoft.com/office/drawing/2016/5/13/chartex" xmlns:cx6="http://schemas.microsoft.com/office/drawing/2016/5/12/chartex" xmlns:cx5="http://schemas.microsoft.com/office/drawing/2016/5/11/chartex" xmlns:cx4="http://schemas.microsoft.com/office/drawing/2016/5/10/chartex" xmlns:cx3="http://schemas.microsoft.com/office/drawing/2016/5/9/chartex" xmlns:cx2="http://schemas.microsoft.com/office/drawing/2015/10/21/chartex" xmlns:cx1="http://schemas.microsoft.com/office/drawing/2015/9/8/chartex" xmlns:cx="http://schemas.microsoft.com/office/drawing/2014/chartex" xmlns="" r:id="rId8"/>
+                          <a1611:picAttrSrcUrl xmlns="" xmlns:cx="http://schemas.microsoft.com/office/drawing/2014/chartex" xmlns:cx1="http://schemas.microsoft.com/office/drawing/2015/9/8/chartex" xmlns:cx2="http://schemas.microsoft.com/office/drawing/2015/10/21/chartex" xmlns:cx3="http://schemas.microsoft.com/office/drawing/2016/5/9/chartex" xmlns:cx4="http://schemas.microsoft.com/office/drawing/2016/5/10/chartex" xmlns:cx5="http://schemas.microsoft.com/office/drawing/2016/5/11/chartex" xmlns:cx6="http://schemas.microsoft.com/office/drawing/2016/5/12/chartex" xmlns:cx7="http://schemas.microsoft.com/office/drawing/2016/5/13/chartex" xmlns:cx8="http://schemas.microsoft.com/office/drawing/2016/5/14/chartex" xmlns:aink="http://schemas.microsoft.com/office/drawing/2016/ink" xmlns:am3d="http://schemas.microsoft.com/office/drawing/2017/model3d" xmlns:o="urn:schemas-microsoft-com:office:office" xmlns:v="urn:schemas-microsoft-com:vml" xmlns:w10="urn:schemas-microsoft-com:office:word" xmlns:w="http://schemas.openxmlformats.org/wordprocessingml/2006/main" xmlns:w16cex="http://schemas.microsoft.com/office/word/2018/wordml/cex" xmlns:w16cid="http://schemas.microsoft.com/office/word/2016/wordml/cid" xmlns:w16="http://schemas.microsoft.com/office/word/2018/wordml" xmlns:w16se="http://schemas.microsoft.com/office/word/2015/wordml/symex" xmlns:a1611="http://schemas.microsoft.com/office/drawing/2016/11/main" r:id="rId8"/>
                         </a:ext>
                       </a:extLst>
                     </a:blip>
@@ -186,7 +186,27 @@
           <w:sz w:val="24"/>
           <w:szCs w:val="24"/>
         </w:rPr>
-        <w:t>10 de novembro de 2020</w:t>
+        <w:t xml:space="preserve">10 </w:t>
+      </w:r>
+      <w:proofErr w:type="gramStart"/>
+      <w:r>
+        <w:rPr>
+          <w:b/>
+          <w:bCs/>
+          <w:sz w:val="24"/>
+          <w:szCs w:val="24"/>
+        </w:rPr>
+        <w:t>de</w:t>
+      </w:r>
+      <w:proofErr w:type="gramEnd"/>
+      <w:r>
+        <w:rPr>
+          <w:b/>
+          <w:bCs/>
+          <w:sz w:val="24"/>
+          <w:szCs w:val="24"/>
+        </w:rPr>
+        <w:t xml:space="preserve"> novembro de 2020</w:t>
       </w:r>
     </w:p>
     <w:p/>
@@ -323,6 +343,7 @@
           <w:szCs w:val="28"/>
         </w:rPr>
       </w:pPr>
+      <w:proofErr w:type="gramStart"/>
       <w:r>
         <w:rPr>
           <w:b/>
@@ -337,71 +358,99 @@
           <w:sz w:val="28"/>
           <w:szCs w:val="28"/>
         </w:rPr>
-        <w:t xml:space="preserve">                                                                                                                   </w:t>
-      </w:r>
+        <w:t xml:space="preserve">                                                                                                   </w:t>
+      </w:r>
+      <w:proofErr w:type="gramEnd"/>
       <w:r>
         <w:rPr>
           <w:sz w:val="28"/>
           <w:szCs w:val="28"/>
         </w:rPr>
-        <w:t xml:space="preserve"> 3</w:t>
-      </w:r>
-    </w:p>
-    <w:p>
-      <w:pPr>
+        <w:t xml:space="preserve">                </w:t>
+      </w:r>
+      <w:r>
         <w:rPr>
           <w:sz w:val="28"/>
           <w:szCs w:val="28"/>
         </w:rPr>
-      </w:pPr>
-      <w:r>
-        <w:rPr>
-          <w:b/>
-          <w:bCs/>
+        <w:t xml:space="preserve"> 3</w:t>
+      </w:r>
+    </w:p>
+    <w:p>
+      <w:pPr>
+        <w:rPr>
           <w:sz w:val="28"/>
           <w:szCs w:val="28"/>
         </w:rPr>
-        <w:t>Introdução</w:t>
-      </w:r>
-      <w:r>
-        <w:rPr>
+      </w:pPr>
+      <w:proofErr w:type="gramStart"/>
+      <w:r>
+        <w:rPr>
+          <w:b/>
+          <w:bCs/>
           <w:sz w:val="28"/>
           <w:szCs w:val="28"/>
         </w:rPr>
-        <w:t xml:space="preserve">                                                                                                              </w:t>
+        <w:t>Introdução</w:t>
       </w:r>
       <w:r>
         <w:rPr>
           <w:sz w:val="28"/>
           <w:szCs w:val="28"/>
         </w:rPr>
-        <w:t xml:space="preserve"> 3</w:t>
-      </w:r>
-    </w:p>
-    <w:p>
-      <w:r>
-        <w:rPr>
-          <w:b/>
-          <w:bCs/>
+        <w:t xml:space="preserve">                                                                                                   </w:t>
+      </w:r>
+      <w:proofErr w:type="gramEnd"/>
+      <w:r>
+        <w:rPr>
           <w:sz w:val="28"/>
           <w:szCs w:val="28"/>
         </w:rPr>
-        <w:t>Arquitetura e Estrutura de código</w:t>
+        <w:t xml:space="preserve">           </w:t>
       </w:r>
       <w:r>
         <w:rPr>
           <w:sz w:val="28"/>
           <w:szCs w:val="28"/>
         </w:rPr>
-        <w:t xml:space="preserve">                                                                     </w:t>
-      </w:r>
-      <w:r>
-        <w:rPr>
+        <w:t xml:space="preserve"> 3</w:t>
+      </w:r>
+    </w:p>
+    <w:p>
+      <w:r>
+        <w:rPr>
+          <w:b/>
+          <w:bCs/>
           <w:sz w:val="28"/>
           <w:szCs w:val="28"/>
         </w:rPr>
+        <w:t xml:space="preserve">Arquitetura e Estrutura de </w:t>
+      </w:r>
+      <w:proofErr w:type="gramStart"/>
+      <w:r>
+        <w:rPr>
+          <w:b/>
+          <w:bCs/>
+          <w:sz w:val="28"/>
+          <w:szCs w:val="28"/>
+        </w:rPr>
+        <w:t>código</w:t>
+      </w:r>
+      <w:r>
+        <w:rPr>
+          <w:sz w:val="28"/>
+          <w:szCs w:val="28"/>
+        </w:rPr>
+        <w:t xml:space="preserve">                                                                     </w:t>
+      </w:r>
+      <w:r>
+        <w:rPr>
+          <w:sz w:val="28"/>
+          <w:szCs w:val="28"/>
+        </w:rPr>
         <w:t>4</w:t>
       </w:r>
+      <w:proofErr w:type="gramEnd"/>
     </w:p>
     <w:p>
       <w:pPr>
@@ -462,8 +511,9 @@
           <w:sz w:val="28"/>
           <w:szCs w:val="28"/>
         </w:rPr>
-        <w:t xml:space="preserve">Casos de uso principais                         </w:t>
-      </w:r>
+        <w:t xml:space="preserve">Casos de uso </w:t>
+      </w:r>
+      <w:proofErr w:type="gramStart"/>
       <w:r>
         <w:rPr>
           <w:b/>
@@ -471,27 +521,28 @@
           <w:sz w:val="28"/>
           <w:szCs w:val="28"/>
         </w:rPr>
-        <w:t xml:space="preserve">                                                               5</w:t>
-      </w:r>
-    </w:p>
-    <w:p>
-      <w:pPr>
+        <w:t xml:space="preserve">principais                         </w:t>
+      </w:r>
+      <w:r>
         <w:rPr>
           <w:b/>
           <w:bCs/>
           <w:sz w:val="28"/>
           <w:szCs w:val="28"/>
         </w:rPr>
-      </w:pPr>
-      <w:r>
+        <w:t xml:space="preserve">                                                               5</w:t>
+      </w:r>
+      <w:proofErr w:type="gramEnd"/>
+    </w:p>
+    <w:p>
+      <w:pPr>
         <w:rPr>
           <w:b/>
           <w:bCs/>
           <w:sz w:val="28"/>
           <w:szCs w:val="28"/>
         </w:rPr>
-        <w:t>Protocolo de ligação lógica</w:t>
-      </w:r>
+      </w:pPr>
       <w:r>
         <w:rPr>
           <w:b/>
@@ -499,8 +550,28 @@
           <w:sz w:val="28"/>
           <w:szCs w:val="28"/>
         </w:rPr>
+        <w:t xml:space="preserve">Protocolo de ligação </w:t>
+      </w:r>
+      <w:proofErr w:type="gramStart"/>
+      <w:r>
+        <w:rPr>
+          <w:b/>
+          <w:bCs/>
+          <w:sz w:val="28"/>
+          <w:szCs w:val="28"/>
+        </w:rPr>
+        <w:t>lógica</w:t>
+      </w:r>
+      <w:r>
+        <w:rPr>
+          <w:b/>
+          <w:bCs/>
+          <w:sz w:val="28"/>
+          <w:szCs w:val="28"/>
+        </w:rPr>
         <w:t xml:space="preserve">                                                                                 5</w:t>
       </w:r>
+      <w:proofErr w:type="gramEnd"/>
     </w:p>
     <w:p>
       <w:pPr>
@@ -554,8 +625,33 @@
           <w:sz w:val="24"/>
           <w:szCs w:val="24"/>
         </w:rPr>
-        <w:t>Transferência dos pacotes de dados após operações de stuffing e destuffing</w:t>
-      </w:r>
+        <w:t xml:space="preserve">Transferência dos pacotes de dados após operações de </w:t>
+      </w:r>
+      <w:proofErr w:type="spellStart"/>
+      <w:r>
+        <w:rPr>
+          <w:sz w:val="24"/>
+          <w:szCs w:val="24"/>
+        </w:rPr>
+        <w:t>stuffing</w:t>
+      </w:r>
+      <w:proofErr w:type="spellEnd"/>
+      <w:r>
+        <w:rPr>
+          <w:sz w:val="24"/>
+          <w:szCs w:val="24"/>
+        </w:rPr>
+        <w:t xml:space="preserve"> e </w:t>
+      </w:r>
+      <w:proofErr w:type="spellStart"/>
+      <w:r>
+        <w:rPr>
+          <w:sz w:val="24"/>
+          <w:szCs w:val="24"/>
+        </w:rPr>
+        <w:t>destuffing</w:t>
+      </w:r>
+      <w:proofErr w:type="spellEnd"/>
       <w:r>
         <w:rPr>
           <w:sz w:val="20"/>
@@ -600,8 +696,9 @@
           <w:sz w:val="28"/>
           <w:szCs w:val="32"/>
         </w:rPr>
-        <w:t>Protocolo de aplicação</w:t>
-      </w:r>
+        <w:t xml:space="preserve">Protocolo de </w:t>
+      </w:r>
+      <w:proofErr w:type="gramStart"/>
       <w:r>
         <w:rPr>
           <w:b/>
@@ -609,7 +706,7 @@
           <w:sz w:val="28"/>
           <w:szCs w:val="32"/>
         </w:rPr>
-        <w:t xml:space="preserve">                                                                        </w:t>
+        <w:t>aplicação</w:t>
       </w:r>
       <w:r>
         <w:rPr>
@@ -618,7 +715,7 @@
           <w:sz w:val="28"/>
           <w:szCs w:val="32"/>
         </w:rPr>
-        <w:t xml:space="preserve">               </w:t>
+        <w:t xml:space="preserve">                                                                        </w:t>
       </w:r>
       <w:r>
         <w:rPr>
@@ -627,8 +724,18 @@
           <w:sz w:val="28"/>
           <w:szCs w:val="32"/>
         </w:rPr>
+        <w:t xml:space="preserve">               </w:t>
+      </w:r>
+      <w:r>
+        <w:rPr>
+          <w:b/>
+          <w:bCs/>
+          <w:sz w:val="28"/>
+          <w:szCs w:val="32"/>
+        </w:rPr>
         <w:t>6</w:t>
       </w:r>
+      <w:proofErr w:type="gramEnd"/>
       <w:r>
         <w:rPr>
           <w:sz w:val="18"/>
@@ -715,7 +822,80 @@
           <w:sz w:val="24"/>
           <w:szCs w:val="24"/>
         </w:rPr>
-        <w:t>Controlo do programa através das funções llread(), llwrite() ,llopen() e llclose();</w:t>
+        <w:t xml:space="preserve">Controlo do programa através das funções </w:t>
+      </w:r>
+      <w:proofErr w:type="spellStart"/>
+      <w:proofErr w:type="gramStart"/>
+      <w:r>
+        <w:rPr>
+          <w:sz w:val="24"/>
+          <w:szCs w:val="24"/>
+        </w:rPr>
+        <w:t>llread</w:t>
+      </w:r>
+      <w:proofErr w:type="spellEnd"/>
+      <w:r>
+        <w:rPr>
+          <w:sz w:val="24"/>
+          <w:szCs w:val="24"/>
+        </w:rPr>
+        <w:t>(</w:t>
+      </w:r>
+      <w:proofErr w:type="gramEnd"/>
+      <w:r>
+        <w:rPr>
+          <w:sz w:val="24"/>
+          <w:szCs w:val="24"/>
+        </w:rPr>
+        <w:t xml:space="preserve">), </w:t>
+      </w:r>
+      <w:proofErr w:type="spellStart"/>
+      <w:r>
+        <w:rPr>
+          <w:sz w:val="24"/>
+          <w:szCs w:val="24"/>
+        </w:rPr>
+        <w:t>llwrite</w:t>
+      </w:r>
+      <w:proofErr w:type="spellEnd"/>
+      <w:r>
+        <w:rPr>
+          <w:sz w:val="24"/>
+          <w:szCs w:val="24"/>
+        </w:rPr>
+        <w:t>() ,</w:t>
+      </w:r>
+      <w:proofErr w:type="spellStart"/>
+      <w:r>
+        <w:rPr>
+          <w:sz w:val="24"/>
+          <w:szCs w:val="24"/>
+        </w:rPr>
+        <w:t>llopen</w:t>
+      </w:r>
+      <w:proofErr w:type="spellEnd"/>
+      <w:r>
+        <w:rPr>
+          <w:sz w:val="24"/>
+          <w:szCs w:val="24"/>
+        </w:rPr>
+        <w:t xml:space="preserve">() e </w:t>
+      </w:r>
+      <w:proofErr w:type="spellStart"/>
+      <w:r>
+        <w:rPr>
+          <w:sz w:val="24"/>
+          <w:szCs w:val="24"/>
+        </w:rPr>
+        <w:t>llclose</w:t>
+      </w:r>
+      <w:proofErr w:type="spellEnd"/>
+      <w:r>
+        <w:rPr>
+          <w:sz w:val="24"/>
+          <w:szCs w:val="24"/>
+        </w:rPr>
+        <w:t>();</w:t>
       </w:r>
     </w:p>
     <w:p>
@@ -725,6 +905,7 @@
           <w:szCs w:val="20"/>
         </w:rPr>
       </w:pPr>
+      <w:proofErr w:type="gramStart"/>
       <w:r>
         <w:rPr>
           <w:b/>
@@ -741,7 +922,17 @@
           <w:sz w:val="28"/>
           <w:szCs w:val="32"/>
         </w:rPr>
-        <w:t xml:space="preserve">                                                                                                               8</w:t>
+        <w:t xml:space="preserve">                                                                                                   </w:t>
+      </w:r>
+      <w:proofErr w:type="gramEnd"/>
+      <w:r>
+        <w:rPr>
+          <w:b/>
+          <w:bCs/>
+          <w:sz w:val="28"/>
+          <w:szCs w:val="32"/>
+        </w:rPr>
+        <w:t xml:space="preserve">            8</w:t>
       </w:r>
       <w:r>
         <w:rPr>
@@ -780,8 +971,9 @@
           <w:szCs w:val="36"/>
           <w:shd w:val="clear" w:color="auto" w:fill="FFFFFF"/>
         </w:rPr>
-        <w:t>Eficiência do protocolo de ligação de dados</w:t>
-      </w:r>
+        <w:t xml:space="preserve">Eficiência do protocolo de ligação de </w:t>
+      </w:r>
+      <w:proofErr w:type="gramStart"/>
       <w:r>
         <w:rPr>
           <w:rFonts w:cstheme="minorHAnsi"/>
@@ -792,8 +984,21 @@
           <w:szCs w:val="36"/>
           <w:shd w:val="clear" w:color="auto" w:fill="FFFFFF"/>
         </w:rPr>
+        <w:t>dados</w:t>
+      </w:r>
+      <w:r>
+        <w:rPr>
+          <w:rFonts w:cstheme="minorHAnsi"/>
+          <w:b/>
+          <w:bCs/>
+          <w:color w:val="373A3C"/>
+          <w:sz w:val="28"/>
+          <w:szCs w:val="36"/>
+          <w:shd w:val="clear" w:color="auto" w:fill="FFFFFF"/>
+        </w:rPr>
         <w:t xml:space="preserve">                                                  8</w:t>
       </w:r>
+      <w:proofErr w:type="gramEnd"/>
     </w:p>
     <w:p>
       <w:pPr>
@@ -857,6 +1062,7 @@
           <w:szCs w:val="36"/>
         </w:rPr>
       </w:pPr>
+      <w:proofErr w:type="gramStart"/>
       <w:r>
         <w:rPr>
           <w:rFonts w:cstheme="minorHAnsi"/>
@@ -875,10 +1081,9 @@
           <w:sz w:val="28"/>
           <w:szCs w:val="36"/>
         </w:rPr>
-        <w:t xml:space="preserve">                                                                                                            </w:t>
-      </w:r>
-      <w:bookmarkStart w:id="0" w:name="_GoBack"/>
-      <w:bookmarkEnd w:id="0"/>
+        <w:t xml:space="preserve">                                                                                                   </w:t>
+      </w:r>
+      <w:proofErr w:type="gramEnd"/>
       <w:r>
         <w:rPr>
           <w:rFonts w:cstheme="minorHAnsi"/>
@@ -887,7 +1092,7 @@
           <w:sz w:val="28"/>
           <w:szCs w:val="36"/>
         </w:rPr>
-        <w:t>10</w:t>
+        <w:t xml:space="preserve">         10</w:t>
       </w:r>
     </w:p>
     <w:p>
@@ -1055,7 +1260,15 @@
         <w:tab/>
       </w:r>
       <w:r>
-        <w:t xml:space="preserve">3. Casos de uso principais -   Identificação das sequências de chamada de funções  </w:t>
+        <w:t xml:space="preserve">3. Casos de uso principais </w:t>
+      </w:r>
+      <w:proofErr w:type="gramStart"/>
+      <w:r>
+        <w:t>-   Identificação</w:t>
+      </w:r>
+      <w:proofErr w:type="gramEnd"/>
+      <w:r>
+        <w:t xml:space="preserve"> das sequências de chamada de funções  </w:t>
       </w:r>
     </w:p>
     <w:p>
@@ -1248,12 +1461,52 @@
     </w:p>
     <w:p>
       <w:r>
-        <w:t xml:space="preserve"> A camado do protocolo está definida no ficheiro common.h e é a camada de nível mais baixo do nosso programa. É responsável pela comunicação entre os dois computadores através da porta série.</w:t>
-      </w:r>
-    </w:p>
-    <w:p>
-      <w:r>
-        <w:t xml:space="preserve"> Para além disso, faz uso dos ficheiros writenoncanonical.c, writenoncanonical.h, noncanonical.c e noncanonical.h.</w:t>
+        <w:t xml:space="preserve"> A camado do protocolo está definida no ficheiro </w:t>
+      </w:r>
+      <w:proofErr w:type="spellStart"/>
+      <w:r>
+        <w:t>common.h</w:t>
+      </w:r>
+      <w:proofErr w:type="spellEnd"/>
+      <w:r>
+        <w:t xml:space="preserve"> e é a camada de nível mais baixo do nosso programa. É responsável pela comunicação entre os dois computadores através da porta série.</w:t>
+      </w:r>
+    </w:p>
+    <w:p>
+      <w:r>
+        <w:t xml:space="preserve"> Para além disso, faz uso dos ficheiros </w:t>
+      </w:r>
+      <w:proofErr w:type="spellStart"/>
+      <w:r>
+        <w:t>writenoncanonical.c</w:t>
+      </w:r>
+      <w:proofErr w:type="spellEnd"/>
+      <w:r>
+        <w:t xml:space="preserve">, </w:t>
+      </w:r>
+      <w:proofErr w:type="spellStart"/>
+      <w:r>
+        <w:t>writenoncanonical.h</w:t>
+      </w:r>
+      <w:proofErr w:type="spellEnd"/>
+      <w:r>
+        <w:t xml:space="preserve">, </w:t>
+      </w:r>
+      <w:proofErr w:type="spellStart"/>
+      <w:r>
+        <w:t>noncanonical.c</w:t>
+      </w:r>
+      <w:proofErr w:type="spellEnd"/>
+      <w:r>
+        <w:t xml:space="preserve"> e </w:t>
+      </w:r>
+      <w:proofErr w:type="spellStart"/>
+      <w:r>
+        <w:t>noncanonical.h</w:t>
+      </w:r>
+      <w:proofErr w:type="spellEnd"/>
+      <w:r>
+        <w:t>.</w:t>
       </w:r>
     </w:p>
     <w:p>
@@ -1278,6 +1531,7 @@
           <w:lang w:val="en-US" w:eastAsia="pt-PT"/>
         </w:rPr>
       </w:pPr>
+      <w:proofErr w:type="gramStart"/>
       <w:r>
         <w:rPr>
           <w:rFonts w:ascii="Consolas" w:eastAsia="Times New Roman" w:hAnsi="Consolas" w:cs="Times New Roman"/>
@@ -1288,6 +1542,7 @@
         </w:rPr>
         <w:t>struct</w:t>
       </w:r>
+      <w:proofErr w:type="gramEnd"/>
       <w:r>
         <w:rPr>
           <w:rFonts w:ascii="Consolas" w:eastAsia="Times New Roman" w:hAnsi="Consolas" w:cs="Times New Roman"/>
@@ -1331,7 +1586,7 @@
           <w:color w:val="D4D4D4"/>
           <w:sz w:val="21"/>
           <w:szCs w:val="21"/>
-          <w:lang w:eastAsia="pt-PT"/>
+          <w:lang w:val="en-US" w:eastAsia="pt-PT"/>
         </w:rPr>
       </w:pPr>
       <w:r>
@@ -1344,7 +1599,75 @@
         </w:rPr>
         <w:t>  </w:t>
       </w:r>
-      <w:r>
+      <w:proofErr w:type="gramStart"/>
+      <w:r>
+        <w:rPr>
+          <w:rFonts w:ascii="Consolas" w:eastAsia="Times New Roman" w:hAnsi="Consolas" w:cs="Times New Roman"/>
+          <w:color w:val="D4D4D4"/>
+          <w:sz w:val="21"/>
+          <w:szCs w:val="21"/>
+          <w:lang w:val="en-US" w:eastAsia="pt-PT"/>
+        </w:rPr>
+        <w:t>char</w:t>
+      </w:r>
+      <w:proofErr w:type="gramEnd"/>
+      <w:r>
+        <w:rPr>
+          <w:rFonts w:ascii="Consolas" w:eastAsia="Times New Roman" w:hAnsi="Consolas" w:cs="Times New Roman"/>
+          <w:color w:val="D4D4D4"/>
+          <w:sz w:val="21"/>
+          <w:szCs w:val="21"/>
+          <w:lang w:val="en-US" w:eastAsia="pt-PT"/>
+        </w:rPr>
+        <w:t> port[</w:t>
+      </w:r>
+      <w:r>
+        <w:rPr>
+          <w:rFonts w:ascii="Consolas" w:eastAsia="Times New Roman" w:hAnsi="Consolas" w:cs="Times New Roman"/>
+          <w:color w:val="CE9178"/>
+          <w:sz w:val="21"/>
+          <w:szCs w:val="21"/>
+          <w:lang w:val="en-US" w:eastAsia="pt-PT"/>
+        </w:rPr>
+        <w:t>20</w:t>
+      </w:r>
+      <w:r>
+        <w:rPr>
+          <w:rFonts w:ascii="Consolas" w:eastAsia="Times New Roman" w:hAnsi="Consolas" w:cs="Times New Roman"/>
+          <w:color w:val="D4D4D4"/>
+          <w:sz w:val="21"/>
+          <w:szCs w:val="21"/>
+          <w:lang w:val="en-US" w:eastAsia="pt-PT"/>
+        </w:rPr>
+        <w:t>];                 /</w:t>
+      </w:r>
+      <w:r>
+        <w:rPr>
+          <w:rFonts w:ascii="Consolas" w:eastAsia="Times New Roman" w:hAnsi="Consolas" w:cs="Times New Roman"/>
+          <w:i/>
+          <w:iCs/>
+          <w:color w:val="D4D4D4"/>
+          <w:sz w:val="21"/>
+          <w:szCs w:val="21"/>
+          <w:lang w:val="en-US" w:eastAsia="pt-PT"/>
+        </w:rPr>
+        <w:t>*Dispositivo /dev/ttySx, x = 0, 1*</w:t>
+      </w:r>
+      <w:r>
+        <w:rPr>
+          <w:rFonts w:ascii="Consolas" w:eastAsia="Times New Roman" w:hAnsi="Consolas" w:cs="Times New Roman"/>
+          <w:color w:val="D4D4D4"/>
+          <w:sz w:val="21"/>
+          <w:szCs w:val="21"/>
+          <w:lang w:val="en-US" w:eastAsia="pt-PT"/>
+        </w:rPr>
+        <w:t>/</w:t>
+      </w:r>
+    </w:p>
+    <w:p>
+      <w:pPr>
+        <w:shd w:val="clear" w:color="auto" w:fill="1E1E1E"/>
+        <w:spacing w:after="0" w:line="285" w:lineRule="atLeast"/>
         <w:rPr>
           <w:rFonts w:ascii="Consolas" w:eastAsia="Times New Roman" w:hAnsi="Consolas" w:cs="Times New Roman"/>
           <w:color w:val="D4D4D4"/>
@@ -1352,18 +1675,18 @@
           <w:szCs w:val="21"/>
           <w:lang w:eastAsia="pt-PT"/>
         </w:rPr>
-        <w:t>char port[</w:t>
-      </w:r>
+      </w:pPr>
       <w:r>
         <w:rPr>
           <w:rFonts w:ascii="Consolas" w:eastAsia="Times New Roman" w:hAnsi="Consolas" w:cs="Times New Roman"/>
-          <w:color w:val="CE9178"/>
+          <w:color w:val="D4D4D4"/>
           <w:sz w:val="21"/>
           <w:szCs w:val="21"/>
-          <w:lang w:eastAsia="pt-PT"/>
-        </w:rPr>
-        <w:t>20</w:t>
-      </w:r>
+          <w:lang w:val="en-US" w:eastAsia="pt-PT"/>
+        </w:rPr>
+        <w:t>  </w:t>
+      </w:r>
+      <w:proofErr w:type="gramStart"/>
       <w:r>
         <w:rPr>
           <w:rFonts w:ascii="Consolas" w:eastAsia="Times New Roman" w:hAnsi="Consolas" w:cs="Times New Roman"/>
@@ -1372,7 +1695,18 @@
           <w:szCs w:val="21"/>
           <w:lang w:eastAsia="pt-PT"/>
         </w:rPr>
-        <w:t>];                 /</w:t>
+        <w:t>int baudRate</w:t>
+      </w:r>
+      <w:proofErr w:type="gramEnd"/>
+      <w:r>
+        <w:rPr>
+          <w:rFonts w:ascii="Consolas" w:eastAsia="Times New Roman" w:hAnsi="Consolas" w:cs="Times New Roman"/>
+          <w:color w:val="D4D4D4"/>
+          <w:sz w:val="21"/>
+          <w:szCs w:val="21"/>
+          <w:lang w:eastAsia="pt-PT"/>
+        </w:rPr>
+        <w:t>;                  /</w:t>
       </w:r>
       <w:r>
         <w:rPr>
@@ -1384,7 +1718,7 @@
           <w:szCs w:val="21"/>
           <w:lang w:eastAsia="pt-PT"/>
         </w:rPr>
-        <w:t>*Dispositivo /dev/ttySx, x = 0, 1*</w:t>
+        <w:t>*Velocidade de transmissão*</w:t>
       </w:r>
       <w:r>
         <w:rPr>
@@ -1419,6 +1753,7 @@
         </w:rPr>
         <w:t>  </w:t>
       </w:r>
+      <w:proofErr w:type="gramStart"/>
       <w:r>
         <w:rPr>
           <w:rFonts w:ascii="Consolas" w:eastAsia="Times New Roman" w:hAnsi="Consolas" w:cs="Times New Roman"/>
@@ -1427,7 +1762,18 @@
           <w:szCs w:val="21"/>
           <w:lang w:eastAsia="pt-PT"/>
         </w:rPr>
-        <w:t>int baudRate;                  /</w:t>
+        <w:t>unsigned int sequenceNumber</w:t>
+      </w:r>
+      <w:proofErr w:type="gramEnd"/>
+      <w:r>
+        <w:rPr>
+          <w:rFonts w:ascii="Consolas" w:eastAsia="Times New Roman" w:hAnsi="Consolas" w:cs="Times New Roman"/>
+          <w:color w:val="D4D4D4"/>
+          <w:sz w:val="21"/>
+          <w:szCs w:val="21"/>
+          <w:lang w:eastAsia="pt-PT"/>
+        </w:rPr>
+        <w:t>;   /</w:t>
       </w:r>
       <w:r>
         <w:rPr>
@@ -1439,7 +1785,7 @@
           <w:szCs w:val="21"/>
           <w:lang w:eastAsia="pt-PT"/>
         </w:rPr>
-        <w:t>*Velocidade de transmissão*</w:t>
+        <w:t>*Número de sequência da trama: 0, 1*</w:t>
       </w:r>
       <w:r>
         <w:rPr>
@@ -1472,7 +1818,75 @@
           <w:szCs w:val="21"/>
           <w:lang w:eastAsia="pt-PT"/>
         </w:rPr>
-        <w:t>  unsigned int sequenceNumber;   /</w:t>
+        <w:t>  </w:t>
+      </w:r>
+      <w:proofErr w:type="spellStart"/>
+      <w:proofErr w:type="gramStart"/>
+      <w:r>
+        <w:rPr>
+          <w:rFonts w:ascii="Consolas" w:eastAsia="Times New Roman" w:hAnsi="Consolas" w:cs="Times New Roman"/>
+          <w:color w:val="D4D4D4"/>
+          <w:sz w:val="21"/>
+          <w:szCs w:val="21"/>
+          <w:lang w:eastAsia="pt-PT"/>
+        </w:rPr>
+        <w:t>unsigned</w:t>
+      </w:r>
+      <w:proofErr w:type="spellEnd"/>
+      <w:r>
+        <w:rPr>
+          <w:rFonts w:ascii="Consolas" w:eastAsia="Times New Roman" w:hAnsi="Consolas" w:cs="Times New Roman"/>
+          <w:color w:val="D4D4D4"/>
+          <w:sz w:val="21"/>
+          <w:szCs w:val="21"/>
+          <w:lang w:eastAsia="pt-PT"/>
+        </w:rPr>
+        <w:t> </w:t>
+      </w:r>
+      <w:proofErr w:type="spellStart"/>
+      <w:r>
+        <w:rPr>
+          <w:rFonts w:ascii="Consolas" w:eastAsia="Times New Roman" w:hAnsi="Consolas" w:cs="Times New Roman"/>
+          <w:color w:val="D4D4D4"/>
+          <w:sz w:val="21"/>
+          <w:szCs w:val="21"/>
+          <w:lang w:eastAsia="pt-PT"/>
+        </w:rPr>
+        <w:t>int</w:t>
+      </w:r>
+      <w:proofErr w:type="spellEnd"/>
+      <w:r>
+        <w:rPr>
+          <w:rFonts w:ascii="Consolas" w:eastAsia="Times New Roman" w:hAnsi="Consolas" w:cs="Times New Roman"/>
+          <w:color w:val="D4D4D4"/>
+          <w:sz w:val="21"/>
+          <w:szCs w:val="21"/>
+          <w:lang w:eastAsia="pt-PT"/>
+        </w:rPr>
+        <w:t> </w:t>
+      </w:r>
+      <w:proofErr w:type="spellStart"/>
+      <w:r>
+        <w:rPr>
+          <w:rFonts w:ascii="Consolas" w:eastAsia="Times New Roman" w:hAnsi="Consolas" w:cs="Times New Roman"/>
+          <w:color w:val="D4D4D4"/>
+          <w:sz w:val="21"/>
+          <w:szCs w:val="21"/>
+          <w:lang w:eastAsia="pt-PT"/>
+        </w:rPr>
+        <w:t>timeout</w:t>
+      </w:r>
+      <w:proofErr w:type="spellEnd"/>
+      <w:proofErr w:type="gramEnd"/>
+      <w:r>
+        <w:rPr>
+          <w:rFonts w:ascii="Consolas" w:eastAsia="Times New Roman" w:hAnsi="Consolas" w:cs="Times New Roman"/>
+          <w:color w:val="D4D4D4"/>
+          <w:sz w:val="21"/>
+          <w:szCs w:val="21"/>
+          <w:lang w:eastAsia="pt-PT"/>
+        </w:rPr>
+        <w:t>;          /</w:t>
       </w:r>
       <w:r>
         <w:rPr>
@@ -1484,7 +1898,7 @@
           <w:szCs w:val="21"/>
           <w:lang w:eastAsia="pt-PT"/>
         </w:rPr>
-        <w:t>*Número de sequência da trama: 0, 1*</w:t>
+        <w:t>*Valor do temporizador: 1 s*</w:t>
       </w:r>
       <w:r>
         <w:rPr>
@@ -1517,7 +1931,29 @@
           <w:szCs w:val="21"/>
           <w:lang w:eastAsia="pt-PT"/>
         </w:rPr>
-        <w:t>  unsigned int timeout;          /</w:t>
+        <w:t>  </w:t>
+      </w:r>
+      <w:proofErr w:type="gramStart"/>
+      <w:r>
+        <w:rPr>
+          <w:rFonts w:ascii="Consolas" w:eastAsia="Times New Roman" w:hAnsi="Consolas" w:cs="Times New Roman"/>
+          <w:color w:val="D4D4D4"/>
+          <w:sz w:val="21"/>
+          <w:szCs w:val="21"/>
+          <w:lang w:eastAsia="pt-PT"/>
+        </w:rPr>
+        <w:t>unsigned int numTransmissions</w:t>
+      </w:r>
+      <w:proofErr w:type="gramEnd"/>
+      <w:r>
+        <w:rPr>
+          <w:rFonts w:ascii="Consolas" w:eastAsia="Times New Roman" w:hAnsi="Consolas" w:cs="Times New Roman"/>
+          <w:color w:val="D4D4D4"/>
+          <w:sz w:val="21"/>
+          <w:szCs w:val="21"/>
+          <w:lang w:eastAsia="pt-PT"/>
+        </w:rPr>
+        <w:t>; /</w:t>
       </w:r>
       <w:r>
         <w:rPr>
@@ -1529,7 +1965,7 @@
           <w:szCs w:val="21"/>
           <w:lang w:eastAsia="pt-PT"/>
         </w:rPr>
-        <w:t>*Valor do temporizador: 1 s*</w:t>
+        <w:t>*Número de tentativas em caso de falha*</w:t>
       </w:r>
       <w:r>
         <w:rPr>
@@ -1562,7 +1998,29 @@
           <w:szCs w:val="21"/>
           <w:lang w:eastAsia="pt-PT"/>
         </w:rPr>
-        <w:t>  unsigned int numTransmissions; /</w:t>
+        <w:t>  </w:t>
+      </w:r>
+      <w:proofErr w:type="gramStart"/>
+      <w:r>
+        <w:rPr>
+          <w:rFonts w:ascii="Consolas" w:eastAsia="Times New Roman" w:hAnsi="Consolas" w:cs="Times New Roman"/>
+          <w:color w:val="D4D4D4"/>
+          <w:sz w:val="21"/>
+          <w:szCs w:val="21"/>
+          <w:lang w:eastAsia="pt-PT"/>
+        </w:rPr>
+        <w:t>int currentTry</w:t>
+      </w:r>
+      <w:proofErr w:type="gramEnd"/>
+      <w:r>
+        <w:rPr>
+          <w:rFonts w:ascii="Consolas" w:eastAsia="Times New Roman" w:hAnsi="Consolas" w:cs="Times New Roman"/>
+          <w:color w:val="D4D4D4"/>
+          <w:sz w:val="21"/>
+          <w:szCs w:val="21"/>
+          <w:lang w:eastAsia="pt-PT"/>
+        </w:rPr>
+        <w:t>;                /</w:t>
       </w:r>
       <w:r>
         <w:rPr>
@@ -1574,7 +2032,7 @@
           <w:szCs w:val="21"/>
           <w:lang w:eastAsia="pt-PT"/>
         </w:rPr>
-        <w:t>*Número de tentativas em caso de falha*</w:t>
+        <w:t>*Número da tentativa atual em caso de falha*</w:t>
       </w:r>
       <w:r>
         <w:rPr>
@@ -1596,7 +2054,7 @@
           <w:color w:val="D4D4D4"/>
           <w:sz w:val="21"/>
           <w:szCs w:val="21"/>
-          <w:lang w:eastAsia="pt-PT"/>
+          <w:lang w:val="en-US" w:eastAsia="pt-PT"/>
         </w:rPr>
       </w:pPr>
       <w:r>
@@ -1607,35 +2065,10 @@
           <w:szCs w:val="21"/>
           <w:lang w:eastAsia="pt-PT"/>
         </w:rPr>
-        <w:t>  int currentTry;                /</w:t>
-      </w:r>
-      <w:r>
-        <w:rPr>
-          <w:rFonts w:ascii="Consolas" w:eastAsia="Times New Roman" w:hAnsi="Consolas" w:cs="Times New Roman"/>
-          <w:i/>
-          <w:iCs/>
-          <w:color w:val="D4D4D4"/>
-          <w:sz w:val="21"/>
-          <w:szCs w:val="21"/>
-          <w:lang w:eastAsia="pt-PT"/>
-        </w:rPr>
-        <w:t>*Número da tentativa atual em caso de falha*</w:t>
-      </w:r>
-      <w:r>
-        <w:rPr>
-          <w:rFonts w:ascii="Consolas" w:eastAsia="Times New Roman" w:hAnsi="Consolas" w:cs="Times New Roman"/>
-          <w:color w:val="D4D4D4"/>
-          <w:sz w:val="21"/>
-          <w:szCs w:val="21"/>
-          <w:lang w:eastAsia="pt-PT"/>
-        </w:rPr>
-        <w:t>/</w:t>
-      </w:r>
-    </w:p>
-    <w:p>
-      <w:pPr>
-        <w:shd w:val="clear" w:color="auto" w:fill="1E1E1E"/>
-        <w:spacing w:after="0" w:line="285" w:lineRule="atLeast"/>
+        <w:t>  </w:t>
+      </w:r>
+      <w:proofErr w:type="gramStart"/>
+      <w:r>
         <w:rPr>
           <w:rFonts w:ascii="Consolas" w:eastAsia="Times New Roman" w:hAnsi="Consolas" w:cs="Times New Roman"/>
           <w:color w:val="D4D4D4"/>
@@ -1643,17 +2076,9 @@
           <w:szCs w:val="21"/>
           <w:lang w:val="en-US" w:eastAsia="pt-PT"/>
         </w:rPr>
-      </w:pPr>
-      <w:r>
-        <w:rPr>
-          <w:rFonts w:ascii="Consolas" w:eastAsia="Times New Roman" w:hAnsi="Consolas" w:cs="Times New Roman"/>
-          <w:color w:val="D4D4D4"/>
-          <w:sz w:val="21"/>
-          <w:szCs w:val="21"/>
-          <w:lang w:eastAsia="pt-PT"/>
-        </w:rPr>
-        <w:t>  </w:t>
-      </w:r>
+        <w:t>char</w:t>
+      </w:r>
+      <w:proofErr w:type="gramEnd"/>
       <w:r>
         <w:rPr>
           <w:rFonts w:ascii="Consolas" w:eastAsia="Times New Roman" w:hAnsi="Consolas" w:cs="Times New Roman"/>
@@ -1662,7 +2087,7 @@
           <w:szCs w:val="21"/>
           <w:lang w:val="en-US" w:eastAsia="pt-PT"/>
         </w:rPr>
-        <w:t>char frame[</w:t>
+        <w:t> frame[</w:t>
       </w:r>
       <w:r>
         <w:rPr>
@@ -1727,7 +2152,53 @@
           <w:szCs w:val="21"/>
           <w:lang w:val="en-US" w:eastAsia="pt-PT"/>
         </w:rPr>
-        <w:t>  int frameSize;</w:t>
+        <w:t>  </w:t>
+      </w:r>
+      <w:proofErr w:type="spellStart"/>
+      <w:proofErr w:type="gramStart"/>
+      <w:r>
+        <w:rPr>
+          <w:rFonts w:ascii="Consolas" w:eastAsia="Times New Roman" w:hAnsi="Consolas" w:cs="Times New Roman"/>
+          <w:color w:val="D4D4D4"/>
+          <w:sz w:val="21"/>
+          <w:szCs w:val="21"/>
+          <w:lang w:val="en-US" w:eastAsia="pt-PT"/>
+        </w:rPr>
+        <w:t>int</w:t>
+      </w:r>
+      <w:proofErr w:type="spellEnd"/>
+      <w:proofErr w:type="gramEnd"/>
+      <w:r>
+        <w:rPr>
+          <w:rFonts w:ascii="Consolas" w:eastAsia="Times New Roman" w:hAnsi="Consolas" w:cs="Times New Roman"/>
+          <w:color w:val="D4D4D4"/>
+          <w:sz w:val="21"/>
+          <w:szCs w:val="21"/>
+          <w:lang w:val="en-US" w:eastAsia="pt-PT"/>
+        </w:rPr>
+        <w:t> </w:t>
+      </w:r>
+      <w:proofErr w:type="spellStart"/>
+      <w:r>
+        <w:rPr>
+          <w:rFonts w:ascii="Consolas" w:eastAsia="Times New Roman" w:hAnsi="Consolas" w:cs="Times New Roman"/>
+          <w:color w:val="D4D4D4"/>
+          <w:sz w:val="21"/>
+          <w:szCs w:val="21"/>
+          <w:lang w:val="en-US" w:eastAsia="pt-PT"/>
+        </w:rPr>
+        <w:t>frameSize</w:t>
+      </w:r>
+      <w:proofErr w:type="spellEnd"/>
+      <w:r>
+        <w:rPr>
+          <w:rFonts w:ascii="Consolas" w:eastAsia="Times New Roman" w:hAnsi="Consolas" w:cs="Times New Roman"/>
+          <w:color w:val="D4D4D4"/>
+          <w:sz w:val="21"/>
+          <w:szCs w:val="21"/>
+          <w:lang w:val="en-US" w:eastAsia="pt-PT"/>
+        </w:rPr>
+        <w:t>;</w:t>
       </w:r>
     </w:p>
     <w:p>
@@ -1784,7 +2255,23 @@
     </w:p>
     <w:p>
       <w:r>
-        <w:t xml:space="preserve"> A camada da aplicação está definida nos ficheiros application.c e application.h e é a camada que está imediatamente acima do protocolo.</w:t>
+        <w:t xml:space="preserve"> A camada da aplicação está definida nos ficheiros </w:t>
+      </w:r>
+      <w:proofErr w:type="spellStart"/>
+      <w:r>
+        <w:t>application.c</w:t>
+      </w:r>
+      <w:proofErr w:type="spellEnd"/>
+      <w:r>
+        <w:t xml:space="preserve"> e </w:t>
+      </w:r>
+      <w:proofErr w:type="spellStart"/>
+      <w:r>
+        <w:t>application.h</w:t>
+      </w:r>
+      <w:proofErr w:type="spellEnd"/>
+      <w:r>
+        <w:t xml:space="preserve"> e é a camada que está imediatamente acima do protocolo.</w:t>
       </w:r>
     </w:p>
     <w:p>
@@ -1809,6 +2296,8 @@
           <w:lang w:eastAsia="pt-PT"/>
         </w:rPr>
       </w:pPr>
+      <w:proofErr w:type="spellStart"/>
+      <w:proofErr w:type="gramStart"/>
       <w:r>
         <w:rPr>
           <w:rFonts w:ascii="Consolas" w:eastAsia="Times New Roman" w:hAnsi="Consolas" w:cs="Times New Roman"/>
@@ -1819,6 +2308,7 @@
         </w:rPr>
         <w:t>struct</w:t>
       </w:r>
+      <w:proofErr w:type="spellEnd"/>
       <w:r>
         <w:rPr>
           <w:rFonts w:ascii="Consolas" w:eastAsia="Times New Roman" w:hAnsi="Consolas" w:cs="Times New Roman"/>
@@ -1827,13 +2317,10 @@
           <w:szCs w:val="21"/>
           <w:lang w:eastAsia="pt-PT"/>
         </w:rPr>
-        <w:t> applicationLayer</w:t>
-      </w:r>
-    </w:p>
-    <w:p>
-      <w:pPr>
-        <w:shd w:val="clear" w:color="auto" w:fill="1E1E1E"/>
-        <w:spacing w:after="0" w:line="285" w:lineRule="atLeast"/>
+        <w:t> </w:t>
+      </w:r>
+      <w:proofErr w:type="spellStart"/>
+      <w:r>
         <w:rPr>
           <w:rFonts w:ascii="Consolas" w:eastAsia="Times New Roman" w:hAnsi="Consolas" w:cs="Times New Roman"/>
           <w:color w:val="D4D4D4"/>
@@ -1841,8 +2328,15 @@
           <w:szCs w:val="21"/>
           <w:lang w:eastAsia="pt-PT"/>
         </w:rPr>
-      </w:pPr>
-      <w:r>
+        <w:t>applicationLayer</w:t>
+      </w:r>
+      <w:proofErr w:type="spellEnd"/>
+      <w:proofErr w:type="gramEnd"/>
+    </w:p>
+    <w:p>
+      <w:pPr>
+        <w:shd w:val="clear" w:color="auto" w:fill="1E1E1E"/>
+        <w:spacing w:after="0" w:line="285" w:lineRule="atLeast"/>
         <w:rPr>
           <w:rFonts w:ascii="Consolas" w:eastAsia="Times New Roman" w:hAnsi="Consolas" w:cs="Times New Roman"/>
           <w:color w:val="D4D4D4"/>
@@ -1850,13 +2344,8 @@
           <w:szCs w:val="21"/>
           <w:lang w:eastAsia="pt-PT"/>
         </w:rPr>
-        <w:t>{</w:t>
-      </w:r>
-    </w:p>
-    <w:p>
-      <w:pPr>
-        <w:shd w:val="clear" w:color="auto" w:fill="1E1E1E"/>
-        <w:spacing w:after="0" w:line="285" w:lineRule="atLeast"/>
+      </w:pPr>
+      <w:r>
         <w:rPr>
           <w:rFonts w:ascii="Consolas" w:eastAsia="Times New Roman" w:hAnsi="Consolas" w:cs="Times New Roman"/>
           <w:color w:val="D4D4D4"/>
@@ -1864,8 +2353,13 @@
           <w:szCs w:val="21"/>
           <w:lang w:eastAsia="pt-PT"/>
         </w:rPr>
-      </w:pPr>
-      <w:r>
+        <w:t>{</w:t>
+      </w:r>
+    </w:p>
+    <w:p>
+      <w:pPr>
+        <w:shd w:val="clear" w:color="auto" w:fill="1E1E1E"/>
+        <w:spacing w:after="0" w:line="285" w:lineRule="atLeast"/>
         <w:rPr>
           <w:rFonts w:ascii="Consolas" w:eastAsia="Times New Roman" w:hAnsi="Consolas" w:cs="Times New Roman"/>
           <w:color w:val="D4D4D4"/>
@@ -1873,13 +2367,8 @@
           <w:szCs w:val="21"/>
           <w:lang w:eastAsia="pt-PT"/>
         </w:rPr>
-        <w:t>    int fileDescriptor; /*Descritor correspondente à porta série*/</w:t>
-      </w:r>
-    </w:p>
-    <w:p>
-      <w:pPr>
-        <w:shd w:val="clear" w:color="auto" w:fill="1E1E1E"/>
-        <w:spacing w:after="0" w:line="285" w:lineRule="atLeast"/>
+      </w:pPr>
+      <w:r>
         <w:rPr>
           <w:rFonts w:ascii="Consolas" w:eastAsia="Times New Roman" w:hAnsi="Consolas" w:cs="Times New Roman"/>
           <w:color w:val="D4D4D4"/>
@@ -1887,7 +2376,9 @@
           <w:szCs w:val="21"/>
           <w:lang w:eastAsia="pt-PT"/>
         </w:rPr>
-      </w:pPr>
+        <w:t>    </w:t>
+      </w:r>
+      <w:proofErr w:type="gramStart"/>
       <w:r>
         <w:rPr>
           <w:rFonts w:ascii="Consolas" w:eastAsia="Times New Roman" w:hAnsi="Consolas" w:cs="Times New Roman"/>
@@ -1896,13 +2387,10 @@
           <w:szCs w:val="21"/>
           <w:lang w:eastAsia="pt-PT"/>
         </w:rPr>
-        <w:t>    int status;         /*TRANSMITTER | RECEIVER*/</w:t>
-      </w:r>
-    </w:p>
-    <w:p>
-      <w:pPr>
-        <w:shd w:val="clear" w:color="auto" w:fill="1E1E1E"/>
-        <w:spacing w:after="0" w:line="285" w:lineRule="atLeast"/>
+        <w:t>int fileDescriptor</w:t>
+      </w:r>
+      <w:proofErr w:type="gramEnd"/>
+      <w:r>
         <w:rPr>
           <w:rFonts w:ascii="Consolas" w:eastAsia="Times New Roman" w:hAnsi="Consolas" w:cs="Times New Roman"/>
           <w:color w:val="D4D4D4"/>
@@ -1910,8 +2398,13 @@
           <w:szCs w:val="21"/>
           <w:lang w:eastAsia="pt-PT"/>
         </w:rPr>
-      </w:pPr>
-      <w:r>
+        <w:t>; /*Descritor correspondente à porta série*/</w:t>
+      </w:r>
+    </w:p>
+    <w:p>
+      <w:pPr>
+        <w:shd w:val="clear" w:color="auto" w:fill="1E1E1E"/>
+        <w:spacing w:after="0" w:line="285" w:lineRule="atLeast"/>
         <w:rPr>
           <w:rFonts w:ascii="Consolas" w:eastAsia="Times New Roman" w:hAnsi="Consolas" w:cs="Times New Roman"/>
           <w:color w:val="D4D4D4"/>
@@ -1919,6 +2412,72 @@
           <w:szCs w:val="21"/>
           <w:lang w:eastAsia="pt-PT"/>
         </w:rPr>
+      </w:pPr>
+      <w:r>
+        <w:rPr>
+          <w:rFonts w:ascii="Consolas" w:eastAsia="Times New Roman" w:hAnsi="Consolas" w:cs="Times New Roman"/>
+          <w:color w:val="D4D4D4"/>
+          <w:sz w:val="21"/>
+          <w:szCs w:val="21"/>
+          <w:lang w:eastAsia="pt-PT"/>
+        </w:rPr>
+        <w:t>    </w:t>
+      </w:r>
+      <w:proofErr w:type="spellStart"/>
+      <w:proofErr w:type="gramStart"/>
+      <w:r>
+        <w:rPr>
+          <w:rFonts w:ascii="Consolas" w:eastAsia="Times New Roman" w:hAnsi="Consolas" w:cs="Times New Roman"/>
+          <w:color w:val="D4D4D4"/>
+          <w:sz w:val="21"/>
+          <w:szCs w:val="21"/>
+          <w:lang w:eastAsia="pt-PT"/>
+        </w:rPr>
+        <w:t>int</w:t>
+      </w:r>
+      <w:proofErr w:type="spellEnd"/>
+      <w:r>
+        <w:rPr>
+          <w:rFonts w:ascii="Consolas" w:eastAsia="Times New Roman" w:hAnsi="Consolas" w:cs="Times New Roman"/>
+          <w:color w:val="D4D4D4"/>
+          <w:sz w:val="21"/>
+          <w:szCs w:val="21"/>
+          <w:lang w:eastAsia="pt-PT"/>
+        </w:rPr>
+        <w:t> status</w:t>
+      </w:r>
+      <w:proofErr w:type="gramEnd"/>
+      <w:r>
+        <w:rPr>
+          <w:rFonts w:ascii="Consolas" w:eastAsia="Times New Roman" w:hAnsi="Consolas" w:cs="Times New Roman"/>
+          <w:color w:val="D4D4D4"/>
+          <w:sz w:val="21"/>
+          <w:szCs w:val="21"/>
+          <w:lang w:eastAsia="pt-PT"/>
+        </w:rPr>
+        <w:t>;         /*TRANSMITTER | RECEIVER*/</w:t>
+      </w:r>
+    </w:p>
+    <w:p>
+      <w:pPr>
+        <w:shd w:val="clear" w:color="auto" w:fill="1E1E1E"/>
+        <w:spacing w:after="0" w:line="285" w:lineRule="atLeast"/>
+        <w:rPr>
+          <w:rFonts w:ascii="Consolas" w:eastAsia="Times New Roman" w:hAnsi="Consolas" w:cs="Times New Roman"/>
+          <w:color w:val="D4D4D4"/>
+          <w:sz w:val="21"/>
+          <w:szCs w:val="21"/>
+          <w:lang w:eastAsia="pt-PT"/>
+        </w:rPr>
+      </w:pPr>
+      <w:r>
+        <w:rPr>
+          <w:rFonts w:ascii="Consolas" w:eastAsia="Times New Roman" w:hAnsi="Consolas" w:cs="Times New Roman"/>
+          <w:color w:val="D4D4D4"/>
+          <w:sz w:val="21"/>
+          <w:szCs w:val="21"/>
+          <w:lang w:eastAsia="pt-PT"/>
+        </w:rPr>
         <w:t>};</w:t>
       </w:r>
     </w:p>
@@ -1972,23 +2531,104 @@
     </w:p>
     <w:p>
       <w:r>
-        <w:t xml:space="preserve"> Do lado do transmissor é necessário o número da porta série a ser usada, a string "transmitter" e o nome do ficheiro.</w:t>
-      </w:r>
-    </w:p>
-    <w:p>
-      <w:r>
-        <w:t xml:space="preserve"> Exemplo : ./application 0 transmitter pinguim.gif</w:t>
-      </w:r>
-    </w:p>
-    <w:p>
-      <w:r>
-        <w:t xml:space="preserve"> Do lado do recetor é necessário o número da porta série a ser usada e a string "receiver".</w:t>
-      </w:r>
-    </w:p>
-    <w:p>
-      <w:r>
-        <w:t xml:space="preserve"> Exemplo : ./application 0 receiver</w:t>
-      </w:r>
+        <w:t xml:space="preserve"> Do lado do transmissor é necessário o número da porta série a ser usada, a </w:t>
+      </w:r>
+      <w:proofErr w:type="spellStart"/>
+      <w:r>
+        <w:t>string</w:t>
+      </w:r>
+      <w:proofErr w:type="spellEnd"/>
+      <w:r>
+        <w:t xml:space="preserve"> "</w:t>
+      </w:r>
+      <w:proofErr w:type="spellStart"/>
+      <w:r>
+        <w:t>transmitter</w:t>
+      </w:r>
+      <w:proofErr w:type="spellEnd"/>
+      <w:r>
+        <w:t>" e o nome do ficheiro.</w:t>
+      </w:r>
+    </w:p>
+    <w:p>
+      <w:r>
+        <w:t xml:space="preserve"> </w:t>
+      </w:r>
+      <w:proofErr w:type="gramStart"/>
+      <w:r>
+        <w:t>Exemplo : .</w:t>
+      </w:r>
+      <w:proofErr w:type="gramEnd"/>
+      <w:r>
+        <w:t>/</w:t>
+      </w:r>
+      <w:proofErr w:type="spellStart"/>
+      <w:proofErr w:type="gramStart"/>
+      <w:r>
+        <w:t>application</w:t>
+      </w:r>
+      <w:proofErr w:type="spellEnd"/>
+      <w:proofErr w:type="gramEnd"/>
+      <w:r>
+        <w:t xml:space="preserve"> 0 </w:t>
+      </w:r>
+      <w:proofErr w:type="spellStart"/>
+      <w:r>
+        <w:t>transmitter</w:t>
+      </w:r>
+      <w:proofErr w:type="spellEnd"/>
+      <w:r>
+        <w:t xml:space="preserve"> pinguim.gif</w:t>
+      </w:r>
+    </w:p>
+    <w:p>
+      <w:r>
+        <w:t xml:space="preserve"> Do lado do recetor é necessário o número da porta série a ser usada e a </w:t>
+      </w:r>
+      <w:proofErr w:type="spellStart"/>
+      <w:r>
+        <w:t>string</w:t>
+      </w:r>
+      <w:proofErr w:type="spellEnd"/>
+      <w:r>
+        <w:t xml:space="preserve"> "</w:t>
+      </w:r>
+      <w:proofErr w:type="spellStart"/>
+      <w:r>
+        <w:t>receiver</w:t>
+      </w:r>
+      <w:proofErr w:type="spellEnd"/>
+      <w:r>
+        <w:t>".</w:t>
+      </w:r>
+    </w:p>
+    <w:p>
+      <w:r>
+        <w:t xml:space="preserve"> </w:t>
+      </w:r>
+      <w:proofErr w:type="gramStart"/>
+      <w:r>
+        <w:t>Exemplo : .</w:t>
+      </w:r>
+      <w:proofErr w:type="gramEnd"/>
+      <w:r>
+        <w:t>/</w:t>
+      </w:r>
+      <w:proofErr w:type="spellStart"/>
+      <w:proofErr w:type="gramStart"/>
+      <w:r>
+        <w:t>application</w:t>
+      </w:r>
+      <w:proofErr w:type="spellEnd"/>
+      <w:proofErr w:type="gramEnd"/>
+      <w:r>
+        <w:t xml:space="preserve"> 0 </w:t>
+      </w:r>
+      <w:proofErr w:type="spellStart"/>
+      <w:r>
+        <w:t>receiver</w:t>
+      </w:r>
+      <w:proofErr w:type="spellEnd"/>
     </w:p>
     <w:p>
       <w:r>
@@ -2056,23 +2696,34 @@
       <w:r>
         <w:t xml:space="preserve"> * Transferência dos pacotes de dados após operações de </w:t>
       </w:r>
+      <w:proofErr w:type="spellStart"/>
       <w:r>
         <w:rPr>
           <w:i/>
           <w:iCs/>
         </w:rPr>
-        <w:t xml:space="preserve">stuffing </w:t>
-      </w:r>
-      <w:r>
-        <w:t xml:space="preserve">e </w:t>
-      </w:r>
+        <w:t>stuffing</w:t>
+      </w:r>
+      <w:proofErr w:type="spellEnd"/>
       <w:r>
         <w:rPr>
           <w:i/>
           <w:iCs/>
         </w:rPr>
+        <w:t xml:space="preserve"> </w:t>
+      </w:r>
+      <w:r>
+        <w:t xml:space="preserve">e </w:t>
+      </w:r>
+      <w:proofErr w:type="spellStart"/>
+      <w:r>
+        <w:rPr>
+          <w:i/>
+          <w:iCs/>
+        </w:rPr>
         <w:t>destuffing</w:t>
       </w:r>
+      <w:proofErr w:type="spellEnd"/>
     </w:p>
     <w:p>
       <w:r>
@@ -2109,8 +2760,23 @@
       </w:r>
     </w:p>
     <w:p>
-      <w:r>
-        <w:t>openWriter() e openReader()</w:t>
+      <w:proofErr w:type="spellStart"/>
+      <w:proofErr w:type="gramStart"/>
+      <w:r>
+        <w:t>openWriter</w:t>
+      </w:r>
+      <w:proofErr w:type="spellEnd"/>
+      <w:proofErr w:type="gramEnd"/>
+      <w:r>
+        <w:t xml:space="preserve">() e </w:t>
+      </w:r>
+      <w:proofErr w:type="spellStart"/>
+      <w:r>
+        <w:t>openReader</w:t>
+      </w:r>
+      <w:proofErr w:type="spellEnd"/>
+      <w:r>
+        <w:t>()</w:t>
       </w:r>
     </w:p>
     <w:p>
@@ -2120,12 +2786,30 @@
       <w:r>
         <w:t xml:space="preserve"> e são invocadas na função na função </w:t>
       </w:r>
-      <w:r>
-        <w:rPr>
-          <w:b/>
-          <w:bCs/>
-        </w:rPr>
-        <w:t>llopen()</w:t>
+      <w:proofErr w:type="spellStart"/>
+      <w:proofErr w:type="gramStart"/>
+      <w:r>
+        <w:rPr>
+          <w:b/>
+          <w:bCs/>
+        </w:rPr>
+        <w:t>llopen</w:t>
+      </w:r>
+      <w:proofErr w:type="spellEnd"/>
+      <w:r>
+        <w:rPr>
+          <w:b/>
+          <w:bCs/>
+        </w:rPr>
+        <w:t>(</w:t>
+      </w:r>
+      <w:proofErr w:type="gramEnd"/>
+      <w:r>
+        <w:rPr>
+          <w:b/>
+          <w:bCs/>
+        </w:rPr>
+        <w:t>)</w:t>
       </w:r>
       <w:r>
         <w:t xml:space="preserve"> sendo que esta função consegue distinguir qual </w:t>
@@ -2134,7 +2818,23 @@
         <w:t>o estado</w:t>
       </w:r>
       <w:r>
-        <w:t xml:space="preserve"> do programa (transmitter ou receiver) que a chama</w:t>
+        <w:t xml:space="preserve"> do programa (</w:t>
+      </w:r>
+      <w:proofErr w:type="spellStart"/>
+      <w:r>
+        <w:t>transmitter</w:t>
+      </w:r>
+      <w:proofErr w:type="spellEnd"/>
+      <w:r>
+        <w:t xml:space="preserve"> ou </w:t>
+      </w:r>
+      <w:proofErr w:type="spellStart"/>
+      <w:r>
+        <w:t>receiver</w:t>
+      </w:r>
+      <w:proofErr w:type="spellEnd"/>
+      <w:r>
+        <w:t>) que a chama</w:t>
       </w:r>
       <w:r>
         <w:t>.</w:t>
@@ -2142,12 +2842,28 @@
     </w:p>
     <w:p>
       <w:r>
-        <w:t>Pala além do referido anteriormente também são responsáveis por preencher a struct da camada de protocolo com os valores corretos.</w:t>
-      </w:r>
-    </w:p>
-    <w:p>
-      <w:r>
-        <w:t>Caso seja impossível alcançar a porta série desejada o programa lança uma mensagem e exit code -1.</w:t>
+        <w:t xml:space="preserve">Pala além do referido anteriormente também são responsáveis por preencher a </w:t>
+      </w:r>
+      <w:proofErr w:type="spellStart"/>
+      <w:r>
+        <w:t>struct</w:t>
+      </w:r>
+      <w:proofErr w:type="spellEnd"/>
+      <w:r>
+        <w:t xml:space="preserve"> da camada de protocolo com os valores corretos.</w:t>
+      </w:r>
+    </w:p>
+    <w:p>
+      <w:r>
+        <w:t xml:space="preserve">Caso seja impossível alcançar a porta série desejada o programa lança uma mensagem e exit </w:t>
+      </w:r>
+      <w:proofErr w:type="spellStart"/>
+      <w:r>
+        <w:t>code</w:t>
+      </w:r>
+      <w:proofErr w:type="spellEnd"/>
+      <w:r>
+        <w:t xml:space="preserve"> -1.</w:t>
       </w:r>
     </w:p>
     <w:p/>
@@ -2189,20 +2905,53 @@
       </w:r>
     </w:p>
     <w:p>
-      <w:r>
-        <w:t>setupWriterConnection() e setupReaderConnection()</w:t>
+      <w:proofErr w:type="spellStart"/>
+      <w:proofErr w:type="gramStart"/>
+      <w:r>
+        <w:t>setupWriterConnection</w:t>
+      </w:r>
+      <w:proofErr w:type="spellEnd"/>
+      <w:proofErr w:type="gramEnd"/>
+      <w:r>
+        <w:t xml:space="preserve">() e </w:t>
+      </w:r>
+      <w:proofErr w:type="spellStart"/>
+      <w:r>
+        <w:t>setupReaderConnection</w:t>
+      </w:r>
+      <w:proofErr w:type="spellEnd"/>
+      <w:r>
+        <w:t>()</w:t>
       </w:r>
     </w:p>
     <w:p>
       <w:r>
         <w:t xml:space="preserve">Estas funções são também invocadas pelo </w:t>
       </w:r>
-      <w:r>
-        <w:rPr>
-          <w:b/>
-          <w:bCs/>
-        </w:rPr>
-        <w:t>llopen()</w:t>
+      <w:proofErr w:type="spellStart"/>
+      <w:proofErr w:type="gramStart"/>
+      <w:r>
+        <w:rPr>
+          <w:b/>
+          <w:bCs/>
+        </w:rPr>
+        <w:t>llopen</w:t>
+      </w:r>
+      <w:proofErr w:type="spellEnd"/>
+      <w:r>
+        <w:rPr>
+          <w:b/>
+          <w:bCs/>
+        </w:rPr>
+        <w:t>(</w:t>
+      </w:r>
+      <w:proofErr w:type="gramEnd"/>
+      <w:r>
+        <w:rPr>
+          <w:b/>
+          <w:bCs/>
+        </w:rPr>
+        <w:t>)</w:t>
       </w:r>
       <w:r>
         <w:t xml:space="preserve"> que lhes fornece o </w:t>
@@ -2211,7 +2960,23 @@
         <w:t>descritor</w:t>
       </w:r>
       <w:r>
-        <w:t xml:space="preserve"> das portas abertas pelas funções openWriter() ou openReader().</w:t>
+        <w:t xml:space="preserve"> das portas abertas pelas funções </w:t>
+      </w:r>
+      <w:proofErr w:type="spellStart"/>
+      <w:r>
+        <w:t>openWriter</w:t>
+      </w:r>
+      <w:proofErr w:type="spellEnd"/>
+      <w:r>
+        <w:t xml:space="preserve">() ou </w:t>
+      </w:r>
+      <w:proofErr w:type="spellStart"/>
+      <w:r>
+        <w:t>openReader</w:t>
+      </w:r>
+      <w:proofErr w:type="spellEnd"/>
+      <w:r>
+        <w:t>().</w:t>
       </w:r>
     </w:p>
     <w:p>
@@ -2259,6 +3024,7 @@
       <w:r>
         <w:t xml:space="preserve">Nestas funções também se dá </w:t>
       </w:r>
+      <w:proofErr w:type="spellStart"/>
       <w:r>
         <w:rPr>
           <w:i/>
@@ -2266,15 +3032,37 @@
         </w:rPr>
         <w:t>setup</w:t>
       </w:r>
-      <w:r>
-        <w:t xml:space="preserve"> ao sinal de alarm (SIG_ALARM). O alarm serve como controlo nas comunicações, fazendo o emissor reenviar a última mensagem </w:t>
-      </w:r>
-      <w:r>
-        <w:t>escrita caso este não receba resposta por parte do recetor. Existe uma ocasião em que os papei</w:t>
+      <w:proofErr w:type="spellEnd"/>
+      <w:r>
+        <w:t xml:space="preserve"> ao sinal de </w:t>
+      </w:r>
+      <w:proofErr w:type="spellStart"/>
+      <w:r>
+        <w:t>alarm</w:t>
+      </w:r>
+      <w:proofErr w:type="spellEnd"/>
+      <w:r>
+        <w:t xml:space="preserve"> (SIG_ALARM). O </w:t>
+      </w:r>
+      <w:proofErr w:type="spellStart"/>
+      <w:r>
+        <w:t>alarm</w:t>
+      </w:r>
+      <w:proofErr w:type="spellEnd"/>
+      <w:r>
+        <w:t xml:space="preserve"> serve como controlo nas comunicações, fazendo o emissor reenviar a última mensagem </w:t>
+      </w:r>
+      <w:r>
+        <w:t xml:space="preserve">escrita caso este não receba resposta por parte do recetor. Existe uma ocasião em que os </w:t>
+      </w:r>
+      <w:proofErr w:type="gramStart"/>
+      <w:r>
+        <w:t>papei</w:t>
       </w:r>
       <w:r>
         <w:t>s</w:t>
       </w:r>
+      <w:proofErr w:type="gramEnd"/>
       <w:r>
         <w:t xml:space="preserve"> estão invertidos, sendo esta quando os programas se estão a desconectar da porta série.</w:t>
       </w:r>
@@ -2334,6 +3122,7 @@
         </w:rPr>
         <w:t xml:space="preserve">após operações de </w:t>
       </w:r>
+      <w:proofErr w:type="spellStart"/>
       <w:r>
         <w:rPr>
           <w:b/>
@@ -2343,17 +3132,9 @@
           <w:sz w:val="32"/>
           <w:szCs w:val="32"/>
         </w:rPr>
-        <w:t xml:space="preserve">stuffing </w:t>
-      </w:r>
-      <w:r>
-        <w:rPr>
-          <w:b/>
-          <w:bCs/>
-          <w:sz w:val="32"/>
-          <w:szCs w:val="32"/>
-        </w:rPr>
-        <w:t xml:space="preserve">e </w:t>
-      </w:r>
+        <w:t>stuffing</w:t>
+      </w:r>
+      <w:proofErr w:type="spellEnd"/>
       <w:r>
         <w:rPr>
           <w:b/>
@@ -2363,227 +3144,395 @@
           <w:sz w:val="32"/>
           <w:szCs w:val="32"/>
         </w:rPr>
-        <w:t>destuffing</w:t>
-      </w:r>
-    </w:p>
-    <w:p>
-      <w:r>
-        <w:t>Esta transferência é garantida pela</w:t>
-      </w:r>
-      <w:r>
-        <w:t>s</w:t>
-      </w:r>
-      <w:r>
-        <w:t xml:space="preserve"> função </w:t>
-      </w:r>
-      <w:r>
-        <w:rPr>
-          <w:b/>
-          <w:bCs/>
-        </w:rPr>
-        <w:t>sendInfo()</w:t>
-      </w:r>
-      <w:r>
-        <w:rPr>
-          <w:b/>
-          <w:bCs/>
-        </w:rPr>
         <w:t xml:space="preserve"> </w:t>
       </w:r>
       <w:r>
+        <w:rPr>
+          <w:b/>
+          <w:bCs/>
+          <w:sz w:val="32"/>
+          <w:szCs w:val="32"/>
+        </w:rPr>
         <w:t xml:space="preserve">e </w:t>
       </w:r>
-      <w:r>
-        <w:rPr>
-          <w:b/>
-          <w:bCs/>
-        </w:rPr>
-        <w:t>readInfo()</w:t>
-      </w:r>
-      <w:r>
-        <w:t>.</w:t>
-      </w:r>
-    </w:p>
-    <w:p>
-      <w:r>
-        <w:t xml:space="preserve">A função </w:t>
-      </w:r>
-      <w:r>
-        <w:rPr>
-          <w:b/>
-          <w:bCs/>
-        </w:rPr>
-        <w:t>sendInfo()</w:t>
-      </w:r>
-      <w:r>
-        <w:t xml:space="preserve"> da camada de protocolo recebe</w:t>
-      </w:r>
-      <w:r>
-        <w:t xml:space="preserve"> o </w:t>
-      </w:r>
-      <w:r>
-        <w:t xml:space="preserve">descritor </w:t>
-      </w:r>
-      <w:r>
-        <w:t>da porta série, a mensagem e o seu tamanho, e</w:t>
-      </w:r>
-      <w:r>
-        <w:t xml:space="preserve"> retorna o número de bytes escritos. Nesta função são feitas operações de </w:t>
-      </w:r>
-      <w:r>
-        <w:rPr>
+      <w:proofErr w:type="spellStart"/>
+      <w:r>
+        <w:rPr>
+          <w:b/>
+          <w:bCs/>
           <w:i/>
           <w:iCs/>
-        </w:rPr>
-        <w:t>stuf</w:t>
-      </w:r>
+          <w:sz w:val="32"/>
+          <w:szCs w:val="32"/>
+        </w:rPr>
+        <w:t>destuffing</w:t>
+      </w:r>
+      <w:proofErr w:type="spellEnd"/>
+    </w:p>
+    <w:p>
+      <w:r>
+        <w:t>Esta transferência é garantida pela</w:t>
+      </w:r>
+      <w:r>
+        <w:t>s</w:t>
+      </w:r>
+      <w:r>
+        <w:t xml:space="preserve"> função </w:t>
+      </w:r>
+      <w:proofErr w:type="spellStart"/>
+      <w:proofErr w:type="gramStart"/>
+      <w:r>
+        <w:rPr>
+          <w:b/>
+          <w:bCs/>
+        </w:rPr>
+        <w:t>sendInfo</w:t>
+      </w:r>
+      <w:proofErr w:type="spellEnd"/>
+      <w:r>
+        <w:rPr>
+          <w:b/>
+          <w:bCs/>
+        </w:rPr>
+        <w:t>(</w:t>
+      </w:r>
+      <w:proofErr w:type="gramEnd"/>
+      <w:r>
+        <w:rPr>
+          <w:b/>
+          <w:bCs/>
+        </w:rPr>
+        <w:t>)</w:t>
+      </w:r>
+      <w:r>
+        <w:rPr>
+          <w:b/>
+          <w:bCs/>
+        </w:rPr>
+        <w:t xml:space="preserve"> </w:t>
+      </w:r>
+      <w:r>
+        <w:t xml:space="preserve">e </w:t>
+      </w:r>
+      <w:proofErr w:type="spellStart"/>
+      <w:r>
+        <w:rPr>
+          <w:b/>
+          <w:bCs/>
+        </w:rPr>
+        <w:t>readInfo</w:t>
+      </w:r>
+      <w:proofErr w:type="spellEnd"/>
+      <w:r>
+        <w:rPr>
+          <w:b/>
+          <w:bCs/>
+        </w:rPr>
+        <w:t>()</w:t>
+      </w:r>
+      <w:r>
+        <w:t>.</w:t>
+      </w:r>
+    </w:p>
+    <w:p>
+      <w:r>
+        <w:t xml:space="preserve">A função </w:t>
+      </w:r>
+      <w:proofErr w:type="spellStart"/>
+      <w:proofErr w:type="gramStart"/>
+      <w:r>
+        <w:rPr>
+          <w:b/>
+          <w:bCs/>
+        </w:rPr>
+        <w:t>sendInfo</w:t>
+      </w:r>
+      <w:proofErr w:type="spellEnd"/>
+      <w:r>
+        <w:rPr>
+          <w:b/>
+          <w:bCs/>
+        </w:rPr>
+        <w:t>(</w:t>
+      </w:r>
+      <w:proofErr w:type="gramEnd"/>
+      <w:r>
+        <w:rPr>
+          <w:b/>
+          <w:bCs/>
+        </w:rPr>
+        <w:t>)</w:t>
+      </w:r>
+      <w:r>
+        <w:t xml:space="preserve"> da camada de protocolo recebe</w:t>
+      </w:r>
+      <w:r>
+        <w:t xml:space="preserve"> o </w:t>
+      </w:r>
+      <w:r>
+        <w:t xml:space="preserve">descritor </w:t>
+      </w:r>
+      <w:r>
+        <w:t>da porta série, a mensagem e o seu tamanho, e</w:t>
+      </w:r>
+      <w:r>
+        <w:t xml:space="preserve"> retorna o número de bytes escritos. Nesta função são feitas operações de </w:t>
+      </w:r>
+      <w:proofErr w:type="spellStart"/>
       <w:r>
         <w:rPr>
           <w:i/>
           <w:iCs/>
         </w:rPr>
-        <w:t>f</w:t>
+        <w:t>stuf</w:t>
       </w:r>
       <w:r>
         <w:rPr>
           <w:i/>
           <w:iCs/>
         </w:rPr>
-        <w:t>ing</w:t>
-      </w:r>
-      <w:r>
-        <w:t xml:space="preserve"> da mensagem de forma a garantir a comunicação correta entre programas</w:t>
-      </w:r>
-    </w:p>
-    <w:p>
-      <w:r>
-        <w:t xml:space="preserve">Depois de escrever para a porta série a função </w:t>
-      </w:r>
-      <w:r>
-        <w:rPr>
-          <w:b/>
-          <w:bCs/>
-        </w:rPr>
-        <w:t>readRR()</w:t>
-      </w:r>
-      <w:r>
-        <w:rPr>
-          <w:b/>
-          <w:bCs/>
-        </w:rPr>
-        <w:t xml:space="preserve"> </w:t>
-      </w:r>
-      <w:r>
-        <w:t xml:space="preserve">é invocada, fazendo o emissor esperar por uma </w:t>
-      </w:r>
-      <w:r>
-        <w:t>resposta</w:t>
-      </w:r>
-      <w:r>
-        <w:t xml:space="preserve"> enviada pelo recetor. Se esta mensagem recebida for uma mensagem </w:t>
+        <w:t>f</w:t>
       </w:r>
       <w:r>
         <w:rPr>
           <w:i/>
           <w:iCs/>
         </w:rPr>
-        <w:t xml:space="preserve">receiver ready </w:t>
-      </w:r>
-      <w:r>
-        <w:t xml:space="preserve">o programa passa para o tratamento do próximo conjunto de dados que tem </w:t>
-      </w:r>
-      <w:r>
-        <w:t>de</w:t>
-      </w:r>
-      <w:r>
-        <w:t xml:space="preserve"> enviar, caso seja de </w:t>
-      </w:r>
+        <w:t>ing</w:t>
+      </w:r>
+      <w:proofErr w:type="spellEnd"/>
+      <w:r>
+        <w:t xml:space="preserve"> da mensagem de forma a garantir a comunicação correta entre programas</w:t>
+      </w:r>
+    </w:p>
+    <w:p>
+      <w:r>
+        <w:t xml:space="preserve">Depois de escrever para a porta série a função </w:t>
+      </w:r>
+      <w:proofErr w:type="spellStart"/>
+      <w:proofErr w:type="gramStart"/>
+      <w:r>
+        <w:rPr>
+          <w:b/>
+          <w:bCs/>
+        </w:rPr>
+        <w:t>readRR</w:t>
+      </w:r>
+      <w:proofErr w:type="spellEnd"/>
+      <w:r>
+        <w:rPr>
+          <w:b/>
+          <w:bCs/>
+        </w:rPr>
+        <w:t>(</w:t>
+      </w:r>
+      <w:proofErr w:type="gramEnd"/>
+      <w:r>
+        <w:rPr>
+          <w:b/>
+          <w:bCs/>
+        </w:rPr>
+        <w:t>)</w:t>
+      </w:r>
+      <w:r>
+        <w:rPr>
+          <w:b/>
+          <w:bCs/>
+        </w:rPr>
+        <w:t xml:space="preserve"> </w:t>
+      </w:r>
+      <w:r>
+        <w:t xml:space="preserve">é invocada, fazendo o emissor esperar por uma </w:t>
+      </w:r>
+      <w:r>
+        <w:t>resposta</w:t>
+      </w:r>
+      <w:r>
+        <w:t xml:space="preserve"> enviada pelo recetor. Se esta mensagem recebida for uma mensagem </w:t>
+      </w:r>
+      <w:proofErr w:type="spellStart"/>
       <w:r>
         <w:rPr>
           <w:i/>
           <w:iCs/>
         </w:rPr>
-        <w:t xml:space="preserve">reject </w:t>
-      </w:r>
-      <w:r>
-        <w:t>o programa reenvia a última mensagem e volta a ficar à espera de uma mensagem.</w:t>
-      </w:r>
-    </w:p>
-    <w:p>
-      <w:r>
-        <w:t>A</w:t>
-      </w:r>
-      <w:r>
-        <w:t xml:space="preserve"> </w:t>
-      </w:r>
-      <w:r>
-        <w:t xml:space="preserve">função </w:t>
-      </w:r>
-      <w:r>
-        <w:rPr>
-          <w:b/>
-          <w:bCs/>
-        </w:rPr>
-        <w:t>readInfo()</w:t>
-      </w:r>
-      <w:r>
-        <w:rPr>
-          <w:b/>
-          <w:bCs/>
-        </w:rPr>
-        <w:t xml:space="preserve"> </w:t>
-      </w:r>
-      <w:r>
-        <w:t>responsabiliza-se por fazer</w:t>
-      </w:r>
-      <w:r>
-        <w:t xml:space="preserve"> a leitura da informação da porta série e </w:t>
-      </w:r>
-      <w:r>
-        <w:t>de</w:t>
-      </w:r>
-      <w:r>
-        <w:t xml:space="preserve"> envia</w:t>
-      </w:r>
-      <w:r>
-        <w:t>r</w:t>
-      </w:r>
-      <w:r>
-        <w:t xml:space="preserve"> a resposta correta ao programa emissor. Na função </w:t>
-      </w:r>
-      <w:r>
-        <w:rPr>
-          <w:b/>
-          <w:bCs/>
-        </w:rPr>
-        <w:t xml:space="preserve">readInfo() </w:t>
-      </w:r>
-      <w:r>
-        <w:t xml:space="preserve">são feitas operações de </w:t>
-      </w:r>
+        <w:t>receiver</w:t>
+      </w:r>
+      <w:proofErr w:type="spellEnd"/>
       <w:r>
         <w:rPr>
           <w:i/>
           <w:iCs/>
         </w:rPr>
-        <w:t>destuffing</w:t>
-      </w:r>
+        <w:t xml:space="preserve"> </w:t>
+      </w:r>
+      <w:proofErr w:type="spellStart"/>
       <w:r>
         <w:rPr>
           <w:i/>
           <w:iCs/>
         </w:rPr>
-        <w:t xml:space="preserve"> </w:t>
-      </w:r>
-      <w:r>
-        <w:t xml:space="preserve">de forma a restaurar a mensagem recebida para o estado anterior ao </w:t>
-      </w:r>
+        <w:t>ready</w:t>
+      </w:r>
+      <w:proofErr w:type="spellEnd"/>
       <w:r>
         <w:rPr>
           <w:i/>
           <w:iCs/>
         </w:rPr>
-        <w:t xml:space="preserve">stuffing </w:t>
+        <w:t xml:space="preserve"> </w:t>
+      </w:r>
+      <w:r>
+        <w:t xml:space="preserve">o programa passa para o tratamento do próximo conjunto de dados que tem </w:t>
+      </w:r>
+      <w:r>
+        <w:t>de</w:t>
+      </w:r>
+      <w:r>
+        <w:t xml:space="preserve"> enviar, caso seja de </w:t>
+      </w:r>
+      <w:proofErr w:type="spellStart"/>
+      <w:r>
+        <w:rPr>
+          <w:i/>
+          <w:iCs/>
+        </w:rPr>
+        <w:t>reject</w:t>
+      </w:r>
+      <w:proofErr w:type="spellEnd"/>
+      <w:r>
+        <w:rPr>
+          <w:i/>
+          <w:iCs/>
+        </w:rPr>
+        <w:t xml:space="preserve"> </w:t>
+      </w:r>
+      <w:r>
+        <w:t>o programa reenvia a última mensagem e volta a ficar à espera de uma mensagem.</w:t>
+      </w:r>
+    </w:p>
+    <w:p>
+      <w:r>
+        <w:t>A</w:t>
+      </w:r>
+      <w:r>
+        <w:t xml:space="preserve"> </w:t>
+      </w:r>
+      <w:r>
+        <w:t xml:space="preserve">função </w:t>
+      </w:r>
+      <w:proofErr w:type="spellStart"/>
+      <w:proofErr w:type="gramStart"/>
+      <w:r>
+        <w:rPr>
+          <w:b/>
+          <w:bCs/>
+        </w:rPr>
+        <w:t>readInfo</w:t>
+      </w:r>
+      <w:proofErr w:type="spellEnd"/>
+      <w:r>
+        <w:rPr>
+          <w:b/>
+          <w:bCs/>
+        </w:rPr>
+        <w:t>(</w:t>
+      </w:r>
+      <w:proofErr w:type="gramEnd"/>
+      <w:r>
+        <w:rPr>
+          <w:b/>
+          <w:bCs/>
+        </w:rPr>
+        <w:t>)</w:t>
+      </w:r>
+      <w:r>
+        <w:rPr>
+          <w:b/>
+          <w:bCs/>
+        </w:rPr>
+        <w:t xml:space="preserve"> </w:t>
+      </w:r>
+      <w:r>
+        <w:t>responsabiliza-se por fazer</w:t>
+      </w:r>
+      <w:r>
+        <w:t xml:space="preserve"> a leitura da informação da porta série e </w:t>
+      </w:r>
+      <w:r>
+        <w:t>de</w:t>
+      </w:r>
+      <w:r>
+        <w:t xml:space="preserve"> envia</w:t>
+      </w:r>
+      <w:r>
+        <w:t>r</w:t>
+      </w:r>
+      <w:r>
+        <w:t xml:space="preserve"> a resposta correta ao programa emissor. Na função </w:t>
+      </w:r>
+      <w:proofErr w:type="spellStart"/>
+      <w:proofErr w:type="gramStart"/>
+      <w:r>
+        <w:rPr>
+          <w:b/>
+          <w:bCs/>
+        </w:rPr>
+        <w:t>readInfo</w:t>
+      </w:r>
+      <w:proofErr w:type="spellEnd"/>
+      <w:r>
+        <w:rPr>
+          <w:b/>
+          <w:bCs/>
+        </w:rPr>
+        <w:t>(</w:t>
+      </w:r>
+      <w:proofErr w:type="gramEnd"/>
+      <w:r>
+        <w:rPr>
+          <w:b/>
+          <w:bCs/>
+        </w:rPr>
+        <w:t xml:space="preserve">) </w:t>
+      </w:r>
+      <w:r>
+        <w:t xml:space="preserve">são feitas operações de </w:t>
+      </w:r>
+      <w:proofErr w:type="spellStart"/>
+      <w:r>
+        <w:rPr>
+          <w:i/>
+          <w:iCs/>
+        </w:rPr>
+        <w:t>destuffing</w:t>
+      </w:r>
+      <w:proofErr w:type="spellEnd"/>
+      <w:r>
+        <w:rPr>
+          <w:i/>
+          <w:iCs/>
+        </w:rPr>
+        <w:t xml:space="preserve"> </w:t>
+      </w:r>
+      <w:r>
+        <w:t xml:space="preserve">de forma a restaurar a mensagem recebida para o estado anterior ao </w:t>
+      </w:r>
+      <w:proofErr w:type="spellStart"/>
+      <w:r>
+        <w:rPr>
+          <w:i/>
+          <w:iCs/>
+        </w:rPr>
+        <w:t>stuffing</w:t>
+      </w:r>
+      <w:proofErr w:type="spellEnd"/>
+      <w:r>
+        <w:rPr>
+          <w:i/>
+          <w:iCs/>
+        </w:rPr>
+        <w:t xml:space="preserve"> </w:t>
       </w:r>
       <w:r>
         <w:t xml:space="preserve"> que esta sofreu.</w:t>
@@ -2657,12 +3606,21 @@
       <w:r>
         <w:t xml:space="preserve">lusivo entre todos os bytes da informação), e verificando o </w:t>
       </w:r>
-      <w:r>
-        <w:rPr>
-          <w:b/>
-          <w:bCs/>
-        </w:rPr>
-        <w:t>numero de série</w:t>
+      <w:proofErr w:type="gramStart"/>
+      <w:r>
+        <w:rPr>
+          <w:b/>
+          <w:bCs/>
+        </w:rPr>
+        <w:t>numero</w:t>
+      </w:r>
+      <w:proofErr w:type="gramEnd"/>
+      <w:r>
+        <w:rPr>
+          <w:b/>
+          <w:bCs/>
+        </w:rPr>
+        <w:t xml:space="preserve"> de série</w:t>
       </w:r>
       <w:r>
         <w:t xml:space="preserve"> da mensagem (varia entre 0 e 1 quando a mensagem recebida conter a informação correta).</w:t>
@@ -2709,6 +3667,7 @@
       <w:r>
         <w:t xml:space="preserve"> resposta </w:t>
       </w:r>
+      <w:proofErr w:type="spellStart"/>
       <w:r>
         <w:rPr>
           <w:i/>
@@ -2716,6 +3675,7 @@
         </w:rPr>
         <w:t>reject</w:t>
       </w:r>
+      <w:proofErr w:type="spellEnd"/>
       <w:r>
         <w:rPr>
           <w:i/>
@@ -2762,12 +3722,37 @@
       <w:r>
         <w:t xml:space="preserve"> errado a informação recebida é considerada repetida e é enviada uma resposta </w:t>
       </w:r>
+      <w:proofErr w:type="spellStart"/>
       <w:r>
         <w:rPr>
           <w:i/>
           <w:iCs/>
         </w:rPr>
-        <w:t xml:space="preserve">receiver ready </w:t>
+        <w:t>receiver</w:t>
+      </w:r>
+      <w:proofErr w:type="spellEnd"/>
+      <w:r>
+        <w:rPr>
+          <w:i/>
+          <w:iCs/>
+        </w:rPr>
+        <w:t xml:space="preserve"> </w:t>
+      </w:r>
+      <w:proofErr w:type="spellStart"/>
+      <w:r>
+        <w:rPr>
+          <w:i/>
+          <w:iCs/>
+        </w:rPr>
+        <w:t>ready</w:t>
+      </w:r>
+      <w:proofErr w:type="spellEnd"/>
+      <w:r>
+        <w:rPr>
+          <w:i/>
+          <w:iCs/>
+        </w:rPr>
+        <w:t xml:space="preserve"> </w:t>
       </w:r>
       <w:r>
         <w:t>para o emissor enviar o próximo pacote de informação.</w:t>
@@ -2832,7 +3817,44 @@
     </w:p>
     <w:p>
       <w:r>
-        <w:t xml:space="preserve"> * Controlo do programa através das funções llread(), llwrite() ,llopen() e llclose();</w:t>
+        <w:t xml:space="preserve"> * Controlo do programa através das funções </w:t>
+      </w:r>
+      <w:proofErr w:type="spellStart"/>
+      <w:proofErr w:type="gramStart"/>
+      <w:r>
+        <w:t>llread</w:t>
+      </w:r>
+      <w:proofErr w:type="spellEnd"/>
+      <w:r>
+        <w:t>(</w:t>
+      </w:r>
+      <w:proofErr w:type="gramEnd"/>
+      <w:r>
+        <w:t xml:space="preserve">), </w:t>
+      </w:r>
+      <w:proofErr w:type="spellStart"/>
+      <w:r>
+        <w:t>llwrite</w:t>
+      </w:r>
+      <w:proofErr w:type="spellEnd"/>
+      <w:r>
+        <w:t>() ,</w:t>
+      </w:r>
+      <w:proofErr w:type="spellStart"/>
+      <w:r>
+        <w:t>llopen</w:t>
+      </w:r>
+      <w:proofErr w:type="spellEnd"/>
+      <w:r>
+        <w:t xml:space="preserve">() e </w:t>
+      </w:r>
+      <w:proofErr w:type="spellStart"/>
+      <w:r>
+        <w:t>llclose</w:t>
+      </w:r>
+      <w:proofErr w:type="spellEnd"/>
+      <w:r>
+        <w:t>();</w:t>
       </w:r>
     </w:p>
     <w:p>
@@ -2863,27 +3885,107 @@
       <w:r>
         <w:t xml:space="preserve">A criação de pacotes de controlo é realizada na função </w:t>
       </w:r>
-      <w:r>
-        <w:rPr>
-          <w:b/>
-          <w:bCs/>
-        </w:rPr>
-        <w:t xml:space="preserve">buildControlPacket(), </w:t>
-      </w:r>
-      <w:r>
-        <w:t>função essa que recebe como argumentos o nome do ficheiro e o seu tamanho, bem como o byte do controlo (CONTROL_START E CONTROL_END no ficheiro application.h) e um buffer a preencher que corresponderá ao pacote completo. Este pacote será codificado no formato TLV (Type, length, value).</w:t>
-      </w:r>
-    </w:p>
-    <w:p>
-      <w:r>
-        <w:t>A criação de pacotes de informação é realizada na funcão</w:t>
-      </w:r>
-      <w:r>
-        <w:rPr>
-          <w:b/>
-          <w:bCs/>
-        </w:rPr>
-        <w:t xml:space="preserve"> buildDataPacket(), </w:t>
+      <w:proofErr w:type="spellStart"/>
+      <w:proofErr w:type="gramStart"/>
+      <w:r>
+        <w:rPr>
+          <w:b/>
+          <w:bCs/>
+        </w:rPr>
+        <w:t>buildControlPacket</w:t>
+      </w:r>
+      <w:proofErr w:type="spellEnd"/>
+      <w:r>
+        <w:rPr>
+          <w:b/>
+          <w:bCs/>
+        </w:rPr>
+        <w:t>(</w:t>
+      </w:r>
+      <w:proofErr w:type="gramEnd"/>
+      <w:r>
+        <w:rPr>
+          <w:b/>
+          <w:bCs/>
+        </w:rPr>
+        <w:t xml:space="preserve">), </w:t>
+      </w:r>
+      <w:r>
+        <w:t xml:space="preserve">função essa que recebe como argumentos o nome do ficheiro e o seu tamanho, bem como o byte do controlo (CONTROL_START E CONTROL_END no ficheiro </w:t>
+      </w:r>
+      <w:proofErr w:type="spellStart"/>
+      <w:r>
+        <w:t>application.h</w:t>
+      </w:r>
+      <w:proofErr w:type="spellEnd"/>
+      <w:r>
+        <w:t>) e um buffer a preencher que corresponderá ao pacote completo. Este pacote será codificado no formato TLV (</w:t>
+      </w:r>
+      <w:proofErr w:type="spellStart"/>
+      <w:r>
+        <w:t>Type</w:t>
+      </w:r>
+      <w:proofErr w:type="spellEnd"/>
+      <w:r>
+        <w:t xml:space="preserve">, </w:t>
+      </w:r>
+      <w:proofErr w:type="spellStart"/>
+      <w:r>
+        <w:t>length</w:t>
+      </w:r>
+      <w:proofErr w:type="spellEnd"/>
+      <w:r>
+        <w:t xml:space="preserve">, </w:t>
+      </w:r>
+      <w:proofErr w:type="spellStart"/>
+      <w:r>
+        <w:t>value</w:t>
+      </w:r>
+      <w:proofErr w:type="spellEnd"/>
+      <w:r>
+        <w:t>).</w:t>
+      </w:r>
+    </w:p>
+    <w:p>
+      <w:r>
+        <w:t xml:space="preserve">A criação de pacotes de informação é realizada na </w:t>
+      </w:r>
+      <w:proofErr w:type="spellStart"/>
+      <w:r>
+        <w:t>funcão</w:t>
+      </w:r>
+      <w:proofErr w:type="spellEnd"/>
+      <w:r>
+        <w:rPr>
+          <w:b/>
+          <w:bCs/>
+        </w:rPr>
+        <w:t xml:space="preserve"> </w:t>
+      </w:r>
+      <w:proofErr w:type="spellStart"/>
+      <w:proofErr w:type="gramStart"/>
+      <w:r>
+        <w:rPr>
+          <w:b/>
+          <w:bCs/>
+        </w:rPr>
+        <w:t>buildDataPacket</w:t>
+      </w:r>
+      <w:proofErr w:type="spellEnd"/>
+      <w:r>
+        <w:rPr>
+          <w:b/>
+          <w:bCs/>
+        </w:rPr>
+        <w:t>(</w:t>
+      </w:r>
+      <w:proofErr w:type="gramEnd"/>
+      <w:r>
+        <w:rPr>
+          <w:b/>
+          <w:bCs/>
+        </w:rPr>
+        <w:t xml:space="preserve">), </w:t>
       </w:r>
       <w:r>
         <w:t>que receberá como parâmetros um</w:t>
@@ -2893,13 +3995,22 @@
           <w:i/>
           <w:iCs/>
         </w:rPr>
-        <w:t xml:space="preserve"> chunk</w:t>
-      </w:r>
+        <w:t xml:space="preserve"> </w:t>
+      </w:r>
+      <w:proofErr w:type="spellStart"/>
       <w:r>
         <w:rPr>
           <w:i/>
           <w:iCs/>
         </w:rPr>
+        <w:t>chunk</w:t>
+      </w:r>
+      <w:proofErr w:type="spellEnd"/>
+      <w:r>
+        <w:rPr>
+          <w:i/>
+          <w:iCs/>
+        </w:rPr>
         <w:t xml:space="preserve"> </w:t>
       </w:r>
       <w:r>
@@ -2912,8 +4023,13 @@
         <w:t xml:space="preserve"> e tamanho </w:t>
       </w:r>
       <w:r>
-        <w:t>de bytes de informação. Este tamanho MAX_SIZE corresponde ao tamanho que será lido de cada vez no ficheiro e está definido no ficheiro common.h</w:t>
-      </w:r>
+        <w:t xml:space="preserve">de bytes de informação. Este tamanho MAX_SIZE corresponde ao tamanho que será lido de cada vez no ficheiro e está definido no ficheiro </w:t>
+      </w:r>
+      <w:proofErr w:type="spellStart"/>
+      <w:r>
+        <w:t>common.h</w:t>
+      </w:r>
+      <w:proofErr w:type="spellEnd"/>
     </w:p>
     <w:p/>
     <w:p>
@@ -2937,14 +4053,56 @@
     </w:p>
     <w:p>
       <w:r>
-        <w:t xml:space="preserve">A leitura do ficheiro só é realizada nos casos em que a aplicação é inicializada com o valor transmitter e é realizada num loop até o ficheiro ser inteiramente lido. Posteriormente a cada iteração do loop, é construído um pacote com esta informação e enviada para o protocolo de dados através da função </w:t>
-      </w:r>
-      <w:r>
-        <w:rPr>
-          <w:b/>
-          <w:bCs/>
-        </w:rPr>
-        <w:t>llwrite()</w:t>
+        <w:t xml:space="preserve">A leitura do ficheiro só é realizada nos casos em que a aplicação é inicializada com o valor </w:t>
+      </w:r>
+      <w:proofErr w:type="spellStart"/>
+      <w:r>
+        <w:t>transmitter</w:t>
+      </w:r>
+      <w:proofErr w:type="spellEnd"/>
+      <w:r>
+        <w:t xml:space="preserve"> e é realizada num </w:t>
+      </w:r>
+      <w:proofErr w:type="spellStart"/>
+      <w:r>
+        <w:t>loop</w:t>
+      </w:r>
+      <w:proofErr w:type="spellEnd"/>
+      <w:r>
+        <w:t xml:space="preserve"> até o ficheiro ser inteiramente lido. Posteriormente a cada iteração do </w:t>
+      </w:r>
+      <w:proofErr w:type="spellStart"/>
+      <w:r>
+        <w:t>loop</w:t>
+      </w:r>
+      <w:proofErr w:type="spellEnd"/>
+      <w:r>
+        <w:t xml:space="preserve">, é construído um pacote com esta informação e enviada para o protocolo de dados através da função </w:t>
+      </w:r>
+      <w:proofErr w:type="spellStart"/>
+      <w:proofErr w:type="gramStart"/>
+      <w:r>
+        <w:rPr>
+          <w:b/>
+          <w:bCs/>
+        </w:rPr>
+        <w:t>llwrite</w:t>
+      </w:r>
+      <w:proofErr w:type="spellEnd"/>
+      <w:r>
+        <w:rPr>
+          <w:b/>
+          <w:bCs/>
+        </w:rPr>
+        <w:t>(</w:t>
+      </w:r>
+      <w:proofErr w:type="gramEnd"/>
+      <w:r>
+        <w:rPr>
+          <w:b/>
+          <w:bCs/>
+        </w:rPr>
+        <w:t>)</w:t>
       </w:r>
       <w:r>
         <w:rPr>
@@ -2954,19 +4112,53 @@
         <w:t xml:space="preserve">. </w:t>
       </w:r>
       <w:r>
-        <w:t>Do lado do recetor, a informação é lida e guardada num array com o tamanho do ficheiro alocado aquando da leitura do primeiro pacote de controlo, visto que neste pacote é recebida a informação do nome e tamanho do ficheiro.</w:t>
-      </w:r>
-    </w:p>
-    <w:p>
-      <w:r>
-        <w:t xml:space="preserve">No final do programa este array é inteiramente escrito para o ficheiro usando </w:t>
-      </w:r>
-      <w:r>
-        <w:rPr>
-          <w:b/>
-          <w:bCs/>
-        </w:rPr>
-        <w:t>fwrite()</w:t>
+        <w:t xml:space="preserve">Do lado do recetor, a informação é lida e guardada num </w:t>
+      </w:r>
+      <w:proofErr w:type="spellStart"/>
+      <w:r>
+        <w:t>array</w:t>
+      </w:r>
+      <w:proofErr w:type="spellEnd"/>
+      <w:r>
+        <w:t xml:space="preserve"> com o tamanho do ficheiro alocado aquando da leitura do primeiro pacote de controlo, visto que neste pacote é recebida a informação do nome e tamanho do ficheiro.</w:t>
+      </w:r>
+    </w:p>
+    <w:p>
+      <w:r>
+        <w:t xml:space="preserve">No final do programa este </w:t>
+      </w:r>
+      <w:proofErr w:type="spellStart"/>
+      <w:r>
+        <w:t>array</w:t>
+      </w:r>
+      <w:proofErr w:type="spellEnd"/>
+      <w:r>
+        <w:t xml:space="preserve"> é inteiramente escrito para o ficheiro usando </w:t>
+      </w:r>
+      <w:proofErr w:type="spellStart"/>
+      <w:proofErr w:type="gramStart"/>
+      <w:r>
+        <w:rPr>
+          <w:b/>
+          <w:bCs/>
+        </w:rPr>
+        <w:t>fwrite</w:t>
+      </w:r>
+      <w:proofErr w:type="spellEnd"/>
+      <w:r>
+        <w:rPr>
+          <w:b/>
+          <w:bCs/>
+        </w:rPr>
+        <w:t>(</w:t>
+      </w:r>
+      <w:proofErr w:type="gramEnd"/>
+      <w:r>
+        <w:rPr>
+          <w:b/>
+          <w:bCs/>
+        </w:rPr>
+        <w:t>)</w:t>
       </w:r>
       <w:r>
         <w:rPr>
@@ -2996,19 +4188,133 @@
           <w:sz w:val="32"/>
           <w:szCs w:val="32"/>
         </w:rPr>
-        <w:t>5.3. Controlo do programa através das funções llread(), llwrite() ,llopen() e llclose();</w:t>
-      </w:r>
-    </w:p>
-    <w:p>
-      <w:r>
-        <w:t xml:space="preserve">Incialmente, ambos os programas invocam </w:t>
-      </w:r>
-      <w:r>
-        <w:rPr>
-          <w:b/>
-          <w:bCs/>
-        </w:rPr>
-        <w:t>llopen()</w:t>
+        <w:t xml:space="preserve">5.3. Controlo do programa através das funções </w:t>
+      </w:r>
+      <w:proofErr w:type="spellStart"/>
+      <w:proofErr w:type="gramStart"/>
+      <w:r>
+        <w:rPr>
+          <w:b/>
+          <w:bCs/>
+          <w:sz w:val="32"/>
+          <w:szCs w:val="32"/>
+        </w:rPr>
+        <w:t>llread</w:t>
+      </w:r>
+      <w:proofErr w:type="spellEnd"/>
+      <w:r>
+        <w:rPr>
+          <w:b/>
+          <w:bCs/>
+          <w:sz w:val="32"/>
+          <w:szCs w:val="32"/>
+        </w:rPr>
+        <w:t>(</w:t>
+      </w:r>
+      <w:proofErr w:type="gramEnd"/>
+      <w:r>
+        <w:rPr>
+          <w:b/>
+          <w:bCs/>
+          <w:sz w:val="32"/>
+          <w:szCs w:val="32"/>
+        </w:rPr>
+        <w:t xml:space="preserve">), </w:t>
+      </w:r>
+      <w:proofErr w:type="spellStart"/>
+      <w:r>
+        <w:rPr>
+          <w:b/>
+          <w:bCs/>
+          <w:sz w:val="32"/>
+          <w:szCs w:val="32"/>
+        </w:rPr>
+        <w:t>llwrite</w:t>
+      </w:r>
+      <w:proofErr w:type="spellEnd"/>
+      <w:r>
+        <w:rPr>
+          <w:b/>
+          <w:bCs/>
+          <w:sz w:val="32"/>
+          <w:szCs w:val="32"/>
+        </w:rPr>
+        <w:t>() ,</w:t>
+      </w:r>
+      <w:proofErr w:type="spellStart"/>
+      <w:r>
+        <w:rPr>
+          <w:b/>
+          <w:bCs/>
+          <w:sz w:val="32"/>
+          <w:szCs w:val="32"/>
+        </w:rPr>
+        <w:t>llopen</w:t>
+      </w:r>
+      <w:proofErr w:type="spellEnd"/>
+      <w:r>
+        <w:rPr>
+          <w:b/>
+          <w:bCs/>
+          <w:sz w:val="32"/>
+          <w:szCs w:val="32"/>
+        </w:rPr>
+        <w:t xml:space="preserve">() e </w:t>
+      </w:r>
+      <w:proofErr w:type="spellStart"/>
+      <w:r>
+        <w:rPr>
+          <w:b/>
+          <w:bCs/>
+          <w:sz w:val="32"/>
+          <w:szCs w:val="32"/>
+        </w:rPr>
+        <w:t>llclose</w:t>
+      </w:r>
+      <w:proofErr w:type="spellEnd"/>
+      <w:r>
+        <w:rPr>
+          <w:b/>
+          <w:bCs/>
+          <w:sz w:val="32"/>
+          <w:szCs w:val="32"/>
+        </w:rPr>
+        <w:t>();</w:t>
+      </w:r>
+    </w:p>
+    <w:p>
+      <w:proofErr w:type="spellStart"/>
+      <w:r>
+        <w:t>Incialmente</w:t>
+      </w:r>
+      <w:proofErr w:type="spellEnd"/>
+      <w:r>
+        <w:t xml:space="preserve">, ambos os programas invocam </w:t>
+      </w:r>
+      <w:proofErr w:type="spellStart"/>
+      <w:proofErr w:type="gramStart"/>
+      <w:r>
+        <w:rPr>
+          <w:b/>
+          <w:bCs/>
+        </w:rPr>
+        <w:t>llopen</w:t>
+      </w:r>
+      <w:proofErr w:type="spellEnd"/>
+      <w:r>
+        <w:rPr>
+          <w:b/>
+          <w:bCs/>
+        </w:rPr>
+        <w:t>(</w:t>
+      </w:r>
+      <w:proofErr w:type="gramEnd"/>
+      <w:r>
+        <w:rPr>
+          <w:b/>
+          <w:bCs/>
+        </w:rPr>
+        <w:t>)</w:t>
       </w:r>
       <w:r>
         <w:t xml:space="preserve">, de modo a abrir a porta série e iniciar a comunicação destas através das sequências </w:t>
@@ -3028,17 +4334,52 @@
           <w:i/>
           <w:iCs/>
         </w:rPr>
-        <w:t xml:space="preserve"> ua</w:t>
-      </w:r>
-      <w:r>
-        <w:t xml:space="preserve">. Posteriormente é feito um loop na qual o transmissor lê o ficheiro e invoca </w:t>
-      </w:r>
-      <w:r>
-        <w:rPr>
-          <w:b/>
-          <w:bCs/>
-        </w:rPr>
-        <w:t>llwrite()</w:t>
+        <w:t xml:space="preserve"> </w:t>
+      </w:r>
+      <w:proofErr w:type="spellStart"/>
+      <w:r>
+        <w:rPr>
+          <w:i/>
+          <w:iCs/>
+        </w:rPr>
+        <w:t>ua</w:t>
+      </w:r>
+      <w:proofErr w:type="spellEnd"/>
+      <w:r>
+        <w:t xml:space="preserve">. Posteriormente é feito um </w:t>
+      </w:r>
+      <w:proofErr w:type="spellStart"/>
+      <w:r>
+        <w:t>loop</w:t>
+      </w:r>
+      <w:proofErr w:type="spellEnd"/>
+      <w:r>
+        <w:t xml:space="preserve"> na qual o transmissor lê o ficheiro e invoca </w:t>
+      </w:r>
+      <w:proofErr w:type="spellStart"/>
+      <w:proofErr w:type="gramStart"/>
+      <w:r>
+        <w:rPr>
+          <w:b/>
+          <w:bCs/>
+        </w:rPr>
+        <w:t>llwrite</w:t>
+      </w:r>
+      <w:proofErr w:type="spellEnd"/>
+      <w:r>
+        <w:rPr>
+          <w:b/>
+          <w:bCs/>
+        </w:rPr>
+        <w:t>(</w:t>
+      </w:r>
+      <w:proofErr w:type="gramEnd"/>
+      <w:r>
+        <w:rPr>
+          <w:b/>
+          <w:bCs/>
+        </w:rPr>
+        <w:t>)</w:t>
       </w:r>
       <w:r>
         <w:rPr>
@@ -3049,27 +4390,110 @@
       <w:r>
         <w:t xml:space="preserve"> enquanto que o recetor apenas invoca </w:t>
       </w:r>
-      <w:r>
-        <w:rPr>
-          <w:b/>
-          <w:bCs/>
-        </w:rPr>
-        <w:t>llread()</w:t>
-      </w:r>
-      <w:r>
-        <w:t xml:space="preserve"> também num loop controlado pela flag finished. Aquando da leitura do pacote de controlo final, verifica-se que este pacote é igual ao pacote controlo inicial e caso seja, a flag finished será posta a true, acabando o loop de leitura.</w:t>
+      <w:proofErr w:type="spellStart"/>
+      <w:r>
+        <w:rPr>
+          <w:b/>
+          <w:bCs/>
+        </w:rPr>
+        <w:t>llread</w:t>
+      </w:r>
+      <w:proofErr w:type="spellEnd"/>
+      <w:r>
+        <w:rPr>
+          <w:b/>
+          <w:bCs/>
+        </w:rPr>
+        <w:t>()</w:t>
+      </w:r>
+      <w:r>
+        <w:t xml:space="preserve"> também num </w:t>
+      </w:r>
+      <w:proofErr w:type="spellStart"/>
+      <w:r>
+        <w:t>loop</w:t>
+      </w:r>
+      <w:proofErr w:type="spellEnd"/>
+      <w:r>
+        <w:t xml:space="preserve"> controlado pela </w:t>
+      </w:r>
+      <w:proofErr w:type="spellStart"/>
+      <w:r>
+        <w:t>flag</w:t>
+      </w:r>
+      <w:proofErr w:type="spellEnd"/>
+      <w:r>
+        <w:t xml:space="preserve"> </w:t>
+      </w:r>
+      <w:proofErr w:type="spellStart"/>
+      <w:r>
+        <w:t>finished</w:t>
+      </w:r>
+      <w:proofErr w:type="spellEnd"/>
+      <w:r>
+        <w:t xml:space="preserve">. Aquando da leitura do pacote de controlo final, verifica-se que este pacote é igual ao pacote controlo inicial e caso seja, a </w:t>
+      </w:r>
+      <w:proofErr w:type="spellStart"/>
+      <w:r>
+        <w:t>flag</w:t>
+      </w:r>
+      <w:proofErr w:type="spellEnd"/>
+      <w:r>
+        <w:t xml:space="preserve"> </w:t>
+      </w:r>
+      <w:proofErr w:type="spellStart"/>
+      <w:r>
+        <w:t>finished</w:t>
+      </w:r>
+      <w:proofErr w:type="spellEnd"/>
+      <w:r>
+        <w:t xml:space="preserve"> será posta a </w:t>
+      </w:r>
+      <w:proofErr w:type="spellStart"/>
+      <w:r>
+        <w:t>true</w:t>
+      </w:r>
+      <w:proofErr w:type="spellEnd"/>
+      <w:r>
+        <w:t xml:space="preserve">, acabando o </w:t>
+      </w:r>
+      <w:proofErr w:type="spellStart"/>
+      <w:r>
+        <w:t>loop</w:t>
+      </w:r>
+      <w:proofErr w:type="spellEnd"/>
+      <w:r>
+        <w:t xml:space="preserve"> de leitura.</w:t>
       </w:r>
     </w:p>
     <w:p>
       <w:r>
         <w:t xml:space="preserve">Posteriormente, é invocado </w:t>
       </w:r>
-      <w:r>
-        <w:rPr>
-          <w:b/>
-          <w:bCs/>
-        </w:rPr>
-        <w:t>llclose()</w:t>
+      <w:proofErr w:type="spellStart"/>
+      <w:proofErr w:type="gramStart"/>
+      <w:r>
+        <w:rPr>
+          <w:b/>
+          <w:bCs/>
+        </w:rPr>
+        <w:t>llclose</w:t>
+      </w:r>
+      <w:proofErr w:type="spellEnd"/>
+      <w:r>
+        <w:rPr>
+          <w:b/>
+          <w:bCs/>
+        </w:rPr>
+        <w:t>(</w:t>
+      </w:r>
+      <w:proofErr w:type="gramEnd"/>
+      <w:r>
+        <w:rPr>
+          <w:b/>
+          <w:bCs/>
+        </w:rPr>
+        <w:t>)</w:t>
       </w:r>
       <w:r>
         <w:t xml:space="preserve"> nos 2 lados da aplicação, desconectando a porta série e escrevendo o ficheiro recebido do lado do recetor.</w:t>
@@ -3103,13 +4527,34 @@
     <w:p>
       <w:r>
         <w:tab/>
-        <w:t>-Passagem de um ficheiro extensão .gif (11 KB)</w:t>
+        <w:t xml:space="preserve">-Passagem de um ficheiro </w:t>
+      </w:r>
+      <w:proofErr w:type="gramStart"/>
+      <w:r>
+        <w:t>extensão .</w:t>
+      </w:r>
+      <w:proofErr w:type="spellStart"/>
+      <w:r>
+        <w:t>gif</w:t>
+      </w:r>
+      <w:proofErr w:type="spellEnd"/>
+      <w:proofErr w:type="gramEnd"/>
+      <w:r>
+        <w:t xml:space="preserve"> (11 KB)</w:t>
       </w:r>
     </w:p>
     <w:p>
       <w:r>
         <w:tab/>
-        <w:t>-Passagem de um ficheiro com extensão .mp4 (13 MB)</w:t>
+        <w:t xml:space="preserve">-Passagem de um ficheiro com </w:t>
+      </w:r>
+      <w:proofErr w:type="gramStart"/>
+      <w:r>
+        <w:t>extensão .mp4</w:t>
+      </w:r>
+      <w:proofErr w:type="gramEnd"/>
+      <w:r>
+        <w:t xml:space="preserve"> (13 MB)</w:t>
       </w:r>
     </w:p>
     <w:p>
@@ -3162,6 +4607,7 @@
       <w:r>
         <w:t xml:space="preserve">Perante todos estes testes o programa conseguiu terminar com sucesso sendo posteriormente verificada esta integridade usando o comando </w:t>
       </w:r>
+      <w:proofErr w:type="spellStart"/>
       <w:r>
         <w:rPr>
           <w:i/>
@@ -3169,6 +4615,7 @@
         </w:rPr>
         <w:t>diff</w:t>
       </w:r>
+      <w:proofErr w:type="spellEnd"/>
       <w:r>
         <w:t xml:space="preserve"> nativo do Linux.</w:t>
       </w:r>
@@ -3264,12 +4711,26 @@
         <w:rPr>
           <w:rFonts w:cstheme="minorHAnsi"/>
         </w:rPr>
-        <w:t xml:space="preserve">(erros causados usando valores random) </w:t>
-      </w:r>
+        <w:t xml:space="preserve">(erros causados usando valores </w:t>
+      </w:r>
+      <w:proofErr w:type="spellStart"/>
       <w:r>
         <w:rPr>
           <w:rFonts w:cstheme="minorHAnsi"/>
         </w:rPr>
+        <w:t>random</w:t>
+      </w:r>
+      <w:proofErr w:type="spellEnd"/>
+      <w:r>
+        <w:rPr>
+          <w:rFonts w:cstheme="minorHAnsi"/>
+        </w:rPr>
+        <w:t xml:space="preserve">) </w:t>
+      </w:r>
+      <w:r>
+        <w:rPr>
+          <w:rFonts w:cstheme="minorHAnsi"/>
+        </w:rPr>
         <w:t>têm um impacto grande na eficiência do programa.</w:t>
       </w:r>
     </w:p>
@@ -3309,13 +4770,23 @@
         </w:rPr>
         <w:t xml:space="preserve"> os erros causados pelo BCC2 quase que não têm impacto na eficiência do programa, visto que quando isto acontece, o recetor envia uma mensagem de </w:t>
       </w:r>
+      <w:proofErr w:type="spellStart"/>
       <w:r>
         <w:rPr>
           <w:rFonts w:cstheme="minorHAnsi"/>
           <w:i/>
           <w:iCs/>
         </w:rPr>
-        <w:t xml:space="preserve">reject </w:t>
+        <w:t>reject</w:t>
+      </w:r>
+      <w:proofErr w:type="spellEnd"/>
+      <w:r>
+        <w:rPr>
+          <w:rFonts w:cstheme="minorHAnsi"/>
+          <w:i/>
+          <w:iCs/>
+        </w:rPr>
+        <w:t xml:space="preserve"> </w:t>
       </w:r>
       <w:r>
         <w:rPr>
@@ -3361,7 +4832,49 @@
         <w:rPr>
           <w:rFonts w:cstheme="minorHAnsi"/>
         </w:rPr>
-        <w:t>Gráfico obtido usando um ficheiro de tamanho 10968 bytes, baudrate 38400 e chunk size de 250. O eixo x corresponde à taxa de erros causados no BCC1 (erros no BCC do cabeçalho) e BCC2 (erros no BCC de informação) e o y ao FER.</w:t>
+        <w:t xml:space="preserve">Gráfico obtido usando um ficheiro de tamanho 10968 bytes, </w:t>
+      </w:r>
+      <w:proofErr w:type="spellStart"/>
+      <w:r>
+        <w:rPr>
+          <w:rFonts w:cstheme="minorHAnsi"/>
+        </w:rPr>
+        <w:t>baudrate</w:t>
+      </w:r>
+      <w:proofErr w:type="spellEnd"/>
+      <w:r>
+        <w:rPr>
+          <w:rFonts w:cstheme="minorHAnsi"/>
+        </w:rPr>
+        <w:t xml:space="preserve"> 38400 e </w:t>
+      </w:r>
+      <w:proofErr w:type="spellStart"/>
+      <w:r>
+        <w:rPr>
+          <w:rFonts w:cstheme="minorHAnsi"/>
+        </w:rPr>
+        <w:t>chunk</w:t>
+      </w:r>
+      <w:proofErr w:type="spellEnd"/>
+      <w:r>
+        <w:rPr>
+          <w:rFonts w:cstheme="minorHAnsi"/>
+        </w:rPr>
+        <w:t xml:space="preserve"> </w:t>
+      </w:r>
+      <w:proofErr w:type="spellStart"/>
+      <w:r>
+        <w:rPr>
+          <w:rFonts w:cstheme="minorHAnsi"/>
+        </w:rPr>
+        <w:t>size</w:t>
+      </w:r>
+      <w:proofErr w:type="spellEnd"/>
+      <w:r>
+        <w:rPr>
+          <w:rFonts w:cstheme="minorHAnsi"/>
+        </w:rPr>
+        <w:t xml:space="preserve"> de 250. O eixo x corresponde à taxa de erros causados no BCC1 (erros no BCC do cabeçalho) e BCC2 (erros no BCC de informação) e o y ao FER.</w:t>
       </w:r>
     </w:p>
     <w:p>
@@ -3442,18 +4955,158 @@
           <w:rFonts w:cstheme="minorHAnsi"/>
         </w:rPr>
       </w:pPr>
-    </w:p>
-    <w:p>
-      <w:pPr>
+      <w:r>
         <w:rPr>
           <w:rFonts w:cstheme="minorHAnsi"/>
         </w:rPr>
-      </w:pPr>
+        <w:t>No eixo x estão representados os vários tamanhos das tramas e no eixo y estão representadas as várias efici</w:t>
+      </w:r>
+      <w:bookmarkStart w:id="0" w:name="_GoBack"/>
+      <w:bookmarkEnd w:id="0"/>
       <w:r>
         <w:rPr>
           <w:rFonts w:cstheme="minorHAnsi"/>
         </w:rPr>
+        <w:t>ências.</w:t>
+      </w:r>
+    </w:p>
+    <w:p>
+      <w:pPr>
+        <w:rPr>
+          <w:rFonts w:cstheme="minorHAnsi"/>
+        </w:rPr>
+      </w:pPr>
+    </w:p>
+    <w:p>
+      <w:pPr>
+        <w:rPr>
+          <w:rFonts w:cstheme="minorHAnsi"/>
+        </w:rPr>
+      </w:pPr>
+      <w:r>
+        <w:rPr>
+          <w:rFonts w:cstheme="minorHAnsi"/>
+        </w:rPr>
         <w:br w:type="page"/>
+      </w:r>
+    </w:p>
+    <w:p>
+      <w:pPr>
+        <w:rPr>
+          <w:rFonts w:cstheme="minorHAnsi"/>
+          <w:b/>
+          <w:sz w:val="32"/>
+          <w:szCs w:val="32"/>
+        </w:rPr>
+      </w:pPr>
+      <w:r>
+        <w:rPr>
+          <w:rFonts w:cstheme="minorHAnsi"/>
+          <w:b/>
+          <w:sz w:val="32"/>
+          <w:szCs w:val="32"/>
+        </w:rPr>
+        <w:lastRenderedPageBreak/>
+        <w:t xml:space="preserve">7.2 Variação do </w:t>
+      </w:r>
+      <w:r>
+        <w:rPr>
+          <w:rFonts w:cstheme="minorHAnsi"/>
+          <w:b/>
+          <w:sz w:val="32"/>
+          <w:szCs w:val="32"/>
+        </w:rPr>
+        <w:t>baud rate</w:t>
+      </w:r>
+    </w:p>
+    <w:p>
+      <w:pPr>
+        <w:rPr>
+          <w:rFonts w:cstheme="minorHAnsi"/>
+        </w:rPr>
+      </w:pPr>
+      <w:r>
+        <w:rPr>
+          <w:rFonts w:cstheme="minorHAnsi"/>
+        </w:rPr>
+        <w:t xml:space="preserve">Como se pode verificar pelo gráfico a baixo, o baud rate tem uma </w:t>
+      </w:r>
+      <w:r>
+        <w:rPr>
+          <w:rFonts w:cstheme="minorHAnsi"/>
+        </w:rPr>
+        <w:t>influência</w:t>
+      </w:r>
+      <w:r>
+        <w:rPr>
+          <w:rFonts w:cstheme="minorHAnsi"/>
+        </w:rPr>
+        <w:t xml:space="preserve"> insignificativa na eficiência do programa</w:t>
+      </w:r>
+      <w:r>
+        <w:rPr>
+          <w:rFonts w:cstheme="minorHAnsi"/>
+        </w:rPr>
+        <w:t>, apesar de o tempo ser inversamente proporcional ao baud rate.</w:t>
+      </w:r>
+    </w:p>
+    <w:p>
+      <w:pPr>
+        <w:rPr>
+          <w:rFonts w:cstheme="minorHAnsi"/>
+          <w:b/>
+          <w:sz w:val="32"/>
+          <w:szCs w:val="32"/>
+        </w:rPr>
+      </w:pPr>
+      <w:r>
+        <w:rPr>
+          <w:noProof/>
+          <w:lang w:eastAsia="pt-PT"/>
+        </w:rPr>
+        <w:drawing>
+          <wp:inline distT="0" distB="0" distL="0" distR="0" wp14:anchorId="24AD1BDD" wp14:editId="5DE51A16">
+            <wp:extent cx="4572000" cy="2743200"/>
+            <wp:effectExtent l="0" t="0" r="0" b="0"/>
+            <wp:docPr id="4" name="Gráfico 4"/>
+            <wp:cNvGraphicFramePr/>
+            <a:graphic xmlns:a="http://schemas.openxmlformats.org/drawingml/2006/main">
+              <a:graphicData uri="http://schemas.openxmlformats.org/drawingml/2006/chart">
+                <c:chart xmlns:c="http://schemas.openxmlformats.org/drawingml/2006/chart" xmlns:r="http://schemas.openxmlformats.org/officeDocument/2006/relationships" r:id="rId11"/>
+              </a:graphicData>
+            </a:graphic>
+          </wp:inline>
+        </w:drawing>
+      </w:r>
+    </w:p>
+    <w:p>
+      <w:pPr>
+        <w:rPr>
+          <w:rFonts w:cstheme="minorHAnsi"/>
+          <w:b/>
+          <w:sz w:val="32"/>
+          <w:szCs w:val="32"/>
+        </w:rPr>
+      </w:pPr>
+      <w:r>
+        <w:rPr>
+          <w:rFonts w:cstheme="minorHAnsi"/>
+        </w:rPr>
+        <w:t xml:space="preserve">No eixo x estão representados </w:t>
+      </w:r>
+      <w:proofErr w:type="gramStart"/>
+      <w:r>
+        <w:rPr>
+          <w:rFonts w:cstheme="minorHAnsi"/>
+        </w:rPr>
+        <w:t>os vários baud</w:t>
+      </w:r>
+      <w:proofErr w:type="gramEnd"/>
+      <w:r>
+        <w:rPr>
+          <w:rFonts w:cstheme="minorHAnsi"/>
+        </w:rPr>
+        <w:t xml:space="preserve"> rates e no eixo y a eficiência.</w:t>
       </w:r>
     </w:p>
     <w:p>
@@ -3466,7 +5119,9 @@
           <w:szCs w:val="36"/>
         </w:rPr>
       </w:pPr>
-      <w:r>
+    </w:p>
+    <w:p>
+      <w:pPr>
         <w:rPr>
           <w:rFonts w:cstheme="minorHAnsi"/>
           <w:b/>
@@ -3474,9 +5129,7 @@
           <w:sz w:val="36"/>
           <w:szCs w:val="36"/>
         </w:rPr>
-        <w:lastRenderedPageBreak/>
-        <w:t>8</w:t>
-      </w:r>
+      </w:pPr>
       <w:r>
         <w:rPr>
           <w:rFonts w:cstheme="minorHAnsi"/>
@@ -3485,6 +5138,16 @@
           <w:sz w:val="36"/>
           <w:szCs w:val="36"/>
         </w:rPr>
+        <w:t>8</w:t>
+      </w:r>
+      <w:r>
+        <w:rPr>
+          <w:rFonts w:cstheme="minorHAnsi"/>
+          <w:b/>
+          <w:bCs/>
+          <w:sz w:val="36"/>
+          <w:szCs w:val="36"/>
+        </w:rPr>
         <w:t>. Conclusão</w:t>
       </w:r>
     </w:p>
@@ -3524,7 +5187,35 @@
         <w:rPr>
           <w:rFonts w:cstheme="minorHAnsi"/>
         </w:rPr>
-        <w:t>Em suma, pensamos que o objetivo global deste trabalho foi alcançado. Apesar de no início do projeto sentirmos que os fundamentos necessários para realizar o projeto fossem muito complexos após algumas leituras do enunciado e trocas de ideias com colegas achamos que conseguimos entender bem o necessário e colocar este conhecimento em prática.</w:t>
+        <w:t xml:space="preserve">Em suma, pensamos que o objetivo global deste trabalho foi alcançado. Apesar de no início </w:t>
+      </w:r>
+      <w:proofErr w:type="gramStart"/>
+      <w:r>
+        <w:rPr>
+          <w:rFonts w:cstheme="minorHAnsi"/>
+        </w:rPr>
+        <w:t>do</w:t>
+      </w:r>
+      <w:proofErr w:type="gramEnd"/>
+      <w:r>
+        <w:rPr>
+          <w:rFonts w:cstheme="minorHAnsi"/>
+        </w:rPr>
+        <w:t xml:space="preserve"> </w:t>
+      </w:r>
+      <w:proofErr w:type="gramStart"/>
+      <w:r>
+        <w:rPr>
+          <w:rFonts w:cstheme="minorHAnsi"/>
+        </w:rPr>
+        <w:t>projeto</w:t>
+      </w:r>
+      <w:proofErr w:type="gramEnd"/>
+      <w:r>
+        <w:rPr>
+          <w:rFonts w:cstheme="minorHAnsi"/>
+        </w:rPr>
+        <w:t xml:space="preserve"> sentirmos que os fundamentos necessários para realizar o projeto fossem muito complexos após algumas leituras do enunciado e trocas de ideias com colegas achamos que conseguimos entender bem o necessário e colocar este conhecimento em prática.</w:t>
       </w:r>
     </w:p>
     <w:p>
@@ -3536,7 +5227,7 @@
       </w:pPr>
     </w:p>
     <w:sectPr>
-      <w:footerReference w:type="default" r:id="rId11"/>
+      <w:footerReference w:type="default" r:id="rId12"/>
       <w:pgSz w:w="11906" w:h="16838"/>
       <w:pgMar w:top="1417" w:right="1701" w:bottom="1417" w:left="1701" w:header="708" w:footer="708" w:gutter="0"/>
       <w:cols w:space="708"/>
@@ -4422,11 +6113,11 @@
           <c:showPercent val="0"/>
           <c:showBubbleSize val="0"/>
         </c:dLbls>
-        <c:axId val="490525584"/>
-        <c:axId val="490525976"/>
+        <c:axId val="411271216"/>
+        <c:axId val="285064560"/>
       </c:scatterChart>
       <c:valAx>
-        <c:axId val="490525584"/>
+        <c:axId val="411271216"/>
         <c:scaling>
           <c:orientation val="minMax"/>
         </c:scaling>
@@ -4483,12 +6174,12 @@
             <a:endParaRPr lang="pt-PT"/>
           </a:p>
         </c:txPr>
-        <c:crossAx val="490525976"/>
+        <c:crossAx val="285064560"/>
         <c:crosses val="autoZero"/>
         <c:crossBetween val="midCat"/>
       </c:valAx>
       <c:valAx>
-        <c:axId val="490525976"/>
+        <c:axId val="285064560"/>
         <c:scaling>
           <c:orientation val="minMax"/>
         </c:scaling>
@@ -4545,7 +6236,7 @@
             <a:endParaRPr lang="pt-PT"/>
           </a:p>
         </c:txPr>
-        <c:crossAx val="490525584"/>
+        <c:crossAx val="411271216"/>
         <c:crosses val="autoZero"/>
         <c:crossBetween val="midCat"/>
       </c:valAx>
@@ -4747,11 +6438,11 @@
           <c:showPercent val="0"/>
           <c:showBubbleSize val="0"/>
         </c:dLbls>
-        <c:axId val="491069080"/>
-        <c:axId val="491068296"/>
+        <c:axId val="285062992"/>
+        <c:axId val="285063384"/>
       </c:scatterChart>
       <c:valAx>
-        <c:axId val="491069080"/>
+        <c:axId val="285062992"/>
         <c:scaling>
           <c:orientation val="minMax"/>
         </c:scaling>
@@ -4808,12 +6499,12 @@
             <a:endParaRPr lang="pt-PT"/>
           </a:p>
         </c:txPr>
-        <c:crossAx val="491068296"/>
+        <c:crossAx val="285063384"/>
         <c:crosses val="autoZero"/>
         <c:crossBetween val="midCat"/>
       </c:valAx>
       <c:valAx>
-        <c:axId val="491068296"/>
+        <c:axId val="285063384"/>
         <c:scaling>
           <c:orientation val="minMax"/>
         </c:scaling>
@@ -4870,7 +6561,342 @@
             <a:endParaRPr lang="pt-PT"/>
           </a:p>
         </c:txPr>
-        <c:crossAx val="491069080"/>
+        <c:crossAx val="285062992"/>
+        <c:crosses val="autoZero"/>
+        <c:crossBetween val="midCat"/>
+      </c:valAx>
+      <c:spPr>
+        <a:noFill/>
+        <a:ln>
+          <a:noFill/>
+        </a:ln>
+        <a:effectLst/>
+      </c:spPr>
+    </c:plotArea>
+    <c:plotVisOnly val="1"/>
+    <c:dispBlanksAs val="gap"/>
+    <c:showDLblsOverMax val="0"/>
+  </c:chart>
+  <c:spPr>
+    <a:solidFill>
+      <a:schemeClr val="bg1"/>
+    </a:solidFill>
+    <a:ln w="9525" cap="flat" cmpd="sng" algn="ctr">
+      <a:solidFill>
+        <a:schemeClr val="tx1">
+          <a:lumMod val="15000"/>
+          <a:lumOff val="85000"/>
+        </a:schemeClr>
+      </a:solidFill>
+      <a:round/>
+    </a:ln>
+    <a:effectLst/>
+  </c:spPr>
+  <c:txPr>
+    <a:bodyPr/>
+    <a:lstStyle/>
+    <a:p>
+      <a:pPr>
+        <a:defRPr/>
+      </a:pPr>
+      <a:endParaRPr lang="pt-PT"/>
+    </a:p>
+  </c:txPr>
+  <c:externalData r:id="rId3">
+    <c:autoUpdate val="0"/>
+  </c:externalData>
+</c:chartSpace>
+</file>
+
+<file path=word/charts/chart3.xml><?xml version="1.0" encoding="utf-8"?>
+<c:chartSpace xmlns:c="http://schemas.openxmlformats.org/drawingml/2006/chart" xmlns:a="http://schemas.openxmlformats.org/drawingml/2006/main" xmlns:r="http://schemas.openxmlformats.org/officeDocument/2006/relationships">
+  <c:date1904 val="0"/>
+  <c:lang val="pt-PT"/>
+  <c:roundedCorners val="0"/>
+  <mc:AlternateContent xmlns:mc="http://schemas.openxmlformats.org/markup-compatibility/2006">
+    <mc:Choice xmlns:c14="http://schemas.microsoft.com/office/drawing/2007/8/2/chart" Requires="c14">
+      <c14:style val="102"/>
+    </mc:Choice>
+    <mc:Fallback>
+      <c:style val="2"/>
+    </mc:Fallback>
+  </mc:AlternateContent>
+  <c:chart>
+    <c:title>
+      <c:tx>
+        <c:rich>
+          <a:bodyPr rot="0" spcFirstLastPara="1" vertOverflow="ellipsis" vert="horz" wrap="square" anchor="ctr" anchorCtr="1"/>
+          <a:lstStyle/>
+          <a:p>
+            <a:pPr>
+              <a:defRPr sz="1400" b="0" i="0" u="none" strike="noStrike" kern="1200" spc="0" baseline="0">
+                <a:solidFill>
+                  <a:schemeClr val="tx1">
+                    <a:lumMod val="65000"/>
+                    <a:lumOff val="35000"/>
+                  </a:schemeClr>
+                </a:solidFill>
+                <a:latin typeface="+mn-lt"/>
+                <a:ea typeface="+mn-ea"/>
+                <a:cs typeface="+mn-cs"/>
+              </a:defRPr>
+            </a:pPr>
+            <a:r>
+              <a:rPr lang="en-US"/>
+              <a:t>Variação da eficiencia de acordo com o Baud rate</a:t>
+            </a:r>
+          </a:p>
+        </c:rich>
+      </c:tx>
+      <c:overlay val="0"/>
+      <c:spPr>
+        <a:noFill/>
+        <a:ln>
+          <a:noFill/>
+        </a:ln>
+        <a:effectLst/>
+      </c:spPr>
+      <c:txPr>
+        <a:bodyPr rot="0" spcFirstLastPara="1" vertOverflow="ellipsis" vert="horz" wrap="square" anchor="ctr" anchorCtr="1"/>
+        <a:lstStyle/>
+        <a:p>
+          <a:pPr>
+            <a:defRPr sz="1400" b="0" i="0" u="none" strike="noStrike" kern="1200" spc="0" baseline="0">
+              <a:solidFill>
+                <a:schemeClr val="tx1">
+                  <a:lumMod val="65000"/>
+                  <a:lumOff val="35000"/>
+                </a:schemeClr>
+              </a:solidFill>
+              <a:latin typeface="+mn-lt"/>
+              <a:ea typeface="+mn-ea"/>
+              <a:cs typeface="+mn-cs"/>
+            </a:defRPr>
+          </a:pPr>
+          <a:endParaRPr lang="pt-PT"/>
+        </a:p>
+      </c:txPr>
+    </c:title>
+    <c:autoTitleDeleted val="0"/>
+    <c:plotArea>
+      <c:layout/>
+      <c:scatterChart>
+        <c:scatterStyle val="lineMarker"/>
+        <c:varyColors val="0"/>
+        <c:ser>
+          <c:idx val="0"/>
+          <c:order val="0"/>
+          <c:tx>
+            <c:strRef>
+              <c:f>Folha1!$G$1</c:f>
+              <c:strCache>
+                <c:ptCount val="1"/>
+                <c:pt idx="0">
+                  <c:v>Baud</c:v>
+                </c:pt>
+              </c:strCache>
+            </c:strRef>
+          </c:tx>
+          <c:spPr>
+            <a:ln w="19050" cap="rnd">
+              <a:solidFill>
+                <a:schemeClr val="accent1"/>
+              </a:solidFill>
+              <a:round/>
+            </a:ln>
+            <a:effectLst/>
+          </c:spPr>
+          <c:marker>
+            <c:symbol val="circle"/>
+            <c:size val="5"/>
+            <c:spPr>
+              <a:solidFill>
+                <a:schemeClr val="accent1"/>
+              </a:solidFill>
+              <a:ln w="9525">
+                <a:solidFill>
+                  <a:schemeClr val="accent1"/>
+                </a:solidFill>
+              </a:ln>
+              <a:effectLst/>
+            </c:spPr>
+          </c:marker>
+          <c:xVal>
+            <c:numRef>
+              <c:f>Folha1!$G$2:$G$5</c:f>
+              <c:numCache>
+                <c:formatCode>General</c:formatCode>
+                <c:ptCount val="4"/>
+                <c:pt idx="0">
+                  <c:v>4800</c:v>
+                </c:pt>
+                <c:pt idx="1">
+                  <c:v>9600</c:v>
+                </c:pt>
+                <c:pt idx="2">
+                  <c:v>19200</c:v>
+                </c:pt>
+                <c:pt idx="3">
+                  <c:v>38400</c:v>
+                </c:pt>
+              </c:numCache>
+            </c:numRef>
+          </c:xVal>
+          <c:yVal>
+            <c:numRef>
+              <c:f>Folha1!$J$2:$J$5</c:f>
+              <c:numCache>
+                <c:formatCode>General</c:formatCode>
+                <c:ptCount val="4"/>
+                <c:pt idx="0">
+                  <c:v>0.37252144851337859</c:v>
+                </c:pt>
+                <c:pt idx="1">
+                  <c:v>0.37236209565713357</c:v>
+                </c:pt>
+                <c:pt idx="2">
+                  <c:v>0.37202865516118527</c:v>
+                </c:pt>
+                <c:pt idx="3">
+                  <c:v>0.37202865516118527</c:v>
+                </c:pt>
+              </c:numCache>
+            </c:numRef>
+          </c:yVal>
+          <c:smooth val="0"/>
+        </c:ser>
+        <c:dLbls>
+          <c:showLegendKey val="0"/>
+          <c:showVal val="0"/>
+          <c:showCatName val="0"/>
+          <c:showSerName val="0"/>
+          <c:showPercent val="0"/>
+          <c:showBubbleSize val="0"/>
+        </c:dLbls>
+        <c:axId val="483904016"/>
+        <c:axId val="483901272"/>
+      </c:scatterChart>
+      <c:valAx>
+        <c:axId val="483904016"/>
+        <c:scaling>
+          <c:orientation val="minMax"/>
+        </c:scaling>
+        <c:delete val="0"/>
+        <c:axPos val="b"/>
+        <c:majorGridlines>
+          <c:spPr>
+            <a:ln w="9525" cap="flat" cmpd="sng" algn="ctr">
+              <a:solidFill>
+                <a:schemeClr val="tx1">
+                  <a:lumMod val="15000"/>
+                  <a:lumOff val="85000"/>
+                </a:schemeClr>
+              </a:solidFill>
+              <a:round/>
+            </a:ln>
+            <a:effectLst/>
+          </c:spPr>
+        </c:majorGridlines>
+        <c:numFmt formatCode="General" sourceLinked="1"/>
+        <c:majorTickMark val="none"/>
+        <c:minorTickMark val="none"/>
+        <c:tickLblPos val="nextTo"/>
+        <c:spPr>
+          <a:noFill/>
+          <a:ln w="9525" cap="flat" cmpd="sng" algn="ctr">
+            <a:solidFill>
+              <a:schemeClr val="tx1">
+                <a:lumMod val="25000"/>
+                <a:lumOff val="75000"/>
+              </a:schemeClr>
+            </a:solidFill>
+            <a:round/>
+          </a:ln>
+          <a:effectLst/>
+        </c:spPr>
+        <c:txPr>
+          <a:bodyPr rot="-60000000" spcFirstLastPara="1" vertOverflow="ellipsis" vert="horz" wrap="square" anchor="ctr" anchorCtr="1"/>
+          <a:lstStyle/>
+          <a:p>
+            <a:pPr>
+              <a:defRPr sz="900" b="0" i="0" u="none" strike="noStrike" kern="1200" baseline="0">
+                <a:solidFill>
+                  <a:schemeClr val="tx1">
+                    <a:lumMod val="65000"/>
+                    <a:lumOff val="35000"/>
+                  </a:schemeClr>
+                </a:solidFill>
+                <a:latin typeface="+mn-lt"/>
+                <a:ea typeface="+mn-ea"/>
+                <a:cs typeface="+mn-cs"/>
+              </a:defRPr>
+            </a:pPr>
+            <a:endParaRPr lang="pt-PT"/>
+          </a:p>
+        </c:txPr>
+        <c:crossAx val="483901272"/>
+        <c:crosses val="autoZero"/>
+        <c:crossBetween val="midCat"/>
+      </c:valAx>
+      <c:valAx>
+        <c:axId val="483901272"/>
+        <c:scaling>
+          <c:orientation val="minMax"/>
+        </c:scaling>
+        <c:delete val="0"/>
+        <c:axPos val="l"/>
+        <c:majorGridlines>
+          <c:spPr>
+            <a:ln w="9525" cap="flat" cmpd="sng" algn="ctr">
+              <a:solidFill>
+                <a:schemeClr val="tx1">
+                  <a:lumMod val="15000"/>
+                  <a:lumOff val="85000"/>
+                </a:schemeClr>
+              </a:solidFill>
+              <a:round/>
+            </a:ln>
+            <a:effectLst/>
+          </c:spPr>
+        </c:majorGridlines>
+        <c:numFmt formatCode="General" sourceLinked="1"/>
+        <c:majorTickMark val="none"/>
+        <c:minorTickMark val="none"/>
+        <c:tickLblPos val="nextTo"/>
+        <c:spPr>
+          <a:noFill/>
+          <a:ln w="9525" cap="flat" cmpd="sng" algn="ctr">
+            <a:solidFill>
+              <a:schemeClr val="tx1">
+                <a:lumMod val="25000"/>
+                <a:lumOff val="75000"/>
+              </a:schemeClr>
+            </a:solidFill>
+            <a:round/>
+          </a:ln>
+          <a:effectLst/>
+        </c:spPr>
+        <c:txPr>
+          <a:bodyPr rot="-60000000" spcFirstLastPara="1" vertOverflow="ellipsis" vert="horz" wrap="square" anchor="ctr" anchorCtr="1"/>
+          <a:lstStyle/>
+          <a:p>
+            <a:pPr>
+              <a:defRPr sz="900" b="0" i="0" u="none" strike="noStrike" kern="1200" baseline="0">
+                <a:solidFill>
+                  <a:schemeClr val="tx1">
+                    <a:lumMod val="65000"/>
+                    <a:lumOff val="35000"/>
+                  </a:schemeClr>
+                </a:solidFill>
+                <a:latin typeface="+mn-lt"/>
+                <a:ea typeface="+mn-ea"/>
+                <a:cs typeface="+mn-cs"/>
+              </a:defRPr>
+            </a:pPr>
+            <a:endParaRPr lang="pt-PT"/>
+          </a:p>
+        </c:txPr>
+        <c:crossAx val="483904016"/>
         <c:crosses val="autoZero"/>
         <c:crossBetween val="midCat"/>
       </c:valAx>
@@ -4958,6 +6984,46 @@
 </file>
 
 <file path=word/charts/colors2.xml><?xml version="1.0" encoding="utf-8"?>
+<cs:colorStyle xmlns:cs="http://schemas.microsoft.com/office/drawing/2012/chartStyle" xmlns:a="http://schemas.openxmlformats.org/drawingml/2006/main" meth="cycle" id="10">
+  <a:schemeClr val="accent1"/>
+  <a:schemeClr val="accent2"/>
+  <a:schemeClr val="accent3"/>
+  <a:schemeClr val="accent4"/>
+  <a:schemeClr val="accent5"/>
+  <a:schemeClr val="accent6"/>
+  <cs:variation/>
+  <cs:variation>
+    <a:lumMod val="60000"/>
+  </cs:variation>
+  <cs:variation>
+    <a:lumMod val="80000"/>
+    <a:lumOff val="20000"/>
+  </cs:variation>
+  <cs:variation>
+    <a:lumMod val="80000"/>
+  </cs:variation>
+  <cs:variation>
+    <a:lumMod val="60000"/>
+    <a:lumOff val="40000"/>
+  </cs:variation>
+  <cs:variation>
+    <a:lumMod val="50000"/>
+  </cs:variation>
+  <cs:variation>
+    <a:lumMod val="70000"/>
+    <a:lumOff val="30000"/>
+  </cs:variation>
+  <cs:variation>
+    <a:lumMod val="70000"/>
+  </cs:variation>
+  <cs:variation>
+    <a:lumMod val="50000"/>
+    <a:lumOff val="50000"/>
+  </cs:variation>
+</cs:colorStyle>
+</file>
+
+<file path=word/charts/colors3.xml><?xml version="1.0" encoding="utf-8"?>
 <cs:colorStyle xmlns:cs="http://schemas.microsoft.com/office/drawing/2012/chartStyle" xmlns:a="http://schemas.openxmlformats.org/drawingml/2006/main" meth="cycle" id="10">
   <a:schemeClr val="accent1"/>
   <a:schemeClr val="accent2"/>
@@ -6029,6 +8095,522 @@
 </cs:chartStyle>
 </file>
 
+<file path=word/charts/style3.xml><?xml version="1.0" encoding="utf-8"?>
+<cs:chartStyle xmlns:cs="http://schemas.microsoft.com/office/drawing/2012/chartStyle" xmlns:a="http://schemas.openxmlformats.org/drawingml/2006/main" id="240">
+  <cs:axisTitle>
+    <cs:lnRef idx="0"/>
+    <cs:fillRef idx="0"/>
+    <cs:effectRef idx="0"/>
+    <cs:fontRef idx="minor">
+      <a:schemeClr val="tx1">
+        <a:lumMod val="65000"/>
+        <a:lumOff val="35000"/>
+      </a:schemeClr>
+    </cs:fontRef>
+    <cs:defRPr sz="1000" kern="1200"/>
+  </cs:axisTitle>
+  <cs:categoryAxis>
+    <cs:lnRef idx="0"/>
+    <cs:fillRef idx="0"/>
+    <cs:effectRef idx="0"/>
+    <cs:fontRef idx="minor">
+      <a:schemeClr val="tx1">
+        <a:lumMod val="65000"/>
+        <a:lumOff val="35000"/>
+      </a:schemeClr>
+    </cs:fontRef>
+    <cs:spPr>
+      <a:ln w="9525" cap="flat" cmpd="sng" algn="ctr">
+        <a:solidFill>
+          <a:schemeClr val="tx1">
+            <a:lumMod val="25000"/>
+            <a:lumOff val="75000"/>
+          </a:schemeClr>
+        </a:solidFill>
+        <a:round/>
+      </a:ln>
+    </cs:spPr>
+    <cs:defRPr sz="900" kern="1200"/>
+  </cs:categoryAxis>
+  <cs:chartArea mods="allowNoFillOverride allowNoLineOverride">
+    <cs:lnRef idx="0"/>
+    <cs:fillRef idx="0"/>
+    <cs:effectRef idx="0"/>
+    <cs:fontRef idx="minor">
+      <a:schemeClr val="tx1"/>
+    </cs:fontRef>
+    <cs:spPr>
+      <a:solidFill>
+        <a:schemeClr val="bg1"/>
+      </a:solidFill>
+      <a:ln w="9525" cap="flat" cmpd="sng" algn="ctr">
+        <a:solidFill>
+          <a:schemeClr val="tx1">
+            <a:lumMod val="15000"/>
+            <a:lumOff val="85000"/>
+          </a:schemeClr>
+        </a:solidFill>
+        <a:round/>
+      </a:ln>
+    </cs:spPr>
+    <cs:defRPr sz="1000" kern="1200"/>
+  </cs:chartArea>
+  <cs:dataLabel>
+    <cs:lnRef idx="0"/>
+    <cs:fillRef idx="0"/>
+    <cs:effectRef idx="0"/>
+    <cs:fontRef idx="minor">
+      <a:schemeClr val="tx1">
+        <a:lumMod val="75000"/>
+        <a:lumOff val="25000"/>
+      </a:schemeClr>
+    </cs:fontRef>
+    <cs:defRPr sz="900" kern="1200"/>
+  </cs:dataLabel>
+  <cs:dataLabelCallout>
+    <cs:lnRef idx="0"/>
+    <cs:fillRef idx="0"/>
+    <cs:effectRef idx="0"/>
+    <cs:fontRef idx="minor">
+      <a:schemeClr val="dk1">
+        <a:lumMod val="65000"/>
+        <a:lumOff val="35000"/>
+      </a:schemeClr>
+    </cs:fontRef>
+    <cs:spPr>
+      <a:solidFill>
+        <a:schemeClr val="lt1"/>
+      </a:solidFill>
+      <a:ln>
+        <a:solidFill>
+          <a:schemeClr val="dk1">
+            <a:lumMod val="25000"/>
+            <a:lumOff val="75000"/>
+          </a:schemeClr>
+        </a:solidFill>
+      </a:ln>
+    </cs:spPr>
+    <cs:defRPr sz="900" kern="1200"/>
+    <cs:bodyPr rot="0" spcFirstLastPara="1" vertOverflow="clip" horzOverflow="clip" vert="horz" wrap="square" lIns="36576" tIns="18288" rIns="36576" bIns="18288" anchor="ctr" anchorCtr="1">
+      <a:spAutoFit/>
+    </cs:bodyPr>
+  </cs:dataLabelCallout>
+  <cs:dataPoint>
+    <cs:lnRef idx="0"/>
+    <cs:fillRef idx="1">
+      <cs:styleClr val="auto"/>
+    </cs:fillRef>
+    <cs:effectRef idx="0"/>
+    <cs:fontRef idx="minor">
+      <a:schemeClr val="tx1"/>
+    </cs:fontRef>
+  </cs:dataPoint>
+  <cs:dataPoint3D>
+    <cs:lnRef idx="0"/>
+    <cs:fillRef idx="1">
+      <cs:styleClr val="auto"/>
+    </cs:fillRef>
+    <cs:effectRef idx="0"/>
+    <cs:fontRef idx="minor">
+      <a:schemeClr val="tx1"/>
+    </cs:fontRef>
+  </cs:dataPoint3D>
+  <cs:dataPointLine>
+    <cs:lnRef idx="0">
+      <cs:styleClr val="auto"/>
+    </cs:lnRef>
+    <cs:fillRef idx="1"/>
+    <cs:effectRef idx="0"/>
+    <cs:fontRef idx="minor">
+      <a:schemeClr val="tx1"/>
+    </cs:fontRef>
+    <cs:spPr>
+      <a:ln w="19050" cap="rnd">
+        <a:solidFill>
+          <a:schemeClr val="phClr"/>
+        </a:solidFill>
+        <a:round/>
+      </a:ln>
+    </cs:spPr>
+  </cs:dataPointLine>
+  <cs:dataPointMarker>
+    <cs:lnRef idx="0">
+      <cs:styleClr val="auto"/>
+    </cs:lnRef>
+    <cs:fillRef idx="1">
+      <cs:styleClr val="auto"/>
+    </cs:fillRef>
+    <cs:effectRef idx="0"/>
+    <cs:fontRef idx="minor">
+      <a:schemeClr val="tx1"/>
+    </cs:fontRef>
+    <cs:spPr>
+      <a:ln w="9525">
+        <a:solidFill>
+          <a:schemeClr val="phClr"/>
+        </a:solidFill>
+      </a:ln>
+    </cs:spPr>
+  </cs:dataPointMarker>
+  <cs:dataPointMarkerLayout symbol="circle" size="5"/>
+  <cs:dataPointWireframe>
+    <cs:lnRef idx="0">
+      <cs:styleClr val="auto"/>
+    </cs:lnRef>
+    <cs:fillRef idx="0"/>
+    <cs:effectRef idx="0"/>
+    <cs:fontRef idx="minor">
+      <a:schemeClr val="dk1"/>
+    </cs:fontRef>
+    <cs:spPr>
+      <a:ln w="9525" cap="rnd">
+        <a:solidFill>
+          <a:schemeClr val="phClr"/>
+        </a:solidFill>
+        <a:round/>
+      </a:ln>
+    </cs:spPr>
+  </cs:dataPointWireframe>
+  <cs:dataTable>
+    <cs:lnRef idx="0"/>
+    <cs:fillRef idx="0"/>
+    <cs:effectRef idx="0"/>
+    <cs:fontRef idx="minor">
+      <a:schemeClr val="tx1">
+        <a:lumMod val="65000"/>
+        <a:lumOff val="35000"/>
+      </a:schemeClr>
+    </cs:fontRef>
+    <cs:spPr>
+      <a:noFill/>
+      <a:ln w="9525" cap="flat" cmpd="sng" algn="ctr">
+        <a:solidFill>
+          <a:schemeClr val="tx1">
+            <a:lumMod val="15000"/>
+            <a:lumOff val="85000"/>
+          </a:schemeClr>
+        </a:solidFill>
+        <a:round/>
+      </a:ln>
+    </cs:spPr>
+    <cs:defRPr sz="900" kern="1200"/>
+  </cs:dataTable>
+  <cs:downBar>
+    <cs:lnRef idx="0"/>
+    <cs:fillRef idx="0"/>
+    <cs:effectRef idx="0"/>
+    <cs:fontRef idx="minor">
+      <a:schemeClr val="tx1"/>
+    </cs:fontRef>
+    <cs:spPr>
+      <a:solidFill>
+        <a:schemeClr val="dk1">
+          <a:lumMod val="75000"/>
+          <a:lumOff val="25000"/>
+        </a:schemeClr>
+      </a:solidFill>
+      <a:ln w="9525" cap="flat" cmpd="sng" algn="ctr">
+        <a:solidFill>
+          <a:schemeClr val="tx1">
+            <a:lumMod val="65000"/>
+            <a:lumOff val="35000"/>
+          </a:schemeClr>
+        </a:solidFill>
+        <a:round/>
+      </a:ln>
+    </cs:spPr>
+  </cs:downBar>
+  <cs:dropLine>
+    <cs:lnRef idx="0"/>
+    <cs:fillRef idx="0"/>
+    <cs:effectRef idx="0"/>
+    <cs:fontRef idx="minor">
+      <a:schemeClr val="tx1"/>
+    </cs:fontRef>
+    <cs:spPr>
+      <a:ln w="9525" cap="flat" cmpd="sng" algn="ctr">
+        <a:solidFill>
+          <a:schemeClr val="tx1">
+            <a:lumMod val="35000"/>
+            <a:lumOff val="65000"/>
+          </a:schemeClr>
+        </a:solidFill>
+        <a:round/>
+      </a:ln>
+    </cs:spPr>
+  </cs:dropLine>
+  <cs:errorBar>
+    <cs:lnRef idx="0"/>
+    <cs:fillRef idx="0"/>
+    <cs:effectRef idx="0"/>
+    <cs:fontRef idx="minor">
+      <a:schemeClr val="tx1"/>
+    </cs:fontRef>
+    <cs:spPr>
+      <a:ln w="9525" cap="flat" cmpd="sng" algn="ctr">
+        <a:solidFill>
+          <a:schemeClr val="tx1">
+            <a:lumMod val="65000"/>
+            <a:lumOff val="35000"/>
+          </a:schemeClr>
+        </a:solidFill>
+        <a:round/>
+      </a:ln>
+    </cs:spPr>
+  </cs:errorBar>
+  <cs:floor>
+    <cs:lnRef idx="0"/>
+    <cs:fillRef idx="0"/>
+    <cs:effectRef idx="0"/>
+    <cs:fontRef idx="minor">
+      <a:schemeClr val="tx1"/>
+    </cs:fontRef>
+    <cs:spPr>
+      <a:noFill/>
+      <a:ln>
+        <a:noFill/>
+      </a:ln>
+    </cs:spPr>
+  </cs:floor>
+  <cs:gridlineMajor>
+    <cs:lnRef idx="0"/>
+    <cs:fillRef idx="0"/>
+    <cs:effectRef idx="0"/>
+    <cs:fontRef idx="minor">
+      <a:schemeClr val="tx1"/>
+    </cs:fontRef>
+    <cs:spPr>
+      <a:ln w="9525" cap="flat" cmpd="sng" algn="ctr">
+        <a:solidFill>
+          <a:schemeClr val="tx1">
+            <a:lumMod val="15000"/>
+            <a:lumOff val="85000"/>
+          </a:schemeClr>
+        </a:solidFill>
+        <a:round/>
+      </a:ln>
+    </cs:spPr>
+  </cs:gridlineMajor>
+  <cs:gridlineMinor>
+    <cs:lnRef idx="0"/>
+    <cs:fillRef idx="0"/>
+    <cs:effectRef idx="0"/>
+    <cs:fontRef idx="minor">
+      <a:schemeClr val="tx1"/>
+    </cs:fontRef>
+    <cs:spPr>
+      <a:ln w="9525" cap="flat" cmpd="sng" algn="ctr">
+        <a:solidFill>
+          <a:schemeClr val="tx1">
+            <a:lumMod val="5000"/>
+            <a:lumOff val="95000"/>
+          </a:schemeClr>
+        </a:solidFill>
+        <a:round/>
+      </a:ln>
+    </cs:spPr>
+  </cs:gridlineMinor>
+  <cs:hiLoLine>
+    <cs:lnRef idx="0"/>
+    <cs:fillRef idx="0"/>
+    <cs:effectRef idx="0"/>
+    <cs:fontRef idx="minor">
+      <a:schemeClr val="tx1"/>
+    </cs:fontRef>
+    <cs:spPr>
+      <a:ln w="9525" cap="flat" cmpd="sng" algn="ctr">
+        <a:solidFill>
+          <a:schemeClr val="tx1">
+            <a:lumMod val="50000"/>
+            <a:lumOff val="50000"/>
+          </a:schemeClr>
+        </a:solidFill>
+        <a:round/>
+      </a:ln>
+    </cs:spPr>
+  </cs:hiLoLine>
+  <cs:leaderLine>
+    <cs:lnRef idx="0"/>
+    <cs:fillRef idx="0"/>
+    <cs:effectRef idx="0"/>
+    <cs:fontRef idx="minor">
+      <a:schemeClr val="tx1"/>
+    </cs:fontRef>
+    <cs:spPr>
+      <a:ln w="9525" cap="flat" cmpd="sng" algn="ctr">
+        <a:solidFill>
+          <a:schemeClr val="tx1">
+            <a:lumMod val="35000"/>
+            <a:lumOff val="65000"/>
+          </a:schemeClr>
+        </a:solidFill>
+        <a:round/>
+      </a:ln>
+    </cs:spPr>
+  </cs:leaderLine>
+  <cs:legend>
+    <cs:lnRef idx="0"/>
+    <cs:fillRef idx="0"/>
+    <cs:effectRef idx="0"/>
+    <cs:fontRef idx="minor">
+      <a:schemeClr val="tx1">
+        <a:lumMod val="65000"/>
+        <a:lumOff val="35000"/>
+      </a:schemeClr>
+    </cs:fontRef>
+    <cs:defRPr sz="900" kern="1200"/>
+  </cs:legend>
+  <cs:plotArea mods="allowNoFillOverride allowNoLineOverride">
+    <cs:lnRef idx="0"/>
+    <cs:fillRef idx="0"/>
+    <cs:effectRef idx="0"/>
+    <cs:fontRef idx="minor">
+      <a:schemeClr val="tx1"/>
+    </cs:fontRef>
+  </cs:plotArea>
+  <cs:plotArea3D mods="allowNoFillOverride allowNoLineOverride">
+    <cs:lnRef idx="0"/>
+    <cs:fillRef idx="0"/>
+    <cs:effectRef idx="0"/>
+    <cs:fontRef idx="minor">
+      <a:schemeClr val="tx1"/>
+    </cs:fontRef>
+  </cs:plotArea3D>
+  <cs:seriesAxis>
+    <cs:lnRef idx="0"/>
+    <cs:fillRef idx="0"/>
+    <cs:effectRef idx="0"/>
+    <cs:fontRef idx="minor">
+      <a:schemeClr val="tx1">
+        <a:lumMod val="65000"/>
+        <a:lumOff val="35000"/>
+      </a:schemeClr>
+    </cs:fontRef>
+    <cs:defRPr sz="900" kern="1200"/>
+  </cs:seriesAxis>
+  <cs:seriesLine>
+    <cs:lnRef idx="0"/>
+    <cs:fillRef idx="0"/>
+    <cs:effectRef idx="0"/>
+    <cs:fontRef idx="minor">
+      <a:schemeClr val="tx1"/>
+    </cs:fontRef>
+    <cs:spPr>
+      <a:ln w="9525" cap="flat" cmpd="sng" algn="ctr">
+        <a:solidFill>
+          <a:schemeClr val="tx1">
+            <a:lumMod val="35000"/>
+            <a:lumOff val="65000"/>
+          </a:schemeClr>
+        </a:solidFill>
+        <a:round/>
+      </a:ln>
+    </cs:spPr>
+  </cs:seriesLine>
+  <cs:title>
+    <cs:lnRef idx="0"/>
+    <cs:fillRef idx="0"/>
+    <cs:effectRef idx="0"/>
+    <cs:fontRef idx="minor">
+      <a:schemeClr val="tx1">
+        <a:lumMod val="65000"/>
+        <a:lumOff val="35000"/>
+      </a:schemeClr>
+    </cs:fontRef>
+    <cs:defRPr sz="1400" b="0" kern="1200" spc="0" baseline="0"/>
+  </cs:title>
+  <cs:trendline>
+    <cs:lnRef idx="0">
+      <cs:styleClr val="auto"/>
+    </cs:lnRef>
+    <cs:fillRef idx="0"/>
+    <cs:effectRef idx="0"/>
+    <cs:fontRef idx="minor">
+      <a:schemeClr val="tx1"/>
+    </cs:fontRef>
+    <cs:spPr>
+      <a:ln w="19050" cap="rnd">
+        <a:solidFill>
+          <a:schemeClr val="phClr"/>
+        </a:solidFill>
+        <a:prstDash val="sysDot"/>
+      </a:ln>
+    </cs:spPr>
+  </cs:trendline>
+  <cs:trendlineLabel>
+    <cs:lnRef idx="0"/>
+    <cs:fillRef idx="0"/>
+    <cs:effectRef idx="0"/>
+    <cs:fontRef idx="minor">
+      <a:schemeClr val="tx1">
+        <a:lumMod val="65000"/>
+        <a:lumOff val="35000"/>
+      </a:schemeClr>
+    </cs:fontRef>
+    <cs:defRPr sz="900" kern="1200"/>
+  </cs:trendlineLabel>
+  <cs:upBar>
+    <cs:lnRef idx="0"/>
+    <cs:fillRef idx="0"/>
+    <cs:effectRef idx="0"/>
+    <cs:fontRef idx="minor">
+      <a:schemeClr val="tx1"/>
+    </cs:fontRef>
+    <cs:spPr>
+      <a:solidFill>
+        <a:schemeClr val="lt1"/>
+      </a:solidFill>
+      <a:ln w="9525" cap="flat" cmpd="sng" algn="ctr">
+        <a:solidFill>
+          <a:schemeClr val="tx1">
+            <a:lumMod val="65000"/>
+            <a:lumOff val="35000"/>
+          </a:schemeClr>
+        </a:solidFill>
+        <a:round/>
+      </a:ln>
+    </cs:spPr>
+  </cs:upBar>
+  <cs:valueAxis>
+    <cs:lnRef idx="0"/>
+    <cs:fillRef idx="0"/>
+    <cs:effectRef idx="0"/>
+    <cs:fontRef idx="minor">
+      <a:schemeClr val="tx1">
+        <a:lumMod val="65000"/>
+        <a:lumOff val="35000"/>
+      </a:schemeClr>
+    </cs:fontRef>
+    <cs:spPr>
+      <a:ln w="9525" cap="flat" cmpd="sng" algn="ctr">
+        <a:solidFill>
+          <a:schemeClr val="tx1">
+            <a:lumMod val="25000"/>
+            <a:lumOff val="75000"/>
+          </a:schemeClr>
+        </a:solidFill>
+        <a:round/>
+      </a:ln>
+    </cs:spPr>
+    <cs:defRPr sz="900" kern="1200"/>
+  </cs:valueAxis>
+  <cs:wall>
+    <cs:lnRef idx="0"/>
+    <cs:fillRef idx="0"/>
+    <cs:effectRef idx="0"/>
+    <cs:fontRef idx="minor">
+      <a:schemeClr val="tx1"/>
+    </cs:fontRef>
+    <cs:spPr>
+      <a:noFill/>
+      <a:ln>
+        <a:noFill/>
+      </a:ln>
+    </cs:spPr>
+  </cs:wall>
+</cs:chartStyle>
+</file>
+
 <file path=word/theme/theme1.xml><?xml version="1.0" encoding="utf-8"?>
 <a:theme xmlns:a="http://schemas.openxmlformats.org/drawingml/2006/main" name="Tema do Office">
   <a:themeElements>

</xml_diff>